<commit_message>
Update Lista de URIS
</commit_message>
<xml_diff>
--- a/ListadoURIS_Aguaiza_Beltrán_Benítez,Cabascango.docx
+++ b/ListadoURIS_Aguaiza_Beltrán_Benítez,Cabascango.docx
@@ -121,15 +121,7 @@
           <w:b/>
           <w:lang w:eastAsia="en-US"/>
         </w:rPr>
-        <w:t>NRC</w:t>
-      </w:r>
-      <w:r>
-        <w:rPr>
-          <w:rFonts w:eastAsiaTheme="minorHAnsi"/>
-          <w:b/>
-          <w:lang w:eastAsia="en-US"/>
-        </w:rPr>
-        <w:t>:</w:t>
+        <w:t>NRC:</w:t>
       </w:r>
       <w:r>
         <w:rPr>
@@ -164,6 +156,17 @@
           <w:szCs w:val="24"/>
         </w:rPr>
       </w:pPr>
+    </w:p>
+    <w:p>
+      <w:pPr>
+        <w:jc w:val="center"/>
+        <w:rPr>
+          <w:rFonts w:ascii="Times New Roman" w:hAnsi="Times New Roman" w:cs="Times New Roman"/>
+          <w:b/>
+          <w:sz w:val="24"/>
+          <w:szCs w:val="24"/>
+        </w:rPr>
+      </w:pPr>
       <w:r>
         <w:rPr>
           <w:rFonts w:ascii="Times New Roman" w:hAnsi="Times New Roman" w:cs="Times New Roman"/>
@@ -173,14 +176,3099 @@
         </w:rPr>
         <w:t>DOCUMENTACIÓN DE UN SERVICIO</w:t>
       </w:r>
+    </w:p>
+    <w:p>
+      <w:pPr>
+        <w:pStyle w:val="NormalWeb"/>
+        <w:numPr>
+          <w:ilvl w:val="0"/>
+          <w:numId w:val="4"/>
+        </w:numPr>
+        <w:spacing w:before="0" w:beforeAutospacing="0" w:after="0" w:afterAutospacing="0"/>
+        <w:textAlignment w:val="baseline"/>
+        <w:rPr>
+          <w:color w:val="000000"/>
+          <w:u w:val="single"/>
+        </w:rPr>
+      </w:pPr>
+      <w:r>
+        <w:rPr>
+          <w:b/>
+          <w:bCs/>
+          <w:color w:val="000000"/>
+          <w:u w:val="single"/>
+        </w:rPr>
+        <w:t>GET ALL SERVICES</w:t>
+      </w:r>
+    </w:p>
+    <w:p/>
+    <w:p>
+      <w:pPr>
+        <w:pStyle w:val="NormalWeb"/>
+        <w:spacing w:before="0" w:beforeAutospacing="0" w:after="0" w:afterAutospacing="0"/>
+        <w:ind w:left="720"/>
+        <w:rPr>
+          <w:lang w:val="en-US"/>
+        </w:rPr>
+      </w:pPr>
+      <w:r>
+        <w:rPr>
+          <w:b/>
+          <w:bCs/>
+          <w:color w:val="000000"/>
+          <w:lang w:val="en-US"/>
+        </w:rPr>
+        <w:t>HTTP METHOD:</w:t>
+      </w:r>
+      <w:r>
+        <w:rPr>
+          <w:color w:val="000000"/>
+          <w:lang w:val="en-US"/>
+        </w:rPr>
+        <w:t xml:space="preserve"> GET</w:t>
+      </w:r>
+    </w:p>
+    <w:p>
+      <w:pPr>
+        <w:pStyle w:val="NormalWeb"/>
+        <w:spacing w:before="0" w:beforeAutospacing="0" w:after="0" w:afterAutospacing="0"/>
+        <w:ind w:left="720"/>
+      </w:pPr>
+      <w:r>
+        <w:rPr>
+          <w:b/>
+          <w:bCs/>
+          <w:color w:val="000000"/>
+        </w:rPr>
+        <w:t>URI:</w:t>
+      </w:r>
+      <w:hyperlink r:id="rId7" w:history="1">
+        <w:r>
+          <w:rPr>
+            <w:rStyle w:val="Hipervnculo"/>
+            <w:color w:val="000000"/>
+            <w:shd w:val="clear" w:color="auto" w:fill="FFFFFF"/>
+          </w:rPr>
+          <w:t xml:space="preserve"> </w:t>
+        </w:r>
+      </w:hyperlink>
+      <w:hyperlink r:id="rId8" w:history="1">
+        <w:r>
+          <w:rPr>
+            <w:rStyle w:val="Hipervnculo"/>
+            <w:color w:val="1155CC"/>
+            <w:shd w:val="clear" w:color="auto" w:fill="FFFFFF"/>
+          </w:rPr>
+          <w:t>http://localhost:8080/GruasService/RestFul/Service</w:t>
+        </w:r>
+      </w:hyperlink>
+    </w:p>
+    <w:p>
+      <w:pPr>
+        <w:pStyle w:val="NormalWeb"/>
+        <w:spacing w:before="0" w:beforeAutospacing="0" w:after="0" w:afterAutospacing="0"/>
+        <w:ind w:left="720"/>
+        <w:rPr>
+          <w:lang w:val="en-US"/>
+        </w:rPr>
+      </w:pPr>
+      <w:r>
+        <w:rPr>
+          <w:b/>
+          <w:bCs/>
+          <w:color w:val="000000"/>
+          <w:lang w:val="en-US"/>
+        </w:rPr>
+        <w:t xml:space="preserve">DESCRIPTION: </w:t>
+      </w:r>
+      <w:r>
+        <w:rPr>
+          <w:color w:val="000000"/>
+          <w:lang w:val="en-US"/>
+        </w:rPr>
+        <w:t>Response with a list of Services</w:t>
+      </w:r>
+    </w:p>
+    <w:p>
+      <w:pPr>
+        <w:pStyle w:val="NormalWeb"/>
+        <w:spacing w:before="0" w:beforeAutospacing="0" w:after="0" w:afterAutospacing="0"/>
+        <w:ind w:left="720"/>
+        <w:rPr>
+          <w:lang w:val="en-US"/>
+        </w:rPr>
+      </w:pPr>
+      <w:r>
+        <w:rPr>
+          <w:b/>
+          <w:bCs/>
+          <w:color w:val="000000"/>
+          <w:lang w:val="en-US"/>
+        </w:rPr>
+        <w:t>PARAMETERS:</w:t>
+      </w:r>
+      <w:r>
+        <w:rPr>
+          <w:color w:val="000000"/>
+          <w:lang w:val="en-US"/>
+        </w:rPr>
+        <w:t xml:space="preserve"> ...</w:t>
+      </w:r>
+    </w:p>
+    <w:p>
+      <w:pPr>
+        <w:pStyle w:val="NormalWeb"/>
+        <w:spacing w:before="0" w:beforeAutospacing="0" w:after="0" w:afterAutospacing="0"/>
+        <w:ind w:left="720"/>
+        <w:rPr>
+          <w:lang w:val="en-US"/>
+        </w:rPr>
+      </w:pPr>
+      <w:r>
+        <w:rPr>
+          <w:b/>
+          <w:bCs/>
+          <w:color w:val="000000"/>
+          <w:lang w:val="en-US"/>
+        </w:rPr>
+        <w:t>RESPONSE:</w:t>
+      </w:r>
+    </w:p>
+    <w:tbl>
+      <w:tblPr>
+        <w:tblpPr w:leftFromText="141" w:rightFromText="141" w:vertAnchor="text" w:horzAnchor="margin" w:tblpXSpec="center" w:tblpY="238"/>
+        <w:tblW w:w="0" w:type="auto"/>
+        <w:tblCellMar>
+          <w:top w:w="15" w:type="dxa"/>
+          <w:left w:w="15" w:type="dxa"/>
+          <w:bottom w:w="15" w:type="dxa"/>
+          <w:right w:w="15" w:type="dxa"/>
+        </w:tblCellMar>
+        <w:tblLook w:val="04A0" w:firstRow="1" w:lastRow="0" w:firstColumn="1" w:lastColumn="0" w:noHBand="0" w:noVBand="1"/>
+      </w:tblPr>
+      <w:tblGrid>
+        <w:gridCol w:w="6936"/>
+      </w:tblGrid>
+      <w:tr>
+        <w:trPr>
+          <w:trHeight w:val="2820"/>
+        </w:trPr>
+        <w:tc>
+          <w:tcPr>
+            <w:tcW w:w="6936" w:type="dxa"/>
+            <w:tcBorders>
+              <w:top w:val="single" w:sz="8" w:space="0" w:color="000000"/>
+              <w:left w:val="single" w:sz="8" w:space="0" w:color="000000"/>
+              <w:bottom w:val="single" w:sz="8" w:space="0" w:color="000000"/>
+              <w:right w:val="single" w:sz="8" w:space="0" w:color="000000"/>
+            </w:tcBorders>
+            <w:tcMar>
+              <w:top w:w="100" w:type="dxa"/>
+              <w:left w:w="100" w:type="dxa"/>
+              <w:bottom w:w="100" w:type="dxa"/>
+              <w:right w:w="100" w:type="dxa"/>
+            </w:tcMar>
+            <w:hideMark/>
+          </w:tcPr>
+          <w:p>
+            <w:pPr>
+              <w:pStyle w:val="NormalWeb"/>
+              <w:spacing w:before="240" w:beforeAutospacing="0" w:after="0" w:afterAutospacing="0"/>
+              <w:ind w:left="720"/>
+              <w:rPr>
+                <w:lang w:val="en-US"/>
+              </w:rPr>
+            </w:pPr>
+            <w:r>
+              <w:rPr>
+                <w:color w:val="000000"/>
+                <w:lang w:val="en-US"/>
+              </w:rPr>
+              <w:t>[</w:t>
+            </w:r>
+          </w:p>
+          <w:p>
+            <w:pPr>
+              <w:pStyle w:val="NormalWeb"/>
+              <w:spacing w:before="240" w:beforeAutospacing="0" w:after="0" w:afterAutospacing="0"/>
+              <w:ind w:left="1440"/>
+              <w:rPr>
+                <w:lang w:val="en-US"/>
+              </w:rPr>
+            </w:pPr>
+            <w:r>
+              <w:rPr>
+                <w:color w:val="000000"/>
+                <w:lang w:val="en-US"/>
+              </w:rPr>
+              <w:t>{</w:t>
+            </w:r>
+          </w:p>
+          <w:p>
+            <w:pPr>
+              <w:pStyle w:val="NormalWeb"/>
+              <w:spacing w:before="240" w:beforeAutospacing="0" w:after="0" w:afterAutospacing="0"/>
+              <w:ind w:left="1440"/>
+              <w:rPr>
+                <w:lang w:val="en-US"/>
+              </w:rPr>
+            </w:pPr>
+            <w:r>
+              <w:rPr>
+                <w:color w:val="000000"/>
+                <w:lang w:val="en-US"/>
+              </w:rPr>
+              <w:t>"</w:t>
+            </w:r>
+            <w:proofErr w:type="spellStart"/>
+            <w:r>
+              <w:rPr>
+                <w:color w:val="000000"/>
+                <w:lang w:val="en-US"/>
+              </w:rPr>
+              <w:t>servBrand</w:t>
+            </w:r>
+            <w:proofErr w:type="spellEnd"/>
+            <w:r>
+              <w:rPr>
+                <w:color w:val="000000"/>
+                <w:lang w:val="en-US"/>
+              </w:rPr>
+              <w:t>": "</w:t>
+            </w:r>
+            <w:proofErr w:type="spellStart"/>
+            <w:r>
+              <w:rPr>
+                <w:color w:val="000000"/>
+                <w:lang w:val="en-US"/>
+              </w:rPr>
+              <w:t>Abarth</w:t>
+            </w:r>
+            <w:proofErr w:type="spellEnd"/>
+            <w:r>
+              <w:rPr>
+                <w:color w:val="000000"/>
+                <w:lang w:val="en-US"/>
+              </w:rPr>
+              <w:t>",</w:t>
+            </w:r>
+          </w:p>
+          <w:p>
+            <w:pPr>
+              <w:pStyle w:val="NormalWeb"/>
+              <w:spacing w:before="240" w:beforeAutospacing="0" w:after="0" w:afterAutospacing="0"/>
+              <w:ind w:left="1440"/>
+              <w:rPr>
+                <w:lang w:val="en-US"/>
+              </w:rPr>
+            </w:pPr>
+            <w:r>
+              <w:rPr>
+                <w:color w:val="000000"/>
+                <w:lang w:val="en-US"/>
+              </w:rPr>
+              <w:t>"</w:t>
+            </w:r>
+            <w:proofErr w:type="spellStart"/>
+            <w:r>
+              <w:rPr>
+                <w:color w:val="000000"/>
+                <w:lang w:val="en-US"/>
+              </w:rPr>
+              <w:t>servColor</w:t>
+            </w:r>
+            <w:proofErr w:type="spellEnd"/>
+            <w:r>
+              <w:rPr>
+                <w:color w:val="000000"/>
+                <w:lang w:val="en-US"/>
+              </w:rPr>
+              <w:t>": "NEGRO",</w:t>
+            </w:r>
+          </w:p>
+          <w:p>
+            <w:pPr>
+              <w:pStyle w:val="NormalWeb"/>
+              <w:spacing w:before="240" w:beforeAutospacing="0" w:after="0" w:afterAutospacing="0"/>
+              <w:ind w:left="1440"/>
+              <w:rPr>
+                <w:lang w:val="en-US"/>
+              </w:rPr>
+            </w:pPr>
+            <w:r>
+              <w:rPr>
+                <w:color w:val="000000"/>
+                <w:lang w:val="en-US"/>
+              </w:rPr>
+              <w:t>"</w:t>
+            </w:r>
+            <w:proofErr w:type="spellStart"/>
+            <w:r>
+              <w:rPr>
+                <w:color w:val="000000"/>
+                <w:lang w:val="en-US"/>
+              </w:rPr>
+              <w:t>servCost</w:t>
+            </w:r>
+            <w:proofErr w:type="spellEnd"/>
+            <w:r>
+              <w:rPr>
+                <w:color w:val="000000"/>
+                <w:lang w:val="en-US"/>
+              </w:rPr>
+              <w:t>": 10,</w:t>
+            </w:r>
+          </w:p>
+          <w:p>
+            <w:pPr>
+              <w:pStyle w:val="NormalWeb"/>
+              <w:spacing w:before="240" w:beforeAutospacing="0" w:after="0" w:afterAutospacing="0"/>
+              <w:ind w:left="1440"/>
+            </w:pPr>
+            <w:r>
+              <w:rPr>
+                <w:color w:val="000000"/>
+              </w:rPr>
+              <w:t>"</w:t>
+            </w:r>
+            <w:proofErr w:type="spellStart"/>
+            <w:r>
+              <w:rPr>
+                <w:color w:val="000000"/>
+              </w:rPr>
+              <w:t>servDest</w:t>
+            </w:r>
+            <w:proofErr w:type="spellEnd"/>
+            <w:r>
+              <w:rPr>
+                <w:color w:val="000000"/>
+              </w:rPr>
+              <w:t>": "CONDADO",</w:t>
+            </w:r>
+          </w:p>
+          <w:p>
+            <w:pPr>
+              <w:pStyle w:val="NormalWeb"/>
+              <w:spacing w:before="240" w:beforeAutospacing="0" w:after="0" w:afterAutospacing="0"/>
+              <w:ind w:left="1440"/>
+            </w:pPr>
+            <w:r>
+              <w:rPr>
+                <w:color w:val="000000"/>
+              </w:rPr>
+              <w:t>"</w:t>
+            </w:r>
+            <w:proofErr w:type="spellStart"/>
+            <w:r>
+              <w:rPr>
+                <w:color w:val="000000"/>
+              </w:rPr>
+              <w:t>servModel</w:t>
+            </w:r>
+            <w:proofErr w:type="spellEnd"/>
+            <w:r>
+              <w:rPr>
+                <w:color w:val="000000"/>
+              </w:rPr>
+              <w:t>": "Spider124",</w:t>
+            </w:r>
+          </w:p>
+          <w:p>
+            <w:pPr>
+              <w:pStyle w:val="NormalWeb"/>
+              <w:spacing w:before="240" w:beforeAutospacing="0" w:after="0" w:afterAutospacing="0"/>
+              <w:ind w:left="1440"/>
+            </w:pPr>
+            <w:r>
+              <w:rPr>
+                <w:color w:val="000000"/>
+              </w:rPr>
+              <w:t>"</w:t>
+            </w:r>
+            <w:proofErr w:type="spellStart"/>
+            <w:r>
+              <w:rPr>
+                <w:color w:val="000000"/>
+              </w:rPr>
+              <w:t>servOrig</w:t>
+            </w:r>
+            <w:proofErr w:type="spellEnd"/>
+            <w:r>
+              <w:rPr>
+                <w:color w:val="000000"/>
+              </w:rPr>
+              <w:t>": "OCCIDENTAL Y FLORIDA",</w:t>
+            </w:r>
+          </w:p>
+          <w:p>
+            <w:pPr>
+              <w:pStyle w:val="NormalWeb"/>
+              <w:spacing w:before="240" w:beforeAutospacing="0" w:after="0" w:afterAutospacing="0"/>
+              <w:ind w:left="1440"/>
+              <w:rPr>
+                <w:lang w:val="en-US"/>
+              </w:rPr>
+            </w:pPr>
+            <w:r>
+              <w:rPr>
+                <w:color w:val="000000"/>
+                <w:lang w:val="en-US"/>
+              </w:rPr>
+              <w:t>"</w:t>
+            </w:r>
+            <w:proofErr w:type="spellStart"/>
+            <w:r>
+              <w:rPr>
+                <w:color w:val="000000"/>
+                <w:lang w:val="en-US"/>
+              </w:rPr>
+              <w:t>servPlate</w:t>
+            </w:r>
+            <w:proofErr w:type="spellEnd"/>
+            <w:r>
+              <w:rPr>
+                <w:color w:val="000000"/>
+                <w:lang w:val="en-US"/>
+              </w:rPr>
+              <w:t>": "PHT0694",</w:t>
+            </w:r>
+          </w:p>
+          <w:p>
+            <w:pPr>
+              <w:pStyle w:val="NormalWeb"/>
+              <w:spacing w:before="240" w:beforeAutospacing="0" w:after="0" w:afterAutospacing="0"/>
+              <w:ind w:left="1440"/>
+              <w:rPr>
+                <w:lang w:val="en-US"/>
+              </w:rPr>
+            </w:pPr>
+            <w:r>
+              <w:rPr>
+                <w:color w:val="000000"/>
+                <w:lang w:val="en-US"/>
+              </w:rPr>
+              <w:t>"</w:t>
+            </w:r>
+            <w:proofErr w:type="spellStart"/>
+            <w:r>
+              <w:rPr>
+                <w:color w:val="000000"/>
+                <w:lang w:val="en-US"/>
+              </w:rPr>
+              <w:t>servUnity</w:t>
+            </w:r>
+            <w:proofErr w:type="spellEnd"/>
+            <w:r>
+              <w:rPr>
+                <w:color w:val="000000"/>
+                <w:lang w:val="en-US"/>
+              </w:rPr>
+              <w:t>": "0",</w:t>
+            </w:r>
+          </w:p>
+          <w:p>
+            <w:pPr>
+              <w:pStyle w:val="NormalWeb"/>
+              <w:spacing w:before="240" w:beforeAutospacing="0" w:after="0" w:afterAutospacing="0"/>
+              <w:ind w:left="1440"/>
+              <w:rPr>
+                <w:lang w:val="en-US"/>
+              </w:rPr>
+            </w:pPr>
+            <w:r>
+              <w:rPr>
+                <w:color w:val="000000"/>
+                <w:lang w:val="en-US"/>
+              </w:rPr>
+              <w:t>"</w:t>
+            </w:r>
+            <w:proofErr w:type="spellStart"/>
+            <w:r>
+              <w:rPr>
+                <w:color w:val="000000"/>
+                <w:lang w:val="en-US"/>
+              </w:rPr>
+              <w:t>serviceDate</w:t>
+            </w:r>
+            <w:proofErr w:type="spellEnd"/>
+            <w:r>
+              <w:rPr>
+                <w:color w:val="000000"/>
+                <w:lang w:val="en-US"/>
+              </w:rPr>
+              <w:t>": "2018-07-20",</w:t>
+            </w:r>
+          </w:p>
+          <w:p>
+            <w:pPr>
+              <w:pStyle w:val="NormalWeb"/>
+              <w:spacing w:before="240" w:beforeAutospacing="0" w:after="0" w:afterAutospacing="0"/>
+              <w:ind w:left="1440"/>
+              <w:rPr>
+                <w:lang w:val="en-US"/>
+              </w:rPr>
+            </w:pPr>
+            <w:r>
+              <w:rPr>
+                <w:color w:val="000000"/>
+                <w:lang w:val="en-US"/>
+              </w:rPr>
+              <w:t>"</w:t>
+            </w:r>
+            <w:proofErr w:type="spellStart"/>
+            <w:r>
+              <w:rPr>
+                <w:color w:val="000000"/>
+                <w:lang w:val="en-US"/>
+              </w:rPr>
+              <w:t>servid</w:t>
+            </w:r>
+            <w:proofErr w:type="spellEnd"/>
+            <w:r>
+              <w:rPr>
+                <w:color w:val="000000"/>
+                <w:lang w:val="en-US"/>
+              </w:rPr>
+              <w:t>": "19245"</w:t>
+            </w:r>
+          </w:p>
+          <w:p>
+            <w:pPr>
+              <w:pStyle w:val="NormalWeb"/>
+              <w:spacing w:before="240" w:beforeAutospacing="0" w:after="0" w:afterAutospacing="0"/>
+              <w:ind w:left="1440"/>
+              <w:rPr>
+                <w:lang w:val="en-US"/>
+              </w:rPr>
+            </w:pPr>
+            <w:r>
+              <w:rPr>
+                <w:color w:val="000000"/>
+                <w:lang w:val="en-US"/>
+              </w:rPr>
+              <w:t>},</w:t>
+            </w:r>
+          </w:p>
+          <w:p>
+            <w:pPr>
+              <w:pStyle w:val="NormalWeb"/>
+              <w:spacing w:before="240" w:beforeAutospacing="0" w:after="0" w:afterAutospacing="0"/>
+              <w:ind w:left="1440"/>
+              <w:rPr>
+                <w:lang w:val="en-US"/>
+              </w:rPr>
+            </w:pPr>
+            <w:r>
+              <w:rPr>
+                <w:color w:val="000000"/>
+                <w:lang w:val="en-US"/>
+              </w:rPr>
+              <w:t>{</w:t>
+            </w:r>
+          </w:p>
+          <w:p>
+            <w:pPr>
+              <w:pStyle w:val="NormalWeb"/>
+              <w:spacing w:before="240" w:beforeAutospacing="0" w:after="0" w:afterAutospacing="0"/>
+              <w:ind w:left="1440"/>
+              <w:rPr>
+                <w:lang w:val="en-US"/>
+              </w:rPr>
+            </w:pPr>
+            <w:r>
+              <w:rPr>
+                <w:color w:val="000000"/>
+                <w:lang w:val="en-US"/>
+              </w:rPr>
+              <w:t>"</w:t>
+            </w:r>
+            <w:proofErr w:type="spellStart"/>
+            <w:r>
+              <w:rPr>
+                <w:color w:val="000000"/>
+                <w:lang w:val="en-US"/>
+              </w:rPr>
+              <w:t>servBrand</w:t>
+            </w:r>
+            <w:proofErr w:type="spellEnd"/>
+            <w:r>
+              <w:rPr>
+                <w:color w:val="000000"/>
+                <w:lang w:val="en-US"/>
+              </w:rPr>
+              <w:t>": "Alfa Romeo",</w:t>
+            </w:r>
+          </w:p>
+          <w:p>
+            <w:pPr>
+              <w:pStyle w:val="NormalWeb"/>
+              <w:spacing w:before="240" w:beforeAutospacing="0" w:after="0" w:afterAutospacing="0"/>
+              <w:ind w:left="1440"/>
+              <w:rPr>
+                <w:lang w:val="en-US"/>
+              </w:rPr>
+            </w:pPr>
+            <w:r>
+              <w:rPr>
+                <w:color w:val="000000"/>
+                <w:lang w:val="en-US"/>
+              </w:rPr>
+              <w:t>"</w:t>
+            </w:r>
+            <w:proofErr w:type="spellStart"/>
+            <w:r>
+              <w:rPr>
+                <w:color w:val="000000"/>
+                <w:lang w:val="en-US"/>
+              </w:rPr>
+              <w:t>servColor</w:t>
+            </w:r>
+            <w:proofErr w:type="spellEnd"/>
+            <w:r>
+              <w:rPr>
+                <w:color w:val="000000"/>
+                <w:lang w:val="en-US"/>
+              </w:rPr>
+              <w:t>": "NEGRO",</w:t>
+            </w:r>
+          </w:p>
+          <w:p>
+            <w:pPr>
+              <w:pStyle w:val="NormalWeb"/>
+              <w:spacing w:before="240" w:beforeAutospacing="0" w:after="0" w:afterAutospacing="0"/>
+              <w:ind w:left="1440"/>
+              <w:rPr>
+                <w:lang w:val="en-US"/>
+              </w:rPr>
+            </w:pPr>
+            <w:r>
+              <w:rPr>
+                <w:color w:val="000000"/>
+                <w:lang w:val="en-US"/>
+              </w:rPr>
+              <w:lastRenderedPageBreak/>
+              <w:t>"</w:t>
+            </w:r>
+            <w:proofErr w:type="spellStart"/>
+            <w:r>
+              <w:rPr>
+                <w:color w:val="000000"/>
+                <w:lang w:val="en-US"/>
+              </w:rPr>
+              <w:t>servCost</w:t>
+            </w:r>
+            <w:proofErr w:type="spellEnd"/>
+            <w:r>
+              <w:rPr>
+                <w:color w:val="000000"/>
+                <w:lang w:val="en-US"/>
+              </w:rPr>
+              <w:t>": 7,</w:t>
+            </w:r>
+          </w:p>
+          <w:p>
+            <w:pPr>
+              <w:pStyle w:val="NormalWeb"/>
+              <w:spacing w:before="240" w:beforeAutospacing="0" w:after="0" w:afterAutospacing="0"/>
+              <w:ind w:left="1440"/>
+              <w:rPr>
+                <w:lang w:val="en-US"/>
+              </w:rPr>
+            </w:pPr>
+            <w:r>
+              <w:rPr>
+                <w:color w:val="000000"/>
+                <w:lang w:val="en-US"/>
+              </w:rPr>
+              <w:t>"</w:t>
+            </w:r>
+            <w:proofErr w:type="spellStart"/>
+            <w:r>
+              <w:rPr>
+                <w:color w:val="000000"/>
+                <w:lang w:val="en-US"/>
+              </w:rPr>
+              <w:t>servDest</w:t>
+            </w:r>
+            <w:proofErr w:type="spellEnd"/>
+            <w:r>
+              <w:rPr>
+                <w:color w:val="000000"/>
+                <w:lang w:val="en-US"/>
+              </w:rPr>
+              <w:t>": "ORELLANA",</w:t>
+            </w:r>
+          </w:p>
+          <w:p>
+            <w:pPr>
+              <w:pStyle w:val="NormalWeb"/>
+              <w:spacing w:before="240" w:beforeAutospacing="0" w:after="0" w:afterAutospacing="0"/>
+              <w:ind w:left="1440"/>
+              <w:rPr>
+                <w:lang w:val="en-US"/>
+              </w:rPr>
+            </w:pPr>
+            <w:r>
+              <w:rPr>
+                <w:color w:val="000000"/>
+                <w:lang w:val="en-US"/>
+              </w:rPr>
+              <w:t>"</w:t>
+            </w:r>
+            <w:proofErr w:type="spellStart"/>
+            <w:r>
+              <w:rPr>
+                <w:color w:val="000000"/>
+                <w:lang w:val="en-US"/>
+              </w:rPr>
+              <w:t>servModel</w:t>
+            </w:r>
+            <w:proofErr w:type="spellEnd"/>
+            <w:r>
+              <w:rPr>
+                <w:color w:val="000000"/>
+                <w:lang w:val="en-US"/>
+              </w:rPr>
+              <w:t>": "4C",</w:t>
+            </w:r>
+          </w:p>
+          <w:p>
+            <w:pPr>
+              <w:pStyle w:val="NormalWeb"/>
+              <w:spacing w:before="240" w:beforeAutospacing="0" w:after="0" w:afterAutospacing="0"/>
+              <w:ind w:left="1440"/>
+              <w:rPr>
+                <w:lang w:val="en-US"/>
+              </w:rPr>
+            </w:pPr>
+            <w:r>
+              <w:rPr>
+                <w:color w:val="000000"/>
+                <w:lang w:val="en-US"/>
+              </w:rPr>
+              <w:t>"</w:t>
+            </w:r>
+            <w:proofErr w:type="spellStart"/>
+            <w:r>
+              <w:rPr>
+                <w:color w:val="000000"/>
+                <w:lang w:val="en-US"/>
+              </w:rPr>
+              <w:t>servOrig</w:t>
+            </w:r>
+            <w:proofErr w:type="spellEnd"/>
+            <w:r>
+              <w:rPr>
+                <w:color w:val="000000"/>
+                <w:lang w:val="en-US"/>
+              </w:rPr>
+              <w:t>": "GUAMANI",</w:t>
+            </w:r>
+          </w:p>
+          <w:p>
+            <w:pPr>
+              <w:pStyle w:val="NormalWeb"/>
+              <w:spacing w:before="240" w:beforeAutospacing="0" w:after="0" w:afterAutospacing="0"/>
+              <w:ind w:left="1440"/>
+              <w:rPr>
+                <w:lang w:val="en-US"/>
+              </w:rPr>
+            </w:pPr>
+            <w:r>
+              <w:rPr>
+                <w:color w:val="000000"/>
+                <w:lang w:val="en-US"/>
+              </w:rPr>
+              <w:t>"</w:t>
+            </w:r>
+            <w:proofErr w:type="spellStart"/>
+            <w:r>
+              <w:rPr>
+                <w:color w:val="000000"/>
+                <w:lang w:val="en-US"/>
+              </w:rPr>
+              <w:t>servPlate</w:t>
+            </w:r>
+            <w:proofErr w:type="spellEnd"/>
+            <w:r>
+              <w:rPr>
+                <w:color w:val="000000"/>
+                <w:lang w:val="en-US"/>
+              </w:rPr>
+              <w:t>": "PHT0694",</w:t>
+            </w:r>
+          </w:p>
+          <w:p>
+            <w:pPr>
+              <w:pStyle w:val="NormalWeb"/>
+              <w:spacing w:before="240" w:beforeAutospacing="0" w:after="0" w:afterAutospacing="0"/>
+              <w:ind w:left="1440"/>
+              <w:rPr>
+                <w:lang w:val="en-US"/>
+              </w:rPr>
+            </w:pPr>
+            <w:r>
+              <w:rPr>
+                <w:color w:val="000000"/>
+                <w:lang w:val="en-US"/>
+              </w:rPr>
+              <w:t>"</w:t>
+            </w:r>
+            <w:proofErr w:type="spellStart"/>
+            <w:r>
+              <w:rPr>
+                <w:color w:val="000000"/>
+                <w:lang w:val="en-US"/>
+              </w:rPr>
+              <w:t>servUnity</w:t>
+            </w:r>
+            <w:proofErr w:type="spellEnd"/>
+            <w:r>
+              <w:rPr>
+                <w:color w:val="000000"/>
+                <w:lang w:val="en-US"/>
+              </w:rPr>
+              <w:t>": "0",</w:t>
+            </w:r>
+          </w:p>
+          <w:p>
+            <w:pPr>
+              <w:pStyle w:val="NormalWeb"/>
+              <w:spacing w:before="240" w:beforeAutospacing="0" w:after="0" w:afterAutospacing="0"/>
+              <w:ind w:left="1440"/>
+              <w:rPr>
+                <w:lang w:val="en-US"/>
+              </w:rPr>
+            </w:pPr>
+            <w:r>
+              <w:rPr>
+                <w:color w:val="000000"/>
+                <w:lang w:val="en-US"/>
+              </w:rPr>
+              <w:t>"</w:t>
+            </w:r>
+            <w:proofErr w:type="spellStart"/>
+            <w:r>
+              <w:rPr>
+                <w:color w:val="000000"/>
+                <w:lang w:val="en-US"/>
+              </w:rPr>
+              <w:t>serviceDate</w:t>
+            </w:r>
+            <w:proofErr w:type="spellEnd"/>
+            <w:r>
+              <w:rPr>
+                <w:color w:val="000000"/>
+                <w:lang w:val="en-US"/>
+              </w:rPr>
+              <w:t>": "2018-07-13",</w:t>
+            </w:r>
+          </w:p>
+          <w:p>
+            <w:pPr>
+              <w:pStyle w:val="NormalWeb"/>
+              <w:spacing w:before="240" w:beforeAutospacing="0" w:after="0" w:afterAutospacing="0"/>
+              <w:ind w:left="1440"/>
+              <w:rPr>
+                <w:lang w:val="en-US"/>
+              </w:rPr>
+            </w:pPr>
+            <w:r>
+              <w:rPr>
+                <w:color w:val="000000"/>
+                <w:lang w:val="en-US"/>
+              </w:rPr>
+              <w:t>"</w:t>
+            </w:r>
+            <w:proofErr w:type="spellStart"/>
+            <w:r>
+              <w:rPr>
+                <w:color w:val="000000"/>
+                <w:lang w:val="en-US"/>
+              </w:rPr>
+              <w:t>servid</w:t>
+            </w:r>
+            <w:proofErr w:type="spellEnd"/>
+            <w:r>
+              <w:rPr>
+                <w:color w:val="000000"/>
+                <w:lang w:val="en-US"/>
+              </w:rPr>
+              <w:t>": "19254"</w:t>
+            </w:r>
+          </w:p>
+          <w:p>
+            <w:pPr>
+              <w:pStyle w:val="NormalWeb"/>
+              <w:spacing w:before="240" w:beforeAutospacing="0" w:after="0" w:afterAutospacing="0"/>
+              <w:ind w:left="1440"/>
+              <w:rPr>
+                <w:lang w:val="en-US"/>
+              </w:rPr>
+            </w:pPr>
+            <w:r>
+              <w:rPr>
+                <w:color w:val="000000"/>
+                <w:lang w:val="en-US"/>
+              </w:rPr>
+              <w:t>},</w:t>
+            </w:r>
+          </w:p>
+          <w:p>
+            <w:pPr>
+              <w:pStyle w:val="NormalWeb"/>
+              <w:spacing w:before="240" w:beforeAutospacing="0" w:after="0" w:afterAutospacing="0"/>
+              <w:ind w:left="1440"/>
+              <w:rPr>
+                <w:lang w:val="en-US"/>
+              </w:rPr>
+            </w:pPr>
+            <w:r>
+              <w:rPr>
+                <w:color w:val="000000"/>
+                <w:lang w:val="en-US"/>
+              </w:rPr>
+              <w:t>{</w:t>
+            </w:r>
+          </w:p>
+          <w:p>
+            <w:pPr>
+              <w:pStyle w:val="NormalWeb"/>
+              <w:spacing w:before="240" w:beforeAutospacing="0" w:after="0" w:afterAutospacing="0"/>
+              <w:ind w:left="1440"/>
+              <w:rPr>
+                <w:lang w:val="en-US"/>
+              </w:rPr>
+            </w:pPr>
+            <w:r>
+              <w:rPr>
+                <w:color w:val="000000"/>
+                <w:lang w:val="en-US"/>
+              </w:rPr>
+              <w:t>"</w:t>
+            </w:r>
+            <w:proofErr w:type="spellStart"/>
+            <w:r>
+              <w:rPr>
+                <w:color w:val="000000"/>
+                <w:lang w:val="en-US"/>
+              </w:rPr>
+              <w:t>servBrand</w:t>
+            </w:r>
+            <w:proofErr w:type="spellEnd"/>
+            <w:r>
+              <w:rPr>
+                <w:color w:val="000000"/>
+                <w:lang w:val="en-US"/>
+              </w:rPr>
+              <w:t>": "Alpine",</w:t>
+            </w:r>
+          </w:p>
+          <w:p>
+            <w:pPr>
+              <w:pStyle w:val="NormalWeb"/>
+              <w:spacing w:before="240" w:beforeAutospacing="0" w:after="0" w:afterAutospacing="0"/>
+              <w:ind w:left="1440"/>
+              <w:rPr>
+                <w:lang w:val="en-US"/>
+              </w:rPr>
+            </w:pPr>
+            <w:r>
+              <w:rPr>
+                <w:color w:val="000000"/>
+                <w:lang w:val="en-US"/>
+              </w:rPr>
+              <w:t>"</w:t>
+            </w:r>
+            <w:proofErr w:type="spellStart"/>
+            <w:r>
+              <w:rPr>
+                <w:color w:val="000000"/>
+                <w:lang w:val="en-US"/>
+              </w:rPr>
+              <w:t>servColor</w:t>
+            </w:r>
+            <w:proofErr w:type="spellEnd"/>
+            <w:r>
+              <w:rPr>
+                <w:color w:val="000000"/>
+                <w:lang w:val="en-US"/>
+              </w:rPr>
+              <w:t>": "NEGRO",</w:t>
+            </w:r>
+          </w:p>
+          <w:p>
+            <w:pPr>
+              <w:pStyle w:val="NormalWeb"/>
+              <w:spacing w:before="240" w:beforeAutospacing="0" w:after="0" w:afterAutospacing="0"/>
+              <w:ind w:left="1440"/>
+              <w:rPr>
+                <w:lang w:val="en-US"/>
+              </w:rPr>
+            </w:pPr>
+            <w:r>
+              <w:rPr>
+                <w:color w:val="000000"/>
+                <w:lang w:val="en-US"/>
+              </w:rPr>
+              <w:t>"</w:t>
+            </w:r>
+            <w:proofErr w:type="spellStart"/>
+            <w:r>
+              <w:rPr>
+                <w:color w:val="000000"/>
+                <w:lang w:val="en-US"/>
+              </w:rPr>
+              <w:t>servCost</w:t>
+            </w:r>
+            <w:proofErr w:type="spellEnd"/>
+            <w:r>
+              <w:rPr>
+                <w:color w:val="000000"/>
+                <w:lang w:val="en-US"/>
+              </w:rPr>
+              <w:t>": 7,</w:t>
+            </w:r>
+          </w:p>
+          <w:p>
+            <w:pPr>
+              <w:pStyle w:val="NormalWeb"/>
+              <w:spacing w:before="240" w:beforeAutospacing="0" w:after="0" w:afterAutospacing="0"/>
+              <w:ind w:left="1440"/>
+              <w:rPr>
+                <w:lang w:val="en-US"/>
+              </w:rPr>
+            </w:pPr>
+            <w:r>
+              <w:rPr>
+                <w:color w:val="000000"/>
+                <w:lang w:val="en-US"/>
+              </w:rPr>
+              <w:t>"</w:t>
+            </w:r>
+            <w:proofErr w:type="spellStart"/>
+            <w:r>
+              <w:rPr>
+                <w:color w:val="000000"/>
+                <w:lang w:val="en-US"/>
+              </w:rPr>
+              <w:t>servDest</w:t>
+            </w:r>
+            <w:proofErr w:type="spellEnd"/>
+            <w:r>
+              <w:rPr>
+                <w:color w:val="000000"/>
+                <w:lang w:val="en-US"/>
+              </w:rPr>
+              <w:t>": "null",</w:t>
+            </w:r>
+          </w:p>
+          <w:p>
+            <w:pPr>
+              <w:pStyle w:val="NormalWeb"/>
+              <w:spacing w:before="240" w:beforeAutospacing="0" w:after="0" w:afterAutospacing="0"/>
+              <w:ind w:left="1440"/>
+              <w:rPr>
+                <w:lang w:val="en-US"/>
+              </w:rPr>
+            </w:pPr>
+            <w:r>
+              <w:rPr>
+                <w:color w:val="000000"/>
+                <w:lang w:val="en-US"/>
+              </w:rPr>
+              <w:t>"</w:t>
+            </w:r>
+            <w:proofErr w:type="spellStart"/>
+            <w:r>
+              <w:rPr>
+                <w:color w:val="000000"/>
+                <w:lang w:val="en-US"/>
+              </w:rPr>
+              <w:t>servModel</w:t>
+            </w:r>
+            <w:proofErr w:type="spellEnd"/>
+            <w:r>
+              <w:rPr>
+                <w:color w:val="000000"/>
+                <w:lang w:val="en-US"/>
+              </w:rPr>
+              <w:t>": "A110",</w:t>
+            </w:r>
+          </w:p>
+          <w:p>
+            <w:pPr>
+              <w:pStyle w:val="NormalWeb"/>
+              <w:spacing w:before="240" w:beforeAutospacing="0" w:after="0" w:afterAutospacing="0"/>
+              <w:ind w:left="1440"/>
+              <w:rPr>
+                <w:lang w:val="en-US"/>
+              </w:rPr>
+            </w:pPr>
+            <w:r>
+              <w:rPr>
+                <w:color w:val="000000"/>
+                <w:lang w:val="en-US"/>
+              </w:rPr>
+              <w:t>"</w:t>
+            </w:r>
+            <w:proofErr w:type="spellStart"/>
+            <w:r>
+              <w:rPr>
+                <w:color w:val="000000"/>
+                <w:lang w:val="en-US"/>
+              </w:rPr>
+              <w:t>servOrig</w:t>
+            </w:r>
+            <w:proofErr w:type="spellEnd"/>
+            <w:r>
+              <w:rPr>
+                <w:color w:val="000000"/>
+                <w:lang w:val="en-US"/>
+              </w:rPr>
+              <w:t>": "SANGOLQUI",</w:t>
+            </w:r>
+          </w:p>
+          <w:p>
+            <w:pPr>
+              <w:pStyle w:val="NormalWeb"/>
+              <w:spacing w:before="240" w:beforeAutospacing="0" w:after="0" w:afterAutospacing="0"/>
+              <w:ind w:left="1440"/>
+              <w:rPr>
+                <w:lang w:val="en-US"/>
+              </w:rPr>
+            </w:pPr>
+            <w:r>
+              <w:rPr>
+                <w:color w:val="000000"/>
+                <w:lang w:val="en-US"/>
+              </w:rPr>
+              <w:t>"</w:t>
+            </w:r>
+            <w:proofErr w:type="spellStart"/>
+            <w:r>
+              <w:rPr>
+                <w:color w:val="000000"/>
+                <w:lang w:val="en-US"/>
+              </w:rPr>
+              <w:t>servPlate</w:t>
+            </w:r>
+            <w:proofErr w:type="spellEnd"/>
+            <w:r>
+              <w:rPr>
+                <w:color w:val="000000"/>
+                <w:lang w:val="en-US"/>
+              </w:rPr>
+              <w:t>": "PJG2431",</w:t>
+            </w:r>
+          </w:p>
+          <w:p>
+            <w:pPr>
+              <w:pStyle w:val="NormalWeb"/>
+              <w:spacing w:before="240" w:beforeAutospacing="0" w:after="0" w:afterAutospacing="0"/>
+              <w:ind w:left="1440"/>
+              <w:rPr>
+                <w:lang w:val="en-US"/>
+              </w:rPr>
+            </w:pPr>
+            <w:r>
+              <w:rPr>
+                <w:color w:val="000000"/>
+                <w:lang w:val="en-US"/>
+              </w:rPr>
+              <w:t>"</w:t>
+            </w:r>
+            <w:proofErr w:type="spellStart"/>
+            <w:r>
+              <w:rPr>
+                <w:color w:val="000000"/>
+                <w:lang w:val="en-US"/>
+              </w:rPr>
+              <w:t>servUnity</w:t>
+            </w:r>
+            <w:proofErr w:type="spellEnd"/>
+            <w:r>
+              <w:rPr>
+                <w:color w:val="000000"/>
+                <w:lang w:val="en-US"/>
+              </w:rPr>
+              <w:t>": "0",</w:t>
+            </w:r>
+          </w:p>
+          <w:p>
+            <w:pPr>
+              <w:pStyle w:val="NormalWeb"/>
+              <w:spacing w:before="240" w:beforeAutospacing="0" w:after="0" w:afterAutospacing="0"/>
+              <w:ind w:left="1440"/>
+            </w:pPr>
+            <w:r>
+              <w:rPr>
+                <w:color w:val="000000"/>
+              </w:rPr>
+              <w:t>"</w:t>
+            </w:r>
+            <w:proofErr w:type="spellStart"/>
+            <w:r>
+              <w:rPr>
+                <w:color w:val="000000"/>
+              </w:rPr>
+              <w:t>serviceDate</w:t>
+            </w:r>
+            <w:proofErr w:type="spellEnd"/>
+            <w:r>
+              <w:rPr>
+                <w:color w:val="000000"/>
+              </w:rPr>
+              <w:t>": "2018-07-21",</w:t>
+            </w:r>
+          </w:p>
+          <w:p>
+            <w:pPr>
+              <w:pStyle w:val="NormalWeb"/>
+              <w:spacing w:before="240" w:beforeAutospacing="0" w:after="0" w:afterAutospacing="0"/>
+              <w:ind w:left="1440"/>
+            </w:pPr>
+            <w:r>
+              <w:rPr>
+                <w:color w:val="000000"/>
+              </w:rPr>
+              <w:t>"servid": "19345"</w:t>
+            </w:r>
+          </w:p>
+          <w:p>
+            <w:pPr>
+              <w:pStyle w:val="NormalWeb"/>
+              <w:spacing w:before="240" w:beforeAutospacing="0" w:after="0" w:afterAutospacing="0"/>
+              <w:ind w:left="1440"/>
+            </w:pPr>
+            <w:r>
+              <w:rPr>
+                <w:color w:val="000000"/>
+              </w:rPr>
+              <w:t>}</w:t>
+            </w:r>
+          </w:p>
+          <w:p>
+            <w:pPr>
+              <w:pStyle w:val="NormalWeb"/>
+              <w:spacing w:before="240" w:beforeAutospacing="0" w:after="0" w:afterAutospacing="0"/>
+              <w:ind w:left="720"/>
+            </w:pPr>
+            <w:r>
+              <w:rPr>
+                <w:color w:val="000000"/>
+              </w:rPr>
+              <w:t>]</w:t>
+            </w:r>
+          </w:p>
+        </w:tc>
+      </w:tr>
+    </w:tbl>
+    <w:p>
+      <w:pPr>
+        <w:rPr>
+          <w:lang w:val="en-US"/>
+        </w:rPr>
+      </w:pPr>
+    </w:p>
+    <w:p>
+      <w:pPr>
+        <w:pStyle w:val="NormalWeb"/>
+        <w:spacing w:before="240" w:beforeAutospacing="0" w:after="240" w:afterAutospacing="0"/>
+        <w:ind w:left="720"/>
+      </w:pPr>
+      <w:proofErr w:type="gramStart"/>
+      <w:r>
+        <w:rPr>
+          <w:b/>
+          <w:bCs/>
+          <w:color w:val="000000"/>
+        </w:rPr>
+        <w:t>STATUS</w:t>
+      </w:r>
+      <w:proofErr w:type="gramEnd"/>
+      <w:r>
+        <w:rPr>
+          <w:b/>
+          <w:bCs/>
+          <w:color w:val="000000"/>
+        </w:rPr>
+        <w:t xml:space="preserve"> CODE: </w:t>
+      </w:r>
+      <w:r>
+        <w:rPr>
+          <w:color w:val="000000"/>
+          <w:shd w:val="clear" w:color="auto" w:fill="FFFFFF"/>
+        </w:rPr>
+        <w:t>200 (OK)</w:t>
+      </w:r>
+    </w:p>
+    <w:p/>
+    <w:p/>
+    <w:p>
+      <w:pPr>
+        <w:pStyle w:val="NormalWeb"/>
+        <w:numPr>
+          <w:ilvl w:val="0"/>
+          <w:numId w:val="5"/>
+        </w:numPr>
+        <w:spacing w:before="0" w:beforeAutospacing="0" w:after="0" w:afterAutospacing="0"/>
+        <w:textAlignment w:val="baseline"/>
+        <w:rPr>
+          <w:color w:val="000000"/>
+          <w:u w:val="single"/>
+          <w:lang w:val="en-US"/>
+        </w:rPr>
+      </w:pPr>
+      <w:r>
+        <w:rPr>
+          <w:b/>
+          <w:bCs/>
+          <w:color w:val="000000"/>
+          <w:u w:val="single"/>
+          <w:lang w:val="en-US"/>
+        </w:rPr>
+        <w:lastRenderedPageBreak/>
+        <w:t>GET TOTAL SERVICE BY DATES</w:t>
+      </w:r>
+    </w:p>
+    <w:p>
+      <w:pPr>
+        <w:rPr>
+          <w:lang w:val="en-US"/>
+        </w:rPr>
+      </w:pPr>
+    </w:p>
+    <w:p>
+      <w:pPr>
+        <w:pStyle w:val="NormalWeb"/>
+        <w:spacing w:before="0" w:beforeAutospacing="0" w:after="0" w:afterAutospacing="0"/>
+        <w:ind w:left="720"/>
+        <w:rPr>
+          <w:lang w:val="en-US"/>
+        </w:rPr>
+      </w:pPr>
+      <w:r>
+        <w:rPr>
+          <w:b/>
+          <w:bCs/>
+          <w:color w:val="000000"/>
+          <w:lang w:val="en-US"/>
+        </w:rPr>
+        <w:t>HTTP method:</w:t>
+      </w:r>
+      <w:r>
+        <w:rPr>
+          <w:color w:val="000000"/>
+          <w:lang w:val="en-US"/>
+        </w:rPr>
+        <w:t xml:space="preserve"> GET</w:t>
+      </w:r>
+    </w:p>
+    <w:p>
+      <w:pPr>
+        <w:pStyle w:val="NormalWeb"/>
+        <w:spacing w:before="0" w:beforeAutospacing="0" w:after="0" w:afterAutospacing="0"/>
+        <w:ind w:left="720"/>
+      </w:pPr>
+      <w:r>
+        <w:rPr>
+          <w:b/>
+          <w:bCs/>
+          <w:color w:val="000000"/>
+        </w:rPr>
+        <w:t>URI:</w:t>
+      </w:r>
+      <w:hyperlink r:id="rId9" w:history="1">
+        <w:r>
+          <w:rPr>
+            <w:rStyle w:val="Hipervnculo"/>
+            <w:color w:val="000000"/>
+            <w:shd w:val="clear" w:color="auto" w:fill="FFFFFF"/>
+          </w:rPr>
+          <w:t xml:space="preserve"> </w:t>
+        </w:r>
+      </w:hyperlink>
+      <w:hyperlink r:id="rId10" w:history="1">
+        <w:r>
+          <w:rPr>
+            <w:rStyle w:val="Hipervnculo"/>
+            <w:color w:val="1155CC"/>
+            <w:shd w:val="clear" w:color="auto" w:fill="FFFFFF"/>
+          </w:rPr>
+          <w:t>http://localhost:8080/GruasService/</w:t>
+        </w:r>
+      </w:hyperlink>
+      <w:hyperlink r:id="rId11" w:history="1">
+        <w:r>
+          <w:rPr>
+            <w:rStyle w:val="Hipervnculo"/>
+            <w:color w:val="1155CC"/>
+            <w:shd w:val="clear" w:color="auto" w:fill="FFFFFF"/>
+          </w:rPr>
+          <w:t>RestFul</w:t>
+        </w:r>
+      </w:hyperlink>
+      <w:hyperlink r:id="rId12" w:history="1">
+        <w:r>
+          <w:rPr>
+            <w:rStyle w:val="Hipervnculo"/>
+            <w:color w:val="1155CC"/>
+            <w:shd w:val="clear" w:color="auto" w:fill="FFFFFF"/>
+          </w:rPr>
+          <w:t>/Service/total/{from}/{to}</w:t>
+        </w:r>
+      </w:hyperlink>
+    </w:p>
+    <w:p>
+      <w:pPr>
+        <w:pStyle w:val="NormalWeb"/>
+        <w:spacing w:before="0" w:beforeAutospacing="0" w:after="0" w:afterAutospacing="0"/>
+        <w:ind w:left="720"/>
+        <w:rPr>
+          <w:lang w:val="en-US"/>
+        </w:rPr>
+      </w:pPr>
+      <w:r>
+        <w:rPr>
+          <w:b/>
+          <w:bCs/>
+          <w:color w:val="000000"/>
+          <w:lang w:val="en-US"/>
+        </w:rPr>
+        <w:t xml:space="preserve">DESCRIPTION: </w:t>
+      </w:r>
+      <w:r>
+        <w:rPr>
+          <w:color w:val="000000"/>
+          <w:lang w:val="en-US"/>
+        </w:rPr>
+        <w:t>Response with the sum of all services by a range of dates</w:t>
+      </w:r>
+    </w:p>
+    <w:p>
+      <w:pPr>
+        <w:pStyle w:val="NormalWeb"/>
+        <w:spacing w:before="0" w:beforeAutospacing="0" w:after="0" w:afterAutospacing="0"/>
+        <w:ind w:left="720"/>
+        <w:rPr>
+          <w:lang w:val="en-US"/>
+        </w:rPr>
+      </w:pPr>
+      <w:r>
+        <w:rPr>
+          <w:b/>
+          <w:bCs/>
+          <w:color w:val="000000"/>
+          <w:lang w:val="en-US"/>
+        </w:rPr>
+        <w:t>PARAMETERS:</w:t>
+      </w:r>
+      <w:r>
+        <w:rPr>
+          <w:color w:val="000000"/>
+          <w:lang w:val="en-US"/>
+        </w:rPr>
+        <w:t xml:space="preserve"> from = String =&gt; start date of the range</w:t>
+      </w:r>
+    </w:p>
+    <w:p>
+      <w:pPr>
+        <w:pStyle w:val="NormalWeb"/>
+        <w:spacing w:before="0" w:beforeAutospacing="0" w:after="0" w:afterAutospacing="0"/>
+        <w:ind w:left="720"/>
+        <w:rPr>
+          <w:lang w:val="en-US"/>
+        </w:rPr>
+      </w:pPr>
+      <w:r>
+        <w:rPr>
+          <w:rStyle w:val="apple-tab-span"/>
+          <w:color w:val="000000"/>
+          <w:lang w:val="en-US"/>
+        </w:rPr>
+        <w:tab/>
+      </w:r>
+      <w:r>
+        <w:rPr>
+          <w:rStyle w:val="apple-tab-span"/>
+          <w:color w:val="000000"/>
+          <w:lang w:val="en-US"/>
+        </w:rPr>
+        <w:tab/>
+      </w:r>
+      <w:r>
+        <w:rPr>
+          <w:color w:val="000000"/>
+          <w:lang w:val="en-US"/>
+        </w:rPr>
+        <w:t>      to = String =&gt; end date of the range</w:t>
+      </w:r>
+    </w:p>
+    <w:p>
+      <w:pPr>
+        <w:pStyle w:val="NormalWeb"/>
+        <w:spacing w:before="0" w:beforeAutospacing="0" w:after="0" w:afterAutospacing="0"/>
+        <w:ind w:left="720"/>
+      </w:pPr>
+      <w:r>
+        <w:rPr>
+          <w:b/>
+          <w:bCs/>
+          <w:color w:val="000000"/>
+        </w:rPr>
+        <w:t>RESPONSE:</w:t>
+      </w:r>
+    </w:p>
+    <w:p/>
+    <w:tbl>
+      <w:tblPr>
+        <w:tblW w:w="0" w:type="auto"/>
+        <w:tblInd w:w="1241" w:type="dxa"/>
+        <w:tblCellMar>
+          <w:top w:w="15" w:type="dxa"/>
+          <w:left w:w="15" w:type="dxa"/>
+          <w:bottom w:w="15" w:type="dxa"/>
+          <w:right w:w="15" w:type="dxa"/>
+        </w:tblCellMar>
+        <w:tblLook w:val="04A0" w:firstRow="1" w:lastRow="0" w:firstColumn="1" w:lastColumn="0" w:noHBand="0" w:noVBand="1"/>
+      </w:tblPr>
+      <w:tblGrid>
+        <w:gridCol w:w="6829"/>
+      </w:tblGrid>
+      <w:tr>
+        <w:trPr>
+          <w:trHeight w:val="1065"/>
+        </w:trPr>
+        <w:tc>
+          <w:tcPr>
+            <w:tcW w:w="6829" w:type="dxa"/>
+            <w:tcBorders>
+              <w:top w:val="single" w:sz="8" w:space="0" w:color="000000"/>
+              <w:left w:val="single" w:sz="8" w:space="0" w:color="000000"/>
+              <w:bottom w:val="single" w:sz="8" w:space="0" w:color="000000"/>
+              <w:right w:val="single" w:sz="8" w:space="0" w:color="000000"/>
+            </w:tcBorders>
+            <w:tcMar>
+              <w:top w:w="100" w:type="dxa"/>
+              <w:left w:w="100" w:type="dxa"/>
+              <w:bottom w:w="100" w:type="dxa"/>
+              <w:right w:w="100" w:type="dxa"/>
+            </w:tcMar>
+            <w:hideMark/>
+          </w:tcPr>
+          <w:p>
+            <w:pPr>
+              <w:pStyle w:val="NormalWeb"/>
+              <w:spacing w:before="240" w:beforeAutospacing="0" w:after="0" w:afterAutospacing="0"/>
+            </w:pPr>
+            <w:r>
+              <w:rPr>
+                <w:color w:val="000000"/>
+              </w:rPr>
+              <w:t>31.00</w:t>
+            </w:r>
+          </w:p>
+        </w:tc>
+      </w:tr>
+    </w:tbl>
+    <w:p>
+      <w:pPr>
+        <w:pStyle w:val="NormalWeb"/>
+        <w:spacing w:before="240" w:beforeAutospacing="0" w:after="240" w:afterAutospacing="0"/>
+        <w:ind w:left="720"/>
+      </w:pPr>
+      <w:proofErr w:type="gramStart"/>
+      <w:r>
+        <w:rPr>
+          <w:b/>
+          <w:bCs/>
+          <w:color w:val="000000"/>
+        </w:rPr>
+        <w:t>STATUS</w:t>
+      </w:r>
+      <w:proofErr w:type="gramEnd"/>
+      <w:r>
+        <w:rPr>
+          <w:b/>
+          <w:bCs/>
+          <w:color w:val="000000"/>
+        </w:rPr>
+        <w:t xml:space="preserve"> CODE: </w:t>
+      </w:r>
+      <w:r>
+        <w:rPr>
+          <w:color w:val="000000"/>
+          <w:shd w:val="clear" w:color="auto" w:fill="FFFFFF"/>
+        </w:rPr>
+        <w:t>200 (OK)</w:t>
+      </w:r>
+    </w:p>
+    <w:p/>
+    <w:p>
+      <w:pPr>
+        <w:pStyle w:val="NormalWeb"/>
+        <w:numPr>
+          <w:ilvl w:val="0"/>
+          <w:numId w:val="6"/>
+        </w:numPr>
+        <w:spacing w:before="0" w:beforeAutospacing="0" w:after="0" w:afterAutospacing="0"/>
+        <w:textAlignment w:val="baseline"/>
+        <w:rPr>
+          <w:color w:val="000000"/>
+          <w:u w:val="single"/>
+        </w:rPr>
+      </w:pPr>
+      <w:r>
+        <w:rPr>
+          <w:b/>
+          <w:bCs/>
+          <w:color w:val="000000"/>
+          <w:u w:val="single"/>
+        </w:rPr>
+        <w:t>GET SERVICE BY ID</w:t>
+      </w:r>
+    </w:p>
+    <w:p/>
+    <w:p>
+      <w:pPr>
+        <w:pStyle w:val="NormalWeb"/>
+        <w:spacing w:before="0" w:beforeAutospacing="0" w:after="0" w:afterAutospacing="0"/>
+        <w:ind w:left="720"/>
+      </w:pPr>
+      <w:r>
+        <w:rPr>
+          <w:b/>
+          <w:bCs/>
+          <w:color w:val="000000"/>
+        </w:rPr>
+        <w:t>URI:</w:t>
+      </w:r>
+      <w:hyperlink r:id="rId13" w:history="1">
+        <w:r>
+          <w:rPr>
+            <w:rStyle w:val="Hipervnculo"/>
+            <w:color w:val="000000"/>
+            <w:shd w:val="clear" w:color="auto" w:fill="FFFFFF"/>
+          </w:rPr>
+          <w:t xml:space="preserve"> </w:t>
+        </w:r>
+      </w:hyperlink>
+      <w:hyperlink r:id="rId14" w:history="1">
+        <w:r>
+          <w:rPr>
+            <w:rStyle w:val="Hipervnculo"/>
+            <w:color w:val="1155CC"/>
+            <w:shd w:val="clear" w:color="auto" w:fill="FFFFFF"/>
+          </w:rPr>
+          <w:t>http://localhost:8080/GruasService/</w:t>
+        </w:r>
+      </w:hyperlink>
+      <w:hyperlink r:id="rId15" w:history="1">
+        <w:r>
+          <w:rPr>
+            <w:rStyle w:val="Hipervnculo"/>
+            <w:color w:val="1155CC"/>
+            <w:shd w:val="clear" w:color="auto" w:fill="FFFFFF"/>
+          </w:rPr>
+          <w:t>RestFul</w:t>
+        </w:r>
+      </w:hyperlink>
+      <w:hyperlink r:id="rId16" w:history="1">
+        <w:r>
+          <w:rPr>
+            <w:rStyle w:val="Hipervnculo"/>
+            <w:color w:val="1155CC"/>
+            <w:shd w:val="clear" w:color="auto" w:fill="FFFFFF"/>
+          </w:rPr>
+          <w:t>/Service/{servId}</w:t>
+        </w:r>
+      </w:hyperlink>
+    </w:p>
+    <w:p>
+      <w:pPr>
+        <w:pStyle w:val="NormalWeb"/>
+        <w:spacing w:before="0" w:beforeAutospacing="0" w:after="0" w:afterAutospacing="0"/>
+        <w:ind w:left="720"/>
+        <w:rPr>
+          <w:lang w:val="en-US"/>
+        </w:rPr>
+      </w:pPr>
+      <w:r>
+        <w:rPr>
+          <w:b/>
+          <w:bCs/>
+          <w:color w:val="000000"/>
+          <w:lang w:val="en-US"/>
+        </w:rPr>
+        <w:t xml:space="preserve">DESCRIPTION: </w:t>
+      </w:r>
+      <w:r>
+        <w:rPr>
+          <w:color w:val="000000"/>
+          <w:lang w:val="en-US"/>
+        </w:rPr>
+        <w:t>Response with a data of service search by id</w:t>
+      </w:r>
+    </w:p>
+    <w:p>
+      <w:pPr>
+        <w:pStyle w:val="NormalWeb"/>
+        <w:spacing w:before="0" w:beforeAutospacing="0" w:after="0" w:afterAutospacing="0"/>
+        <w:ind w:left="720"/>
+        <w:rPr>
+          <w:lang w:val="en-US"/>
+        </w:rPr>
+      </w:pPr>
+      <w:r>
+        <w:rPr>
+          <w:b/>
+          <w:bCs/>
+          <w:color w:val="000000"/>
+          <w:lang w:val="en-US"/>
+        </w:rPr>
+        <w:t>HTTP method:</w:t>
+      </w:r>
+      <w:r>
+        <w:rPr>
+          <w:color w:val="000000"/>
+          <w:lang w:val="en-US"/>
+        </w:rPr>
+        <w:t xml:space="preserve"> GET</w:t>
+      </w:r>
+    </w:p>
+    <w:p>
+      <w:pPr>
+        <w:pStyle w:val="NormalWeb"/>
+        <w:spacing w:before="0" w:beforeAutospacing="0" w:after="0" w:afterAutospacing="0"/>
+        <w:ind w:left="720"/>
+        <w:rPr>
+          <w:lang w:val="en-US"/>
+        </w:rPr>
+      </w:pPr>
+      <w:r>
+        <w:rPr>
+          <w:b/>
+          <w:bCs/>
+          <w:color w:val="000000"/>
+          <w:lang w:val="en-US"/>
+        </w:rPr>
+        <w:t>PARAMETERS:</w:t>
+      </w:r>
+      <w:r>
+        <w:rPr>
+          <w:color w:val="000000"/>
+          <w:lang w:val="en-US"/>
+        </w:rPr>
+        <w:t xml:space="preserve"> </w:t>
+      </w:r>
+      <w:proofErr w:type="spellStart"/>
+      <w:proofErr w:type="gramStart"/>
+      <w:r>
+        <w:rPr>
+          <w:color w:val="000000"/>
+          <w:lang w:val="en-US"/>
+        </w:rPr>
+        <w:t>servId</w:t>
+      </w:r>
+      <w:proofErr w:type="spellEnd"/>
+      <w:r>
+        <w:rPr>
+          <w:color w:val="000000"/>
+          <w:lang w:val="en-US"/>
+        </w:rPr>
+        <w:t>  =</w:t>
+      </w:r>
+      <w:proofErr w:type="gramEnd"/>
+      <w:r>
+        <w:rPr>
+          <w:color w:val="000000"/>
+          <w:lang w:val="en-US"/>
+        </w:rPr>
+        <w:t xml:space="preserve"> String unique identifier of a client.</w:t>
+      </w:r>
+    </w:p>
+    <w:p>
+      <w:pPr>
+        <w:pStyle w:val="NormalWeb"/>
+        <w:spacing w:before="0" w:beforeAutospacing="0" w:after="0" w:afterAutospacing="0"/>
+        <w:ind w:left="720"/>
+      </w:pPr>
+      <w:r>
+        <w:rPr>
+          <w:b/>
+          <w:bCs/>
+          <w:color w:val="000000"/>
+        </w:rPr>
+        <w:t>RESPONSE:</w:t>
+      </w:r>
+    </w:p>
+    <w:p/>
+    <w:tbl>
+      <w:tblPr>
+        <w:tblW w:w="0" w:type="auto"/>
+        <w:tblInd w:w="1124" w:type="dxa"/>
+        <w:tblCellMar>
+          <w:top w:w="15" w:type="dxa"/>
+          <w:left w:w="15" w:type="dxa"/>
+          <w:bottom w:w="15" w:type="dxa"/>
+          <w:right w:w="15" w:type="dxa"/>
+        </w:tblCellMar>
+        <w:tblLook w:val="04A0" w:firstRow="1" w:lastRow="0" w:firstColumn="1" w:lastColumn="0" w:noHBand="0" w:noVBand="1"/>
+      </w:tblPr>
+      <w:tblGrid>
+        <w:gridCol w:w="6946"/>
+      </w:tblGrid>
+      <w:tr>
+        <w:trPr>
+          <w:trHeight w:val="2820"/>
+        </w:trPr>
+        <w:tc>
+          <w:tcPr>
+            <w:tcW w:w="6946" w:type="dxa"/>
+            <w:tcBorders>
+              <w:top w:val="single" w:sz="8" w:space="0" w:color="000000"/>
+              <w:left w:val="single" w:sz="8" w:space="0" w:color="000000"/>
+              <w:bottom w:val="single" w:sz="8" w:space="0" w:color="000000"/>
+              <w:right w:val="single" w:sz="8" w:space="0" w:color="000000"/>
+            </w:tcBorders>
+            <w:tcMar>
+              <w:top w:w="100" w:type="dxa"/>
+              <w:left w:w="100" w:type="dxa"/>
+              <w:bottom w:w="100" w:type="dxa"/>
+              <w:right w:w="100" w:type="dxa"/>
+            </w:tcMar>
+            <w:hideMark/>
+          </w:tcPr>
+          <w:p>
+            <w:pPr>
+              <w:pStyle w:val="NormalWeb"/>
+              <w:spacing w:before="240" w:beforeAutospacing="0" w:after="0" w:afterAutospacing="0"/>
+              <w:ind w:left="720"/>
+              <w:rPr>
+                <w:lang w:val="en-US"/>
+              </w:rPr>
+            </w:pPr>
+            <w:r>
+              <w:rPr>
+                <w:color w:val="000000"/>
+                <w:lang w:val="en-US"/>
+              </w:rPr>
+              <w:t>[</w:t>
+            </w:r>
+          </w:p>
+          <w:p>
+            <w:pPr>
+              <w:pStyle w:val="NormalWeb"/>
+              <w:spacing w:before="240" w:beforeAutospacing="0" w:after="0" w:afterAutospacing="0"/>
+              <w:ind w:left="1440"/>
+              <w:rPr>
+                <w:lang w:val="en-US"/>
+              </w:rPr>
+            </w:pPr>
+            <w:r>
+              <w:rPr>
+                <w:color w:val="000000"/>
+                <w:lang w:val="en-US"/>
+              </w:rPr>
+              <w:t>{</w:t>
+            </w:r>
+          </w:p>
+          <w:p>
+            <w:pPr>
+              <w:pStyle w:val="NormalWeb"/>
+              <w:spacing w:before="240" w:beforeAutospacing="0" w:after="0" w:afterAutospacing="0"/>
+              <w:ind w:left="1440"/>
+              <w:rPr>
+                <w:lang w:val="en-US"/>
+              </w:rPr>
+            </w:pPr>
+            <w:r>
+              <w:rPr>
+                <w:color w:val="000000"/>
+                <w:lang w:val="en-US"/>
+              </w:rPr>
+              <w:t>“</w:t>
+            </w:r>
+            <w:proofErr w:type="spellStart"/>
+            <w:r>
+              <w:rPr>
+                <w:color w:val="000000"/>
+                <w:lang w:val="en-US"/>
+              </w:rPr>
+              <w:t>servId</w:t>
+            </w:r>
+            <w:proofErr w:type="spellEnd"/>
+            <w:proofErr w:type="gramStart"/>
+            <w:r>
+              <w:rPr>
+                <w:color w:val="000000"/>
+                <w:lang w:val="en-US"/>
+              </w:rPr>
+              <w:t>” :</w:t>
+            </w:r>
+            <w:proofErr w:type="gramEnd"/>
+            <w:r>
+              <w:rPr>
+                <w:color w:val="000000"/>
+                <w:lang w:val="en-US"/>
+              </w:rPr>
+              <w:t xml:space="preserve"> “SER-002”,</w:t>
+            </w:r>
+          </w:p>
+          <w:p>
+            <w:pPr>
+              <w:pStyle w:val="NormalWeb"/>
+              <w:spacing w:before="240" w:beforeAutospacing="0" w:after="0" w:afterAutospacing="0"/>
+              <w:ind w:left="1440"/>
+              <w:rPr>
+                <w:lang w:val="en-US"/>
+              </w:rPr>
+            </w:pPr>
+            <w:r>
+              <w:rPr>
+                <w:color w:val="000000"/>
+                <w:lang w:val="en-US"/>
+              </w:rPr>
+              <w:t>“</w:t>
+            </w:r>
+            <w:proofErr w:type="spellStart"/>
+            <w:r>
+              <w:rPr>
+                <w:color w:val="000000"/>
+                <w:lang w:val="en-US"/>
+              </w:rPr>
+              <w:t>servBrand</w:t>
+            </w:r>
+            <w:proofErr w:type="spellEnd"/>
+            <w:proofErr w:type="gramStart"/>
+            <w:r>
+              <w:rPr>
+                <w:color w:val="000000"/>
+                <w:lang w:val="en-US"/>
+              </w:rPr>
+              <w:t>” :”Hino</w:t>
+            </w:r>
+            <w:proofErr w:type="gramEnd"/>
+            <w:r>
+              <w:rPr>
+                <w:color w:val="000000"/>
+                <w:lang w:val="en-US"/>
+              </w:rPr>
+              <w:t>”,</w:t>
+            </w:r>
+          </w:p>
+          <w:p>
+            <w:pPr>
+              <w:pStyle w:val="NormalWeb"/>
+              <w:spacing w:before="240" w:beforeAutospacing="0" w:after="0" w:afterAutospacing="0"/>
+              <w:ind w:left="1440"/>
+              <w:rPr>
+                <w:lang w:val="en-US"/>
+              </w:rPr>
+            </w:pPr>
+            <w:r>
+              <w:rPr>
+                <w:color w:val="000000"/>
+                <w:lang w:val="en-US"/>
+              </w:rPr>
+              <w:t>“</w:t>
+            </w:r>
+            <w:proofErr w:type="spellStart"/>
+            <w:r>
+              <w:rPr>
+                <w:color w:val="000000"/>
+                <w:lang w:val="en-US"/>
+              </w:rPr>
+              <w:t>servCost</w:t>
+            </w:r>
+            <w:proofErr w:type="spellEnd"/>
+            <w:proofErr w:type="gramStart"/>
+            <w:r>
+              <w:rPr>
+                <w:color w:val="000000"/>
+                <w:lang w:val="en-US"/>
+              </w:rPr>
+              <w:t>” :</w:t>
+            </w:r>
+            <w:proofErr w:type="gramEnd"/>
+            <w:r>
+              <w:rPr>
+                <w:color w:val="000000"/>
+                <w:lang w:val="en-US"/>
+              </w:rPr>
+              <w:t xml:space="preserve"> “100”,</w:t>
+            </w:r>
+          </w:p>
+          <w:p>
+            <w:pPr>
+              <w:pStyle w:val="NormalWeb"/>
+              <w:spacing w:before="240" w:beforeAutospacing="0" w:after="0" w:afterAutospacing="0"/>
+              <w:ind w:left="1440"/>
+              <w:rPr>
+                <w:lang w:val="en-US"/>
+              </w:rPr>
+            </w:pPr>
+            <w:r>
+              <w:rPr>
+                <w:color w:val="000000"/>
+                <w:lang w:val="en-US"/>
+              </w:rPr>
+              <w:t>“</w:t>
+            </w:r>
+            <w:proofErr w:type="spellStart"/>
+            <w:r>
+              <w:rPr>
+                <w:color w:val="000000"/>
+                <w:lang w:val="en-US"/>
+              </w:rPr>
+              <w:t>servDest</w:t>
+            </w:r>
+            <w:proofErr w:type="spellEnd"/>
+            <w:proofErr w:type="gramStart"/>
+            <w:r>
+              <w:rPr>
+                <w:color w:val="000000"/>
+                <w:lang w:val="en-US"/>
+              </w:rPr>
+              <w:t>” :</w:t>
+            </w:r>
+            <w:proofErr w:type="gramEnd"/>
+            <w:r>
+              <w:rPr>
+                <w:color w:val="000000"/>
+                <w:lang w:val="en-US"/>
+              </w:rPr>
+              <w:t xml:space="preserve"> “Ambato”</w:t>
+            </w:r>
+          </w:p>
+          <w:p>
+            <w:pPr>
+              <w:pStyle w:val="NormalWeb"/>
+              <w:spacing w:before="240" w:beforeAutospacing="0" w:after="0" w:afterAutospacing="0"/>
+              <w:ind w:left="1440"/>
+            </w:pPr>
+            <w:r>
+              <w:rPr>
+                <w:color w:val="000000"/>
+              </w:rPr>
+              <w:t>}</w:t>
+            </w:r>
+          </w:p>
+          <w:p>
+            <w:pPr>
+              <w:pStyle w:val="NormalWeb"/>
+              <w:spacing w:before="240" w:beforeAutospacing="0" w:after="0" w:afterAutospacing="0"/>
+              <w:ind w:left="720"/>
+            </w:pPr>
+            <w:r>
+              <w:rPr>
+                <w:color w:val="000000"/>
+              </w:rPr>
+              <w:t>]</w:t>
+            </w:r>
+          </w:p>
+        </w:tc>
+      </w:tr>
+    </w:tbl>
+    <w:p>
+      <w:pPr>
+        <w:pStyle w:val="NormalWeb"/>
+        <w:spacing w:before="240" w:beforeAutospacing="0" w:after="240" w:afterAutospacing="0"/>
+        <w:ind w:left="720"/>
+      </w:pPr>
+      <w:proofErr w:type="gramStart"/>
+      <w:r>
+        <w:rPr>
+          <w:b/>
+          <w:bCs/>
+          <w:color w:val="000000"/>
+        </w:rPr>
+        <w:t>STATUS</w:t>
+      </w:r>
+      <w:proofErr w:type="gramEnd"/>
+      <w:r>
+        <w:rPr>
+          <w:b/>
+          <w:bCs/>
+          <w:color w:val="000000"/>
+        </w:rPr>
+        <w:t xml:space="preserve"> CODE: </w:t>
+      </w:r>
+      <w:r>
+        <w:rPr>
+          <w:color w:val="000000"/>
+          <w:shd w:val="clear" w:color="auto" w:fill="FFFFFF"/>
+        </w:rPr>
+        <w:t>200 (OK)</w:t>
+      </w:r>
+    </w:p>
+    <w:p/>
+    <w:p>
+      <w:pPr>
+        <w:pStyle w:val="NormalWeb"/>
+        <w:numPr>
+          <w:ilvl w:val="0"/>
+          <w:numId w:val="7"/>
+        </w:numPr>
+        <w:spacing w:before="0" w:beforeAutospacing="0" w:after="0" w:afterAutospacing="0"/>
+        <w:textAlignment w:val="baseline"/>
+        <w:rPr>
+          <w:rFonts w:ascii="Arial" w:hAnsi="Arial" w:cs="Arial"/>
+          <w:color w:val="000000"/>
+          <w:sz w:val="22"/>
+          <w:szCs w:val="22"/>
+          <w:u w:val="single"/>
+          <w:lang w:val="en-US"/>
+        </w:rPr>
+      </w:pPr>
+      <w:r>
+        <w:rPr>
+          <w:b/>
+          <w:bCs/>
+          <w:color w:val="000000"/>
+          <w:u w:val="single"/>
+          <w:lang w:val="en-US"/>
+        </w:rPr>
+        <w:lastRenderedPageBreak/>
+        <w:t>GET COMPANY VEHICLE BY PLATE</w:t>
+      </w:r>
+    </w:p>
+    <w:p>
+      <w:pPr>
+        <w:rPr>
+          <w:rFonts w:ascii="Times New Roman" w:hAnsi="Times New Roman" w:cs="Times New Roman"/>
+          <w:sz w:val="24"/>
+          <w:szCs w:val="24"/>
+          <w:lang w:val="en-US"/>
+        </w:rPr>
+      </w:pPr>
+    </w:p>
+    <w:p>
+      <w:pPr>
+        <w:pStyle w:val="NormalWeb"/>
+        <w:spacing w:before="0" w:beforeAutospacing="0" w:after="0" w:afterAutospacing="0"/>
+        <w:ind w:left="720"/>
+        <w:rPr>
+          <w:lang w:val="en-US"/>
+        </w:rPr>
+      </w:pPr>
+      <w:r>
+        <w:rPr>
+          <w:b/>
+          <w:bCs/>
+          <w:color w:val="000000"/>
+          <w:lang w:val="en-US"/>
+        </w:rPr>
+        <w:t>HTTP method:</w:t>
+      </w:r>
+      <w:r>
+        <w:rPr>
+          <w:color w:val="000000"/>
+          <w:lang w:val="en-US"/>
+        </w:rPr>
+        <w:t xml:space="preserve"> GET</w:t>
+      </w:r>
+    </w:p>
+    <w:p>
+      <w:pPr>
+        <w:pStyle w:val="NormalWeb"/>
+        <w:spacing w:before="0" w:beforeAutospacing="0" w:after="0" w:afterAutospacing="0"/>
+        <w:ind w:left="720"/>
+      </w:pPr>
+      <w:r>
+        <w:rPr>
+          <w:b/>
+          <w:bCs/>
+          <w:color w:val="000000"/>
+        </w:rPr>
+        <w:t>URI:</w:t>
+      </w:r>
+      <w:r>
+        <w:rPr>
+          <w:color w:val="000000"/>
+          <w:shd w:val="clear" w:color="auto" w:fill="FFFFFF"/>
+        </w:rPr>
+        <w:t xml:space="preserve"> </w:t>
+      </w:r>
+      <w:hyperlink r:id="rId17" w:history="1">
+        <w:r>
+          <w:rPr>
+            <w:rStyle w:val="Hipervnculo"/>
+            <w:b/>
+            <w:bCs/>
+            <w:color w:val="1155CC"/>
+          </w:rPr>
+          <w:t>http://localhost:8080/GruasService/RestFul/CompanyVehicle/plate/{plate}</w:t>
+        </w:r>
+      </w:hyperlink>
+    </w:p>
+    <w:p>
+      <w:pPr>
+        <w:pStyle w:val="NormalWeb"/>
+        <w:spacing w:before="0" w:beforeAutospacing="0" w:after="0" w:afterAutospacing="0"/>
+        <w:ind w:left="720"/>
+        <w:rPr>
+          <w:lang w:val="en-US"/>
+        </w:rPr>
+      </w:pPr>
+      <w:r>
+        <w:rPr>
+          <w:b/>
+          <w:bCs/>
+          <w:color w:val="000000"/>
+          <w:lang w:val="en-US"/>
+        </w:rPr>
+        <w:t xml:space="preserve">DESCRIPTION: </w:t>
+      </w:r>
+      <w:r>
+        <w:rPr>
+          <w:color w:val="000000"/>
+          <w:lang w:val="en-US"/>
+        </w:rPr>
+        <w:t xml:space="preserve">Response with the data </w:t>
+      </w:r>
+      <w:proofErr w:type="spellStart"/>
+      <w:r>
+        <w:rPr>
+          <w:color w:val="000000"/>
+          <w:lang w:val="en-US"/>
+        </w:rPr>
+        <w:t>o</w:t>
+      </w:r>
+      <w:proofErr w:type="spellEnd"/>
+      <w:r>
+        <w:rPr>
+          <w:color w:val="000000"/>
+          <w:lang w:val="en-US"/>
+        </w:rPr>
+        <w:t xml:space="preserve"> a company vehicle search by plate</w:t>
+      </w:r>
+    </w:p>
+    <w:p>
+      <w:pPr>
+        <w:pStyle w:val="NormalWeb"/>
+        <w:spacing w:before="0" w:beforeAutospacing="0" w:after="0" w:afterAutospacing="0"/>
+        <w:ind w:left="720"/>
+        <w:rPr>
+          <w:lang w:val="en-US"/>
+        </w:rPr>
+      </w:pPr>
+      <w:r>
+        <w:rPr>
+          <w:b/>
+          <w:bCs/>
+          <w:color w:val="000000"/>
+          <w:lang w:val="en-US"/>
+        </w:rPr>
+        <w:t>PARAMETERS:</w:t>
+      </w:r>
+      <w:r>
+        <w:rPr>
+          <w:color w:val="000000"/>
+          <w:lang w:val="en-US"/>
+        </w:rPr>
+        <w:t xml:space="preserve"> plate = String =&gt; Identifier of a vehicle</w:t>
+      </w:r>
+    </w:p>
+    <w:p>
+      <w:pPr>
+        <w:pStyle w:val="NormalWeb"/>
+        <w:spacing w:before="0" w:beforeAutospacing="0" w:after="0" w:afterAutospacing="0"/>
+        <w:ind w:left="720"/>
+      </w:pPr>
+      <w:r>
+        <w:rPr>
+          <w:b/>
+          <w:bCs/>
+          <w:color w:val="000000"/>
+        </w:rPr>
+        <w:t>RESPONSE:</w:t>
+      </w:r>
+    </w:p>
+    <w:p/>
+    <w:tbl>
+      <w:tblPr>
+        <w:tblW w:w="0" w:type="auto"/>
+        <w:tblInd w:w="1572" w:type="dxa"/>
+        <w:tblCellMar>
+          <w:top w:w="15" w:type="dxa"/>
+          <w:left w:w="15" w:type="dxa"/>
+          <w:bottom w:w="15" w:type="dxa"/>
+          <w:right w:w="15" w:type="dxa"/>
+        </w:tblCellMar>
+        <w:tblLook w:val="04A0" w:firstRow="1" w:lastRow="0" w:firstColumn="1" w:lastColumn="0" w:noHBand="0" w:noVBand="1"/>
+      </w:tblPr>
+      <w:tblGrid>
+        <w:gridCol w:w="5341"/>
+      </w:tblGrid>
+      <w:tr>
+        <w:trPr>
+          <w:trHeight w:val="2820"/>
+        </w:trPr>
+        <w:tc>
+          <w:tcPr>
+            <w:tcW w:w="0" w:type="auto"/>
+            <w:tcBorders>
+              <w:top w:val="single" w:sz="8" w:space="0" w:color="000000"/>
+              <w:left w:val="single" w:sz="8" w:space="0" w:color="000000"/>
+              <w:bottom w:val="single" w:sz="8" w:space="0" w:color="000000"/>
+              <w:right w:val="single" w:sz="8" w:space="0" w:color="000000"/>
+            </w:tcBorders>
+            <w:tcMar>
+              <w:top w:w="100" w:type="dxa"/>
+              <w:left w:w="100" w:type="dxa"/>
+              <w:bottom w:w="100" w:type="dxa"/>
+              <w:right w:w="100" w:type="dxa"/>
+            </w:tcMar>
+            <w:hideMark/>
+          </w:tcPr>
+          <w:p>
+            <w:pPr>
+              <w:pStyle w:val="NormalWeb"/>
+              <w:spacing w:before="240" w:beforeAutospacing="0" w:after="0" w:afterAutospacing="0"/>
+              <w:ind w:left="720"/>
+            </w:pPr>
+            <w:r>
+              <w:rPr>
+                <w:rFonts w:ascii="Courier New" w:hAnsi="Courier New" w:cs="Courier New"/>
+                <w:b/>
+                <w:bCs/>
+                <w:color w:val="444444"/>
+                <w:sz w:val="20"/>
+                <w:szCs w:val="20"/>
+              </w:rPr>
+              <w:t>{</w:t>
+            </w:r>
+          </w:p>
+          <w:p>
+            <w:pPr>
+              <w:pStyle w:val="NormalWeb"/>
+              <w:spacing w:before="240" w:beforeAutospacing="0" w:after="0" w:afterAutospacing="0"/>
+              <w:ind w:left="1180"/>
+            </w:pPr>
+            <w:r>
+              <w:rPr>
+                <w:rFonts w:ascii="Courier New" w:hAnsi="Courier New" w:cs="Courier New"/>
+                <w:color w:val="444444"/>
+                <w:sz w:val="20"/>
+                <w:szCs w:val="20"/>
+              </w:rPr>
+              <w:t>"</w:t>
+            </w:r>
+            <w:proofErr w:type="spellStart"/>
+            <w:r>
+              <w:rPr>
+                <w:rFonts w:ascii="Courier New" w:hAnsi="Courier New" w:cs="Courier New"/>
+                <w:color w:val="000000"/>
+                <w:sz w:val="20"/>
+                <w:szCs w:val="20"/>
+              </w:rPr>
+              <w:t>vehicleBrand</w:t>
+            </w:r>
+            <w:proofErr w:type="spellEnd"/>
+            <w:r>
+              <w:rPr>
+                <w:rFonts w:ascii="Courier New" w:hAnsi="Courier New" w:cs="Courier New"/>
+                <w:color w:val="444444"/>
+                <w:sz w:val="20"/>
+                <w:szCs w:val="20"/>
+              </w:rPr>
+              <w:t xml:space="preserve">": </w:t>
+            </w:r>
+            <w:r>
+              <w:rPr>
+                <w:rFonts w:ascii="Courier New" w:hAnsi="Courier New" w:cs="Courier New"/>
+                <w:color w:val="0B7500"/>
+                <w:sz w:val="20"/>
+                <w:szCs w:val="20"/>
+              </w:rPr>
+              <w:t>"HYUNDAI"</w:t>
+            </w:r>
+            <w:r>
+              <w:rPr>
+                <w:rFonts w:ascii="Courier New" w:hAnsi="Courier New" w:cs="Courier New"/>
+                <w:color w:val="444444"/>
+                <w:sz w:val="20"/>
+                <w:szCs w:val="20"/>
+              </w:rPr>
+              <w:t>,</w:t>
+            </w:r>
+          </w:p>
+          <w:p>
+            <w:pPr>
+              <w:pStyle w:val="NormalWeb"/>
+              <w:spacing w:before="240" w:beforeAutospacing="0" w:after="0" w:afterAutospacing="0"/>
+              <w:ind w:left="1180"/>
+            </w:pPr>
+            <w:r>
+              <w:rPr>
+                <w:rFonts w:ascii="Courier New" w:hAnsi="Courier New" w:cs="Courier New"/>
+                <w:color w:val="444444"/>
+                <w:sz w:val="20"/>
+                <w:szCs w:val="20"/>
+              </w:rPr>
+              <w:t>"</w:t>
+            </w:r>
+            <w:proofErr w:type="spellStart"/>
+            <w:r>
+              <w:rPr>
+                <w:rFonts w:ascii="Courier New" w:hAnsi="Courier New" w:cs="Courier New"/>
+                <w:color w:val="000000"/>
+                <w:sz w:val="20"/>
+                <w:szCs w:val="20"/>
+              </w:rPr>
+              <w:t>vehicleColor</w:t>
+            </w:r>
+            <w:proofErr w:type="spellEnd"/>
+            <w:r>
+              <w:rPr>
+                <w:rFonts w:ascii="Courier New" w:hAnsi="Courier New" w:cs="Courier New"/>
+                <w:color w:val="444444"/>
+                <w:sz w:val="20"/>
+                <w:szCs w:val="20"/>
+              </w:rPr>
+              <w:t xml:space="preserve">": </w:t>
+            </w:r>
+            <w:r>
+              <w:rPr>
+                <w:rFonts w:ascii="Courier New" w:hAnsi="Courier New" w:cs="Courier New"/>
+                <w:color w:val="0B7500"/>
+                <w:sz w:val="20"/>
+                <w:szCs w:val="20"/>
+              </w:rPr>
+              <w:t>"BLANCO"</w:t>
+            </w:r>
+            <w:r>
+              <w:rPr>
+                <w:rFonts w:ascii="Courier New" w:hAnsi="Courier New" w:cs="Courier New"/>
+                <w:color w:val="444444"/>
+                <w:sz w:val="20"/>
+                <w:szCs w:val="20"/>
+              </w:rPr>
+              <w:t>,</w:t>
+            </w:r>
+          </w:p>
+          <w:p>
+            <w:pPr>
+              <w:pStyle w:val="NormalWeb"/>
+              <w:spacing w:before="240" w:beforeAutospacing="0" w:after="0" w:afterAutospacing="0"/>
+              <w:ind w:left="1180"/>
+            </w:pPr>
+            <w:r>
+              <w:rPr>
+                <w:rFonts w:ascii="Courier New" w:hAnsi="Courier New" w:cs="Courier New"/>
+                <w:color w:val="444444"/>
+                <w:sz w:val="20"/>
+                <w:szCs w:val="20"/>
+              </w:rPr>
+              <w:t>"</w:t>
+            </w:r>
+            <w:proofErr w:type="spellStart"/>
+            <w:r>
+              <w:rPr>
+                <w:rFonts w:ascii="Courier New" w:hAnsi="Courier New" w:cs="Courier New"/>
+                <w:color w:val="000000"/>
+                <w:sz w:val="20"/>
+                <w:szCs w:val="20"/>
+              </w:rPr>
+              <w:t>vehicleId</w:t>
+            </w:r>
+            <w:proofErr w:type="spellEnd"/>
+            <w:r>
+              <w:rPr>
+                <w:rFonts w:ascii="Courier New" w:hAnsi="Courier New" w:cs="Courier New"/>
+                <w:color w:val="444444"/>
+                <w:sz w:val="20"/>
+                <w:szCs w:val="20"/>
+              </w:rPr>
+              <w:t xml:space="preserve">": </w:t>
+            </w:r>
+            <w:r>
+              <w:rPr>
+                <w:rFonts w:ascii="Courier New" w:hAnsi="Courier New" w:cs="Courier New"/>
+                <w:b/>
+                <w:bCs/>
+                <w:color w:val="1A01CC"/>
+                <w:sz w:val="20"/>
+                <w:szCs w:val="20"/>
+              </w:rPr>
+              <w:t>2</w:t>
+            </w:r>
+            <w:r>
+              <w:rPr>
+                <w:rFonts w:ascii="Courier New" w:hAnsi="Courier New" w:cs="Courier New"/>
+                <w:color w:val="444444"/>
+                <w:sz w:val="20"/>
+                <w:szCs w:val="20"/>
+              </w:rPr>
+              <w:t>,</w:t>
+            </w:r>
+          </w:p>
+          <w:p>
+            <w:pPr>
+              <w:pStyle w:val="NormalWeb"/>
+              <w:spacing w:before="240" w:beforeAutospacing="0" w:after="0" w:afterAutospacing="0"/>
+              <w:ind w:left="1180"/>
+            </w:pPr>
+            <w:r>
+              <w:rPr>
+                <w:rFonts w:ascii="Courier New" w:hAnsi="Courier New" w:cs="Courier New"/>
+                <w:color w:val="444444"/>
+                <w:sz w:val="20"/>
+                <w:szCs w:val="20"/>
+              </w:rPr>
+              <w:t>"</w:t>
+            </w:r>
+            <w:proofErr w:type="spellStart"/>
+            <w:r>
+              <w:rPr>
+                <w:rFonts w:ascii="Courier New" w:hAnsi="Courier New" w:cs="Courier New"/>
+                <w:color w:val="000000"/>
+                <w:sz w:val="20"/>
+                <w:szCs w:val="20"/>
+              </w:rPr>
+              <w:t>vehicleLicensePlate</w:t>
+            </w:r>
+            <w:proofErr w:type="spellEnd"/>
+            <w:r>
+              <w:rPr>
+                <w:rFonts w:ascii="Courier New" w:hAnsi="Courier New" w:cs="Courier New"/>
+                <w:color w:val="444444"/>
+                <w:sz w:val="20"/>
+                <w:szCs w:val="20"/>
+              </w:rPr>
+              <w:t xml:space="preserve">": </w:t>
+            </w:r>
+            <w:r>
+              <w:rPr>
+                <w:rFonts w:ascii="Courier New" w:hAnsi="Courier New" w:cs="Courier New"/>
+                <w:color w:val="0B7500"/>
+                <w:sz w:val="20"/>
+                <w:szCs w:val="20"/>
+              </w:rPr>
+              <w:t>"PBJ6748"</w:t>
+            </w:r>
+            <w:r>
+              <w:rPr>
+                <w:rFonts w:ascii="Courier New" w:hAnsi="Courier New" w:cs="Courier New"/>
+                <w:color w:val="444444"/>
+                <w:sz w:val="20"/>
+                <w:szCs w:val="20"/>
+              </w:rPr>
+              <w:t>,</w:t>
+            </w:r>
+          </w:p>
+          <w:p>
+            <w:pPr>
+              <w:pStyle w:val="NormalWeb"/>
+              <w:spacing w:before="240" w:beforeAutospacing="0" w:after="0" w:afterAutospacing="0"/>
+              <w:ind w:left="1180"/>
+            </w:pPr>
+            <w:r>
+              <w:rPr>
+                <w:rFonts w:ascii="Courier New" w:hAnsi="Courier New" w:cs="Courier New"/>
+                <w:color w:val="444444"/>
+                <w:sz w:val="20"/>
+                <w:szCs w:val="20"/>
+              </w:rPr>
+              <w:t>"</w:t>
+            </w:r>
+            <w:proofErr w:type="spellStart"/>
+            <w:r>
+              <w:rPr>
+                <w:rFonts w:ascii="Courier New" w:hAnsi="Courier New" w:cs="Courier New"/>
+                <w:color w:val="000000"/>
+                <w:sz w:val="20"/>
+                <w:szCs w:val="20"/>
+              </w:rPr>
+              <w:t>vehicleModel</w:t>
+            </w:r>
+            <w:proofErr w:type="spellEnd"/>
+            <w:r>
+              <w:rPr>
+                <w:rFonts w:ascii="Courier New" w:hAnsi="Courier New" w:cs="Courier New"/>
+                <w:color w:val="444444"/>
+                <w:sz w:val="20"/>
+                <w:szCs w:val="20"/>
+              </w:rPr>
+              <w:t xml:space="preserve">": </w:t>
+            </w:r>
+            <w:r>
+              <w:rPr>
+                <w:rFonts w:ascii="Courier New" w:hAnsi="Courier New" w:cs="Courier New"/>
+                <w:color w:val="0B7500"/>
+                <w:sz w:val="20"/>
+                <w:szCs w:val="20"/>
+              </w:rPr>
+              <w:t>"I10"</w:t>
+            </w:r>
+            <w:r>
+              <w:rPr>
+                <w:rFonts w:ascii="Courier New" w:hAnsi="Courier New" w:cs="Courier New"/>
+                <w:color w:val="444444"/>
+                <w:sz w:val="20"/>
+                <w:szCs w:val="20"/>
+              </w:rPr>
+              <w:t>,</w:t>
+            </w:r>
+          </w:p>
+          <w:p>
+            <w:pPr>
+              <w:pStyle w:val="NormalWeb"/>
+              <w:spacing w:before="240" w:beforeAutospacing="0" w:after="0" w:afterAutospacing="0"/>
+              <w:ind w:left="1180"/>
+            </w:pPr>
+            <w:r>
+              <w:rPr>
+                <w:rFonts w:ascii="Courier New" w:hAnsi="Courier New" w:cs="Courier New"/>
+                <w:color w:val="444444"/>
+                <w:sz w:val="20"/>
+                <w:szCs w:val="20"/>
+              </w:rPr>
+              <w:t>"</w:t>
+            </w:r>
+            <w:proofErr w:type="spellStart"/>
+            <w:r>
+              <w:rPr>
+                <w:rFonts w:ascii="Courier New" w:hAnsi="Courier New" w:cs="Courier New"/>
+                <w:color w:val="000000"/>
+                <w:sz w:val="20"/>
+                <w:szCs w:val="20"/>
+              </w:rPr>
+              <w:t>vehicleType</w:t>
+            </w:r>
+            <w:proofErr w:type="spellEnd"/>
+            <w:r>
+              <w:rPr>
+                <w:rFonts w:ascii="Courier New" w:hAnsi="Courier New" w:cs="Courier New"/>
+                <w:color w:val="444444"/>
+                <w:sz w:val="20"/>
+                <w:szCs w:val="20"/>
+              </w:rPr>
+              <w:t xml:space="preserve">": </w:t>
+            </w:r>
+            <w:r>
+              <w:rPr>
+                <w:rFonts w:ascii="Courier New" w:hAnsi="Courier New" w:cs="Courier New"/>
+                <w:color w:val="0B7500"/>
+                <w:sz w:val="20"/>
+                <w:szCs w:val="20"/>
+              </w:rPr>
+              <w:t>"AUTOMOVIL"</w:t>
+            </w:r>
+          </w:p>
+          <w:p>
+            <w:pPr>
+              <w:pStyle w:val="NormalWeb"/>
+              <w:spacing w:before="240" w:beforeAutospacing="0" w:after="0" w:afterAutospacing="0"/>
+              <w:ind w:left="720"/>
+            </w:pPr>
+            <w:r>
+              <w:rPr>
+                <w:rFonts w:ascii="Courier New" w:hAnsi="Courier New" w:cs="Courier New"/>
+                <w:b/>
+                <w:bCs/>
+                <w:color w:val="444444"/>
+                <w:sz w:val="20"/>
+                <w:szCs w:val="20"/>
+              </w:rPr>
+              <w:t>}</w:t>
+            </w:r>
+          </w:p>
+        </w:tc>
+      </w:tr>
+    </w:tbl>
+    <w:p>
+      <w:pPr>
+        <w:pStyle w:val="NormalWeb"/>
+        <w:spacing w:before="240" w:beforeAutospacing="0" w:after="240" w:afterAutospacing="0"/>
+        <w:ind w:left="720"/>
+      </w:pPr>
+      <w:proofErr w:type="gramStart"/>
+      <w:r>
+        <w:rPr>
+          <w:b/>
+          <w:bCs/>
+          <w:color w:val="000000"/>
+        </w:rPr>
+        <w:t>STATUS</w:t>
+      </w:r>
+      <w:proofErr w:type="gramEnd"/>
+      <w:r>
+        <w:rPr>
+          <w:b/>
+          <w:bCs/>
+          <w:color w:val="000000"/>
+        </w:rPr>
+        <w:t xml:space="preserve"> CODE: </w:t>
+      </w:r>
+      <w:r>
+        <w:rPr>
+          <w:color w:val="000000"/>
+          <w:shd w:val="clear" w:color="auto" w:fill="FFFFFF"/>
+        </w:rPr>
+        <w:t>200 (OK)</w:t>
+      </w:r>
+    </w:p>
+    <w:p>
+      <w:pPr>
+        <w:spacing w:after="240"/>
+      </w:pPr>
+    </w:p>
+    <w:p>
+      <w:pPr>
+        <w:pStyle w:val="NormalWeb"/>
+        <w:numPr>
+          <w:ilvl w:val="0"/>
+          <w:numId w:val="8"/>
+        </w:numPr>
+        <w:spacing w:before="0" w:beforeAutospacing="0" w:after="0" w:afterAutospacing="0"/>
+        <w:textAlignment w:val="baseline"/>
+        <w:rPr>
+          <w:color w:val="000000"/>
+          <w:u w:val="single"/>
+          <w:lang w:val="en-US"/>
+        </w:rPr>
+      </w:pPr>
+      <w:r>
+        <w:rPr>
+          <w:b/>
+          <w:bCs/>
+          <w:color w:val="000000"/>
+          <w:u w:val="single"/>
+          <w:lang w:val="en-US"/>
+        </w:rPr>
+        <w:t>GET DAY OF ‘PICO Y PLACA’</w:t>
+      </w:r>
+      <w:bookmarkStart w:id="0" w:name="_GoBack"/>
+      <w:bookmarkEnd w:id="0"/>
+    </w:p>
+    <w:p>
+      <w:pPr>
+        <w:rPr>
+          <w:lang w:val="en-US"/>
+        </w:rPr>
+      </w:pPr>
+    </w:p>
+    <w:p>
+      <w:pPr>
+        <w:pStyle w:val="NormalWeb"/>
+        <w:spacing w:before="0" w:beforeAutospacing="0" w:after="0" w:afterAutospacing="0"/>
+        <w:ind w:left="720"/>
+        <w:rPr>
+          <w:lang w:val="en-US"/>
+        </w:rPr>
+      </w:pPr>
+      <w:r>
+        <w:rPr>
+          <w:b/>
+          <w:bCs/>
+          <w:color w:val="000000"/>
+          <w:lang w:val="en-US"/>
+        </w:rPr>
+        <w:t>HTTP method:</w:t>
+      </w:r>
+      <w:r>
+        <w:rPr>
+          <w:color w:val="000000"/>
+          <w:lang w:val="en-US"/>
+        </w:rPr>
+        <w:t xml:space="preserve"> GET</w:t>
+      </w:r>
+    </w:p>
+    <w:p>
+      <w:pPr>
+        <w:pStyle w:val="NormalWeb"/>
+        <w:spacing w:before="0" w:beforeAutospacing="0" w:after="0" w:afterAutospacing="0"/>
+        <w:ind w:left="720"/>
+        <w:rPr>
+          <w:lang w:val="en-US"/>
+        </w:rPr>
+      </w:pPr>
+      <w:r>
+        <w:rPr>
+          <w:b/>
+          <w:bCs/>
+          <w:color w:val="000000"/>
+          <w:lang w:val="en-US"/>
+        </w:rPr>
+        <w:t>URI:</w:t>
+      </w:r>
+      <w:hyperlink r:id="rId18" w:history="1">
+        <w:r>
+          <w:rPr>
+            <w:rStyle w:val="Hipervnculo"/>
+            <w:color w:val="000000"/>
+            <w:shd w:val="clear" w:color="auto" w:fill="FFFFFF"/>
+            <w:lang w:val="en-US"/>
+          </w:rPr>
+          <w:t xml:space="preserve"> </w:t>
+        </w:r>
+      </w:hyperlink>
+      <w:hyperlink r:id="rId19" w:history="1">
+        <w:r>
+          <w:rPr>
+            <w:rStyle w:val="Hipervnculo"/>
+            <w:color w:val="1155CC"/>
+            <w:shd w:val="clear" w:color="auto" w:fill="FFFFFF"/>
+            <w:lang w:val="en-US"/>
+          </w:rPr>
+          <w:t>http://localhost:8080/GruasService/</w:t>
+        </w:r>
+      </w:hyperlink>
+      <w:hyperlink r:id="rId20" w:history="1">
+        <w:r>
+          <w:rPr>
+            <w:rStyle w:val="Hipervnculo"/>
+            <w:color w:val="1155CC"/>
+            <w:shd w:val="clear" w:color="auto" w:fill="FFFFFF"/>
+            <w:lang w:val="en-US"/>
+          </w:rPr>
+          <w:t>RestFul</w:t>
+        </w:r>
+      </w:hyperlink>
+      <w:hyperlink r:id="rId21" w:history="1">
+        <w:r>
+          <w:rPr>
+            <w:rStyle w:val="Hipervnculo"/>
+            <w:color w:val="1155CC"/>
+            <w:shd w:val="clear" w:color="auto" w:fill="FFFFFF"/>
+            <w:lang w:val="en-US"/>
+          </w:rPr>
+          <w:t>/CompanyVehicle/plate/picoplaca/{plate}</w:t>
+        </w:r>
+      </w:hyperlink>
+    </w:p>
+    <w:p>
+      <w:pPr>
+        <w:pStyle w:val="NormalWeb"/>
+        <w:spacing w:before="0" w:beforeAutospacing="0" w:after="0" w:afterAutospacing="0"/>
+        <w:ind w:left="720"/>
+        <w:rPr>
+          <w:lang w:val="en-US"/>
+        </w:rPr>
+      </w:pPr>
+      <w:r>
+        <w:rPr>
+          <w:b/>
+          <w:bCs/>
+          <w:color w:val="000000"/>
+          <w:lang w:val="en-US"/>
+        </w:rPr>
+        <w:t xml:space="preserve">DESCRIPTION: </w:t>
+      </w:r>
+      <w:r>
+        <w:rPr>
+          <w:color w:val="000000"/>
+          <w:lang w:val="en-US"/>
+        </w:rPr>
+        <w:t xml:space="preserve">Response with the day of ‘Pico y </w:t>
+      </w:r>
+      <w:proofErr w:type="spellStart"/>
+      <w:r>
+        <w:rPr>
+          <w:color w:val="000000"/>
+          <w:lang w:val="en-US"/>
+        </w:rPr>
+        <w:t>Placa</w:t>
+      </w:r>
+      <w:proofErr w:type="spellEnd"/>
+      <w:r>
+        <w:rPr>
+          <w:color w:val="000000"/>
+          <w:lang w:val="en-US"/>
+        </w:rPr>
+        <w:t>’ of a plate</w:t>
+      </w:r>
+    </w:p>
+    <w:p>
+      <w:pPr>
+        <w:pStyle w:val="NormalWeb"/>
+        <w:spacing w:before="0" w:beforeAutospacing="0" w:after="0" w:afterAutospacing="0"/>
+        <w:ind w:left="720"/>
+        <w:rPr>
+          <w:lang w:val="en-US"/>
+        </w:rPr>
+      </w:pPr>
+      <w:r>
+        <w:rPr>
+          <w:b/>
+          <w:bCs/>
+          <w:color w:val="000000"/>
+          <w:lang w:val="en-US"/>
+        </w:rPr>
+        <w:t>PARAMETERS:</w:t>
+      </w:r>
+      <w:r>
+        <w:rPr>
+          <w:color w:val="000000"/>
+          <w:lang w:val="en-US"/>
+        </w:rPr>
+        <w:t xml:space="preserve"> plate = String </w:t>
+      </w:r>
+      <w:proofErr w:type="gramStart"/>
+      <w:r>
+        <w:rPr>
+          <w:color w:val="000000"/>
+          <w:lang w:val="en-US"/>
+        </w:rPr>
+        <w:t>a</w:t>
+      </w:r>
+      <w:proofErr w:type="gramEnd"/>
+      <w:r>
+        <w:rPr>
+          <w:color w:val="000000"/>
+          <w:lang w:val="en-US"/>
+        </w:rPr>
+        <w:t xml:space="preserve"> identifier of a company vehicle</w:t>
+      </w:r>
+    </w:p>
+    <w:p>
+      <w:pPr>
+        <w:pStyle w:val="NormalWeb"/>
+        <w:spacing w:before="0" w:beforeAutospacing="0" w:after="0" w:afterAutospacing="0"/>
+        <w:ind w:left="720"/>
+      </w:pPr>
+      <w:r>
+        <w:rPr>
+          <w:b/>
+          <w:bCs/>
+          <w:color w:val="000000"/>
+        </w:rPr>
+        <w:t>RESPONSE:</w:t>
+      </w:r>
+    </w:p>
+    <w:tbl>
+      <w:tblPr>
+        <w:tblpPr w:leftFromText="141" w:rightFromText="141" w:vertAnchor="text" w:horzAnchor="page" w:tblpX="2341" w:tblpY="136"/>
+        <w:tblW w:w="0" w:type="auto"/>
+        <w:tblCellMar>
+          <w:top w:w="15" w:type="dxa"/>
+          <w:left w:w="15" w:type="dxa"/>
+          <w:bottom w:w="15" w:type="dxa"/>
+          <w:right w:w="15" w:type="dxa"/>
+        </w:tblCellMar>
+        <w:tblLook w:val="04A0" w:firstRow="1" w:lastRow="0" w:firstColumn="1" w:lastColumn="0" w:noHBand="0" w:noVBand="1"/>
+      </w:tblPr>
+      <w:tblGrid>
+        <w:gridCol w:w="5377"/>
+      </w:tblGrid>
+      <w:tr>
+        <w:trPr>
+          <w:trHeight w:val="739"/>
+        </w:trPr>
+        <w:tc>
+          <w:tcPr>
+            <w:tcW w:w="5377" w:type="dxa"/>
+            <w:tcBorders>
+              <w:top w:val="single" w:sz="8" w:space="0" w:color="000000"/>
+              <w:left w:val="single" w:sz="8" w:space="0" w:color="000000"/>
+              <w:bottom w:val="single" w:sz="8" w:space="0" w:color="000000"/>
+              <w:right w:val="single" w:sz="8" w:space="0" w:color="000000"/>
+            </w:tcBorders>
+            <w:tcMar>
+              <w:top w:w="100" w:type="dxa"/>
+              <w:left w:w="100" w:type="dxa"/>
+              <w:bottom w:w="100" w:type="dxa"/>
+              <w:right w:w="100" w:type="dxa"/>
+            </w:tcMar>
+            <w:hideMark/>
+          </w:tcPr>
+          <w:p>
+            <w:pPr>
+              <w:pStyle w:val="NormalWeb"/>
+              <w:spacing w:before="240" w:beforeAutospacing="0" w:after="0" w:afterAutospacing="0"/>
+            </w:pPr>
+            <w:r>
+              <w:rPr>
+                <w:color w:val="000000"/>
+              </w:rPr>
+              <w:t>Martes</w:t>
+            </w:r>
+          </w:p>
+        </w:tc>
+      </w:tr>
+    </w:tbl>
+    <w:p/>
+    <w:p>
+      <w:pPr>
+        <w:pStyle w:val="NormalWeb"/>
+        <w:spacing w:before="240" w:beforeAutospacing="0" w:after="240" w:afterAutospacing="0"/>
+        <w:ind w:left="720"/>
+        <w:rPr>
+          <w:b/>
+          <w:bCs/>
+          <w:color w:val="000000"/>
+        </w:rPr>
+      </w:pPr>
+    </w:p>
+    <w:p>
+      <w:pPr>
+        <w:pStyle w:val="NormalWeb"/>
+        <w:spacing w:before="240" w:beforeAutospacing="0" w:after="240" w:afterAutospacing="0"/>
+        <w:ind w:left="720"/>
+        <w:rPr>
+          <w:b/>
+          <w:bCs/>
+          <w:color w:val="000000"/>
+        </w:rPr>
+      </w:pPr>
+    </w:p>
+    <w:p>
+      <w:pPr>
+        <w:pStyle w:val="NormalWeb"/>
+        <w:spacing w:before="240" w:beforeAutospacing="0" w:after="240" w:afterAutospacing="0"/>
+        <w:ind w:left="720"/>
+      </w:pPr>
+      <w:proofErr w:type="gramStart"/>
+      <w:r>
+        <w:rPr>
+          <w:b/>
+          <w:bCs/>
+          <w:color w:val="000000"/>
+        </w:rPr>
+        <w:t>STATUS</w:t>
+      </w:r>
+      <w:proofErr w:type="gramEnd"/>
+      <w:r>
+        <w:rPr>
+          <w:b/>
+          <w:bCs/>
+          <w:color w:val="000000"/>
+        </w:rPr>
+        <w:t xml:space="preserve"> CODE: </w:t>
+      </w:r>
+      <w:r>
+        <w:rPr>
+          <w:color w:val="000000"/>
+          <w:shd w:val="clear" w:color="auto" w:fill="FFFFFF"/>
+        </w:rPr>
+        <w:t>200 (OK)</w:t>
+      </w:r>
+    </w:p>
+    <w:p>
+      <w:pPr>
+        <w:pStyle w:val="Prrafodelista"/>
+        <w:ind w:left="360"/>
+        <w:rPr>
+          <w:rFonts w:ascii="Times New Roman" w:hAnsi="Times New Roman" w:cs="Times New Roman"/>
+          <w:b/>
+          <w:sz w:val="24"/>
+          <w:szCs w:val="24"/>
+          <w:u w:val="single"/>
+          <w:lang w:val="en-US"/>
+        </w:rPr>
+      </w:pPr>
     </w:p>
     <w:p>
       <w:pPr>
         <w:pStyle w:val="Prrafodelista"/>
         <w:numPr>
           <w:ilvl w:val="0"/>
-          <w:numId w:val="1"/>
+          <w:numId w:val="8"/>
         </w:numPr>
+        <w:ind w:left="360" w:hanging="360"/>
         <w:rPr>
           <w:rFonts w:ascii="Times New Roman" w:hAnsi="Times New Roman" w:cs="Times New Roman"/>
           <w:b/>
@@ -199,6 +3287,7 @@
           <w:u w:val="single"/>
           <w:lang w:val="en-US"/>
         </w:rPr>
+        <w:lastRenderedPageBreak/>
         <w:t>OPERATOR BY ID</w:t>
       </w:r>
     </w:p>
@@ -259,7 +3348,7 @@
         </w:rPr>
         <w:t xml:space="preserve"> </w:t>
       </w:r>
-      <w:hyperlink r:id="rId7" w:tgtFrame="_blank" w:history="1">
+      <w:hyperlink r:id="rId22" w:tgtFrame="_blank" w:history="1">
         <w:r>
           <w:rPr>
             <w:rStyle w:val="Hipervnculo"/>
@@ -462,7 +3551,29 @@
                 <w:szCs w:val="24"/>
                 <w:lang w:val="en-US"/>
               </w:rPr>
-              <w:t>":"Aguaiza",</w:t>
+              <w:t>":"</w:t>
+            </w:r>
+            <w:proofErr w:type="spellStart"/>
+            <w:r>
+              <w:rPr>
+                <w:rStyle w:val="sbrace"/>
+                <w:rFonts w:ascii="Times New Roman" w:hAnsi="Times New Roman" w:cs="Times New Roman"/>
+                <w:sz w:val="24"/>
+                <w:szCs w:val="24"/>
+                <w:lang w:val="en-US"/>
+              </w:rPr>
+              <w:t>Aguaiza</w:t>
+            </w:r>
+            <w:proofErr w:type="spellEnd"/>
+            <w:r>
+              <w:rPr>
+                <w:rStyle w:val="sbrace"/>
+                <w:rFonts w:ascii="Times New Roman" w:hAnsi="Times New Roman" w:cs="Times New Roman"/>
+                <w:sz w:val="24"/>
+                <w:szCs w:val="24"/>
+                <w:lang w:val="en-US"/>
+              </w:rPr>
+              <w:t>",</w:t>
             </w:r>
           </w:p>
           <w:p>
@@ -641,8 +3752,9 @@
         <w:pStyle w:val="Prrafodelista"/>
         <w:numPr>
           <w:ilvl w:val="0"/>
-          <w:numId w:val="1"/>
+          <w:numId w:val="8"/>
         </w:numPr>
+        <w:ind w:left="360" w:hanging="360"/>
         <w:rPr>
           <w:rFonts w:ascii="Times New Roman" w:hAnsi="Times New Roman" w:cs="Times New Roman"/>
           <w:b/>
@@ -723,7 +3835,7 @@
         </w:rPr>
         <w:t xml:space="preserve"> </w:t>
       </w:r>
-      <w:hyperlink r:id="rId8" w:history="1">
+      <w:hyperlink r:id="rId23" w:history="1">
         <w:r>
           <w:rPr>
             <w:rStyle w:val="Hipervnculo"/>
@@ -917,17 +4029,7 @@
           <w:szCs w:val="24"/>
           <w:shd w:val="clear" w:color="auto" w:fill="FFFFFF"/>
         </w:rPr>
-        <w:t xml:space="preserve"> </w:t>
-      </w:r>
-      <w:r>
-        <w:rPr>
-          <w:rFonts w:ascii="Times New Roman" w:hAnsi="Times New Roman" w:cs="Times New Roman"/>
-          <w:color w:val="000000"/>
-          <w:sz w:val="24"/>
-          <w:szCs w:val="24"/>
-          <w:shd w:val="clear" w:color="auto" w:fill="FFFFFF"/>
-        </w:rPr>
-        <w:t>200 (OK)</w:t>
+        <w:t xml:space="preserve"> 200 (OK)</w:t>
       </w:r>
     </w:p>
     <w:p>
@@ -1002,8 +4104,9 @@
         <w:pStyle w:val="Prrafodelista"/>
         <w:numPr>
           <w:ilvl w:val="0"/>
-          <w:numId w:val="1"/>
+          <w:numId w:val="8"/>
         </w:numPr>
+        <w:ind w:left="360" w:hanging="360"/>
         <w:rPr>
           <w:rFonts w:ascii="Times New Roman" w:hAnsi="Times New Roman" w:cs="Times New Roman"/>
           <w:b/>
@@ -1119,7 +4222,7 @@
         </w:rPr>
         <w:t>(</w:t>
       </w:r>
-      <w:hyperlink r:id="rId9" w:tgtFrame="_blank" w:history="1">
+      <w:hyperlink r:id="rId24" w:tgtFrame="_blank" w:history="1">
         <w:r>
           <w:rPr>
             <w:rStyle w:val="Hipervnculo"/>
@@ -1151,6 +4254,7 @@
           <w:szCs w:val="24"/>
           <w:lang w:val="en-US"/>
         </w:rPr>
+        <w:lastRenderedPageBreak/>
         <w:t>PARAMETERS:</w:t>
       </w:r>
     </w:p>
@@ -1611,8 +4715,9 @@
         <w:pStyle w:val="Prrafodelista"/>
         <w:numPr>
           <w:ilvl w:val="0"/>
-          <w:numId w:val="1"/>
+          <w:numId w:val="8"/>
         </w:numPr>
+        <w:ind w:left="360" w:hanging="360"/>
         <w:rPr>
           <w:rFonts w:ascii="Times New Roman" w:hAnsi="Times New Roman" w:cs="Times New Roman"/>
           <w:b/>
@@ -1693,7 +4798,7 @@
         </w:rPr>
         <w:t xml:space="preserve"> </w:t>
       </w:r>
-      <w:hyperlink r:id="rId10" w:tgtFrame="_blank" w:history="1">
+      <w:hyperlink r:id="rId25" w:tgtFrame="_blank" w:history="1">
         <w:r>
           <w:rPr>
             <w:rStyle w:val="Hipervnculo"/>
@@ -2134,7 +5239,6 @@
           <w:szCs w:val="24"/>
           <w:lang w:val="en-US"/>
         </w:rPr>
-        <w:lastRenderedPageBreak/>
         <w:t>STATUS CODE:</w:t>
       </w:r>
       <w:r>
@@ -2163,8 +5267,9 @@
         <w:pStyle w:val="Prrafodelista"/>
         <w:numPr>
           <w:ilvl w:val="0"/>
-          <w:numId w:val="1"/>
+          <w:numId w:val="8"/>
         </w:numPr>
+        <w:ind w:left="360" w:hanging="360"/>
         <w:rPr>
           <w:rFonts w:ascii="Times New Roman" w:hAnsi="Times New Roman" w:cs="Times New Roman"/>
           <w:b/>
@@ -2234,6 +5339,7 @@
           <w:szCs w:val="24"/>
           <w:lang w:val="en-US"/>
         </w:rPr>
+        <w:lastRenderedPageBreak/>
         <w:t>URI:</w:t>
       </w:r>
       <w:r>
@@ -2245,7 +5351,7 @@
         </w:rPr>
         <w:t xml:space="preserve"> </w:t>
       </w:r>
-      <w:hyperlink r:id="rId11" w:tgtFrame="_blank" w:history="1">
+      <w:hyperlink r:id="rId26" w:tgtFrame="_blank" w:history="1">
         <w:r>
           <w:rPr>
             <w:rStyle w:val="Hipervnculo"/>
@@ -2328,16 +5434,7 @@
           <w:szCs w:val="24"/>
           <w:lang w:val="en-US"/>
         </w:rPr>
-        <w:t xml:space="preserve"> </w:t>
-      </w:r>
-      <w:r>
-        <w:rPr>
-          <w:rFonts w:ascii="Times New Roman" w:hAnsi="Times New Roman" w:cs="Times New Roman"/>
-          <w:sz w:val="24"/>
-          <w:szCs w:val="24"/>
-          <w:lang w:val="en-US"/>
-        </w:rPr>
-        <w:t>type of driver's license</w:t>
+        <w:t xml:space="preserve"> type of driver's license</w:t>
       </w:r>
     </w:p>
     <w:p>
@@ -2391,16 +5488,7 @@
                 <w:szCs w:val="24"/>
                 <w:lang w:val="en-US"/>
               </w:rPr>
-              <w:t>Number of operators with type B license are:</w:t>
-            </w:r>
-            <w:r>
-              <w:rPr>
-                <w:rFonts w:ascii="Times New Roman" w:hAnsi="Times New Roman" w:cs="Times New Roman"/>
-                <w:sz w:val="24"/>
-                <w:szCs w:val="24"/>
-                <w:lang w:val="en-US"/>
-              </w:rPr>
-              <w:t xml:space="preserve"> </w:t>
+              <w:t xml:space="preserve">Number of operators with type B license are: </w:t>
             </w:r>
             <w:r>
               <w:rPr>
@@ -2473,8 +5561,9 @@
         <w:pStyle w:val="Prrafodelista"/>
         <w:numPr>
           <w:ilvl w:val="0"/>
-          <w:numId w:val="1"/>
+          <w:numId w:val="8"/>
         </w:numPr>
+        <w:ind w:left="360" w:hanging="360"/>
         <w:rPr>
           <w:rFonts w:ascii="Times New Roman" w:hAnsi="Times New Roman" w:cs="Times New Roman"/>
           <w:b/>
@@ -2555,7 +5644,7 @@
         </w:rPr>
         <w:t xml:space="preserve"> </w:t>
       </w:r>
-      <w:hyperlink r:id="rId12" w:history="1">
+      <w:hyperlink r:id="rId27" w:history="1">
         <w:r>
           <w:rPr>
             <w:rStyle w:val="Hipervnculo"/>
@@ -2565,29 +5654,7 @@
             <w:shd w:val="clear" w:color="auto" w:fill="FFFFFF"/>
             <w:lang w:val="en-US"/>
           </w:rPr>
-          <w:t>http://localhost:8080/GruasService/RestFul/ReportByClien</w:t>
-        </w:r>
-        <w:r>
-          <w:rPr>
-            <w:rStyle w:val="Hipervnculo"/>
-            <w:rFonts w:ascii="Times New Roman" w:hAnsi="Times New Roman" w:cs="Times New Roman"/>
-            <w:sz w:val="24"/>
-            <w:szCs w:val="24"/>
-            <w:shd w:val="clear" w:color="auto" w:fill="FFFFFF"/>
-            <w:lang w:val="en-US"/>
-          </w:rPr>
-          <w:t>t</w:t>
-        </w:r>
-        <w:r>
-          <w:rPr>
-            <w:rStyle w:val="Hipervnculo"/>
-            <w:rFonts w:ascii="Times New Roman" w:hAnsi="Times New Roman" w:cs="Times New Roman"/>
-            <w:sz w:val="24"/>
-            <w:szCs w:val="24"/>
-            <w:shd w:val="clear" w:color="auto" w:fill="FFFFFF"/>
-            <w:lang w:val="en-US"/>
-          </w:rPr>
-          <w:t>Id/{id}</w:t>
+          <w:t>http://localhost:8080/GruasService/RestFul/ReportByClientId/{id}</w:t>
         </w:r>
       </w:hyperlink>
     </w:p>
@@ -2619,16 +5686,7 @@
           <w:szCs w:val="24"/>
           <w:lang w:val="en-US"/>
         </w:rPr>
-        <w:t>id</w:t>
-      </w:r>
-      <w:r>
-        <w:rPr>
-          <w:rFonts w:ascii="Times New Roman" w:hAnsi="Times New Roman" w:cs="Times New Roman"/>
-          <w:sz w:val="24"/>
-          <w:szCs w:val="24"/>
-          <w:lang w:val="en-US"/>
-        </w:rPr>
-        <w:t>Clien</w:t>
+        <w:t>idClien</w:t>
       </w:r>
       <w:r>
         <w:rPr>
@@ -2667,16 +5725,7 @@
           <w:szCs w:val="24"/>
           <w:lang w:val="en-US"/>
         </w:rPr>
-        <w:t xml:space="preserve"> </w:t>
-      </w:r>
-      <w:r>
-        <w:rPr>
-          <w:rFonts w:ascii="Times New Roman" w:hAnsi="Times New Roman" w:cs="Times New Roman"/>
-          <w:sz w:val="24"/>
-          <w:szCs w:val="24"/>
-          <w:lang w:val="en-US"/>
-        </w:rPr>
-        <w:t>client</w:t>
+        <w:t xml:space="preserve"> client</w:t>
       </w:r>
     </w:p>
     <w:p>
@@ -3121,11 +6170,9 @@
         </w:rPr>
         <w:t>200 (OK)</w:t>
       </w:r>
-      <w:bookmarkStart w:id="0" w:name="_GoBack"/>
-      <w:bookmarkEnd w:id="0"/>
     </w:p>
     <w:sectPr>
-      <w:headerReference w:type="default" r:id="rId13"/>
+      <w:headerReference w:type="default" r:id="rId28"/>
       <w:pgSz w:w="11906" w:h="16838"/>
       <w:pgMar w:top="1417" w:right="1701" w:bottom="1417" w:left="1701" w:header="708" w:footer="708" w:gutter="0"/>
       <w:cols w:space="708"/>
@@ -3357,6 +6404,232 @@
     </w:lvl>
   </w:abstractNum>
   <w:abstractNum w:abstractNumId="1" w15:restartNumberingAfterBreak="0">
+    <w:nsid w:val="06842ECF"/>
+    <w:multiLevelType w:val="multilevel"/>
+    <w:tmpl w:val="017EC02C"/>
+    <w:lvl w:ilvl="0">
+      <w:start w:val="5"/>
+      <w:numFmt w:val="decimal"/>
+      <w:lvlText w:val="%1."/>
+      <w:lvlJc w:val="left"/>
+      <w:pPr>
+        <w:tabs>
+          <w:tab w:val="num" w:pos="720"/>
+        </w:tabs>
+        <w:ind w:left="720" w:hanging="360"/>
+      </w:pPr>
+    </w:lvl>
+    <w:lvl w:ilvl="1">
+      <w:start w:val="1"/>
+      <w:numFmt w:val="decimal"/>
+      <w:lvlText w:val="%2."/>
+      <w:lvlJc w:val="left"/>
+      <w:pPr>
+        <w:tabs>
+          <w:tab w:val="num" w:pos="1440"/>
+        </w:tabs>
+        <w:ind w:left="1440" w:hanging="360"/>
+      </w:pPr>
+    </w:lvl>
+    <w:lvl w:ilvl="2" w:tentative="1">
+      <w:start w:val="1"/>
+      <w:numFmt w:val="decimal"/>
+      <w:lvlText w:val="%3."/>
+      <w:lvlJc w:val="left"/>
+      <w:pPr>
+        <w:tabs>
+          <w:tab w:val="num" w:pos="2160"/>
+        </w:tabs>
+        <w:ind w:left="2160" w:hanging="360"/>
+      </w:pPr>
+    </w:lvl>
+    <w:lvl w:ilvl="3" w:tentative="1">
+      <w:start w:val="1"/>
+      <w:numFmt w:val="decimal"/>
+      <w:lvlText w:val="%4."/>
+      <w:lvlJc w:val="left"/>
+      <w:pPr>
+        <w:tabs>
+          <w:tab w:val="num" w:pos="2880"/>
+        </w:tabs>
+        <w:ind w:left="2880" w:hanging="360"/>
+      </w:pPr>
+    </w:lvl>
+    <w:lvl w:ilvl="4" w:tentative="1">
+      <w:start w:val="1"/>
+      <w:numFmt w:val="decimal"/>
+      <w:lvlText w:val="%5."/>
+      <w:lvlJc w:val="left"/>
+      <w:pPr>
+        <w:tabs>
+          <w:tab w:val="num" w:pos="3600"/>
+        </w:tabs>
+        <w:ind w:left="3600" w:hanging="360"/>
+      </w:pPr>
+    </w:lvl>
+    <w:lvl w:ilvl="5" w:tentative="1">
+      <w:start w:val="1"/>
+      <w:numFmt w:val="decimal"/>
+      <w:lvlText w:val="%6."/>
+      <w:lvlJc w:val="left"/>
+      <w:pPr>
+        <w:tabs>
+          <w:tab w:val="num" w:pos="4320"/>
+        </w:tabs>
+        <w:ind w:left="4320" w:hanging="360"/>
+      </w:pPr>
+    </w:lvl>
+    <w:lvl w:ilvl="6" w:tentative="1">
+      <w:start w:val="1"/>
+      <w:numFmt w:val="decimal"/>
+      <w:lvlText w:val="%7."/>
+      <w:lvlJc w:val="left"/>
+      <w:pPr>
+        <w:tabs>
+          <w:tab w:val="num" w:pos="5040"/>
+        </w:tabs>
+        <w:ind w:left="5040" w:hanging="360"/>
+      </w:pPr>
+    </w:lvl>
+    <w:lvl w:ilvl="7" w:tentative="1">
+      <w:start w:val="1"/>
+      <w:numFmt w:val="decimal"/>
+      <w:lvlText w:val="%8."/>
+      <w:lvlJc w:val="left"/>
+      <w:pPr>
+        <w:tabs>
+          <w:tab w:val="num" w:pos="5760"/>
+        </w:tabs>
+        <w:ind w:left="5760" w:hanging="360"/>
+      </w:pPr>
+    </w:lvl>
+    <w:lvl w:ilvl="8" w:tentative="1">
+      <w:start w:val="1"/>
+      <w:numFmt w:val="decimal"/>
+      <w:lvlText w:val="%9."/>
+      <w:lvlJc w:val="left"/>
+      <w:pPr>
+        <w:tabs>
+          <w:tab w:val="num" w:pos="6480"/>
+        </w:tabs>
+        <w:ind w:left="6480" w:hanging="360"/>
+      </w:pPr>
+    </w:lvl>
+  </w:abstractNum>
+  <w:abstractNum w:abstractNumId="2" w15:restartNumberingAfterBreak="0">
+    <w:nsid w:val="0EE801F9"/>
+    <w:multiLevelType w:val="multilevel"/>
+    <w:tmpl w:val="A76A399A"/>
+    <w:lvl w:ilvl="0">
+      <w:start w:val="1"/>
+      <w:numFmt w:val="decimal"/>
+      <w:lvlText w:val="%1."/>
+      <w:lvlJc w:val="left"/>
+      <w:pPr>
+        <w:tabs>
+          <w:tab w:val="num" w:pos="720"/>
+        </w:tabs>
+        <w:ind w:left="720" w:hanging="360"/>
+      </w:pPr>
+    </w:lvl>
+    <w:lvl w:ilvl="1" w:tentative="1">
+      <w:start w:val="1"/>
+      <w:numFmt w:val="decimal"/>
+      <w:lvlText w:val="%2."/>
+      <w:lvlJc w:val="left"/>
+      <w:pPr>
+        <w:tabs>
+          <w:tab w:val="num" w:pos="1440"/>
+        </w:tabs>
+        <w:ind w:left="1440" w:hanging="360"/>
+      </w:pPr>
+    </w:lvl>
+    <w:lvl w:ilvl="2" w:tentative="1">
+      <w:start w:val="1"/>
+      <w:numFmt w:val="decimal"/>
+      <w:lvlText w:val="%3."/>
+      <w:lvlJc w:val="left"/>
+      <w:pPr>
+        <w:tabs>
+          <w:tab w:val="num" w:pos="2160"/>
+        </w:tabs>
+        <w:ind w:left="2160" w:hanging="360"/>
+      </w:pPr>
+    </w:lvl>
+    <w:lvl w:ilvl="3" w:tentative="1">
+      <w:start w:val="1"/>
+      <w:numFmt w:val="decimal"/>
+      <w:lvlText w:val="%4."/>
+      <w:lvlJc w:val="left"/>
+      <w:pPr>
+        <w:tabs>
+          <w:tab w:val="num" w:pos="2880"/>
+        </w:tabs>
+        <w:ind w:left="2880" w:hanging="360"/>
+      </w:pPr>
+    </w:lvl>
+    <w:lvl w:ilvl="4" w:tentative="1">
+      <w:start w:val="1"/>
+      <w:numFmt w:val="decimal"/>
+      <w:lvlText w:val="%5."/>
+      <w:lvlJc w:val="left"/>
+      <w:pPr>
+        <w:tabs>
+          <w:tab w:val="num" w:pos="3600"/>
+        </w:tabs>
+        <w:ind w:left="3600" w:hanging="360"/>
+      </w:pPr>
+    </w:lvl>
+    <w:lvl w:ilvl="5" w:tentative="1">
+      <w:start w:val="1"/>
+      <w:numFmt w:val="decimal"/>
+      <w:lvlText w:val="%6."/>
+      <w:lvlJc w:val="left"/>
+      <w:pPr>
+        <w:tabs>
+          <w:tab w:val="num" w:pos="4320"/>
+        </w:tabs>
+        <w:ind w:left="4320" w:hanging="360"/>
+      </w:pPr>
+    </w:lvl>
+    <w:lvl w:ilvl="6" w:tentative="1">
+      <w:start w:val="1"/>
+      <w:numFmt w:val="decimal"/>
+      <w:lvlText w:val="%7."/>
+      <w:lvlJc w:val="left"/>
+      <w:pPr>
+        <w:tabs>
+          <w:tab w:val="num" w:pos="5040"/>
+        </w:tabs>
+        <w:ind w:left="5040" w:hanging="360"/>
+      </w:pPr>
+    </w:lvl>
+    <w:lvl w:ilvl="7" w:tentative="1">
+      <w:start w:val="1"/>
+      <w:numFmt w:val="decimal"/>
+      <w:lvlText w:val="%8."/>
+      <w:lvlJc w:val="left"/>
+      <w:pPr>
+        <w:tabs>
+          <w:tab w:val="num" w:pos="5760"/>
+        </w:tabs>
+        <w:ind w:left="5760" w:hanging="360"/>
+      </w:pPr>
+    </w:lvl>
+    <w:lvl w:ilvl="8" w:tentative="1">
+      <w:start w:val="1"/>
+      <w:numFmt w:val="decimal"/>
+      <w:lvlText w:val="%9."/>
+      <w:lvlJc w:val="left"/>
+      <w:pPr>
+        <w:tabs>
+          <w:tab w:val="num" w:pos="6480"/>
+        </w:tabs>
+        <w:ind w:left="6480" w:hanging="360"/>
+      </w:pPr>
+    </w:lvl>
+  </w:abstractNum>
+  <w:abstractNum w:abstractNumId="3" w15:restartNumberingAfterBreak="0">
     <w:nsid w:val="1FF41C66"/>
     <w:multiLevelType w:val="hybridMultilevel"/>
     <w:tmpl w:val="E9842B7A"/>
@@ -3445,7 +6718,120 @@
       </w:pPr>
     </w:lvl>
   </w:abstractNum>
-  <w:abstractNum w:abstractNumId="2" w15:restartNumberingAfterBreak="0">
+  <w:abstractNum w:abstractNumId="4" w15:restartNumberingAfterBreak="0">
+    <w:nsid w:val="3D67625D"/>
+    <w:multiLevelType w:val="multilevel"/>
+    <w:tmpl w:val="C2A6F57A"/>
+    <w:lvl w:ilvl="0">
+      <w:start w:val="3"/>
+      <w:numFmt w:val="decimal"/>
+      <w:lvlText w:val="%1."/>
+      <w:lvlJc w:val="left"/>
+      <w:pPr>
+        <w:tabs>
+          <w:tab w:val="num" w:pos="720"/>
+        </w:tabs>
+        <w:ind w:left="720" w:hanging="360"/>
+      </w:pPr>
+    </w:lvl>
+    <w:lvl w:ilvl="1" w:tentative="1">
+      <w:start w:val="1"/>
+      <w:numFmt w:val="decimal"/>
+      <w:lvlText w:val="%2."/>
+      <w:lvlJc w:val="left"/>
+      <w:pPr>
+        <w:tabs>
+          <w:tab w:val="num" w:pos="1440"/>
+        </w:tabs>
+        <w:ind w:left="1440" w:hanging="360"/>
+      </w:pPr>
+    </w:lvl>
+    <w:lvl w:ilvl="2" w:tentative="1">
+      <w:start w:val="1"/>
+      <w:numFmt w:val="decimal"/>
+      <w:lvlText w:val="%3."/>
+      <w:lvlJc w:val="left"/>
+      <w:pPr>
+        <w:tabs>
+          <w:tab w:val="num" w:pos="2160"/>
+        </w:tabs>
+        <w:ind w:left="2160" w:hanging="360"/>
+      </w:pPr>
+    </w:lvl>
+    <w:lvl w:ilvl="3" w:tentative="1">
+      <w:start w:val="1"/>
+      <w:numFmt w:val="decimal"/>
+      <w:lvlText w:val="%4."/>
+      <w:lvlJc w:val="left"/>
+      <w:pPr>
+        <w:tabs>
+          <w:tab w:val="num" w:pos="2880"/>
+        </w:tabs>
+        <w:ind w:left="2880" w:hanging="360"/>
+      </w:pPr>
+    </w:lvl>
+    <w:lvl w:ilvl="4" w:tentative="1">
+      <w:start w:val="1"/>
+      <w:numFmt w:val="decimal"/>
+      <w:lvlText w:val="%5."/>
+      <w:lvlJc w:val="left"/>
+      <w:pPr>
+        <w:tabs>
+          <w:tab w:val="num" w:pos="3600"/>
+        </w:tabs>
+        <w:ind w:left="3600" w:hanging="360"/>
+      </w:pPr>
+    </w:lvl>
+    <w:lvl w:ilvl="5" w:tentative="1">
+      <w:start w:val="1"/>
+      <w:numFmt w:val="decimal"/>
+      <w:lvlText w:val="%6."/>
+      <w:lvlJc w:val="left"/>
+      <w:pPr>
+        <w:tabs>
+          <w:tab w:val="num" w:pos="4320"/>
+        </w:tabs>
+        <w:ind w:left="4320" w:hanging="360"/>
+      </w:pPr>
+    </w:lvl>
+    <w:lvl w:ilvl="6" w:tentative="1">
+      <w:start w:val="1"/>
+      <w:numFmt w:val="decimal"/>
+      <w:lvlText w:val="%7."/>
+      <w:lvlJc w:val="left"/>
+      <w:pPr>
+        <w:tabs>
+          <w:tab w:val="num" w:pos="5040"/>
+        </w:tabs>
+        <w:ind w:left="5040" w:hanging="360"/>
+      </w:pPr>
+    </w:lvl>
+    <w:lvl w:ilvl="7" w:tentative="1">
+      <w:start w:val="1"/>
+      <w:numFmt w:val="decimal"/>
+      <w:lvlText w:val="%8."/>
+      <w:lvlJc w:val="left"/>
+      <w:pPr>
+        <w:tabs>
+          <w:tab w:val="num" w:pos="5760"/>
+        </w:tabs>
+        <w:ind w:left="5760" w:hanging="360"/>
+      </w:pPr>
+    </w:lvl>
+    <w:lvl w:ilvl="8" w:tentative="1">
+      <w:start w:val="1"/>
+      <w:numFmt w:val="decimal"/>
+      <w:lvlText w:val="%9."/>
+      <w:lvlJc w:val="left"/>
+      <w:pPr>
+        <w:tabs>
+          <w:tab w:val="num" w:pos="6480"/>
+        </w:tabs>
+        <w:ind w:left="6480" w:hanging="360"/>
+      </w:pPr>
+    </w:lvl>
+  </w:abstractNum>
+  <w:abstractNum w:abstractNumId="5" w15:restartNumberingAfterBreak="0">
     <w:nsid w:val="535472B6"/>
     <w:multiLevelType w:val="hybridMultilevel"/>
     <w:tmpl w:val="52D050DE"/>
@@ -3534,14 +6920,283 @@
       </w:pPr>
     </w:lvl>
   </w:abstractNum>
+  <w:abstractNum w:abstractNumId="6" w15:restartNumberingAfterBreak="0">
+    <w:nsid w:val="5D346E1A"/>
+    <w:multiLevelType w:val="multilevel"/>
+    <w:tmpl w:val="3C0C222C"/>
+    <w:lvl w:ilvl="0">
+      <w:start w:val="4"/>
+      <w:numFmt w:val="decimal"/>
+      <w:lvlText w:val="%1."/>
+      <w:lvlJc w:val="left"/>
+      <w:pPr>
+        <w:tabs>
+          <w:tab w:val="num" w:pos="720"/>
+        </w:tabs>
+        <w:ind w:left="720" w:hanging="360"/>
+      </w:pPr>
+    </w:lvl>
+    <w:lvl w:ilvl="1" w:tentative="1">
+      <w:start w:val="1"/>
+      <w:numFmt w:val="decimal"/>
+      <w:lvlText w:val="%2."/>
+      <w:lvlJc w:val="left"/>
+      <w:pPr>
+        <w:tabs>
+          <w:tab w:val="num" w:pos="1440"/>
+        </w:tabs>
+        <w:ind w:left="1440" w:hanging="360"/>
+      </w:pPr>
+    </w:lvl>
+    <w:lvl w:ilvl="2" w:tentative="1">
+      <w:start w:val="1"/>
+      <w:numFmt w:val="decimal"/>
+      <w:lvlText w:val="%3."/>
+      <w:lvlJc w:val="left"/>
+      <w:pPr>
+        <w:tabs>
+          <w:tab w:val="num" w:pos="2160"/>
+        </w:tabs>
+        <w:ind w:left="2160" w:hanging="360"/>
+      </w:pPr>
+    </w:lvl>
+    <w:lvl w:ilvl="3" w:tentative="1">
+      <w:start w:val="1"/>
+      <w:numFmt w:val="decimal"/>
+      <w:lvlText w:val="%4."/>
+      <w:lvlJc w:val="left"/>
+      <w:pPr>
+        <w:tabs>
+          <w:tab w:val="num" w:pos="2880"/>
+        </w:tabs>
+        <w:ind w:left="2880" w:hanging="360"/>
+      </w:pPr>
+    </w:lvl>
+    <w:lvl w:ilvl="4" w:tentative="1">
+      <w:start w:val="1"/>
+      <w:numFmt w:val="decimal"/>
+      <w:lvlText w:val="%5."/>
+      <w:lvlJc w:val="left"/>
+      <w:pPr>
+        <w:tabs>
+          <w:tab w:val="num" w:pos="3600"/>
+        </w:tabs>
+        <w:ind w:left="3600" w:hanging="360"/>
+      </w:pPr>
+    </w:lvl>
+    <w:lvl w:ilvl="5" w:tentative="1">
+      <w:start w:val="1"/>
+      <w:numFmt w:val="decimal"/>
+      <w:lvlText w:val="%6."/>
+      <w:lvlJc w:val="left"/>
+      <w:pPr>
+        <w:tabs>
+          <w:tab w:val="num" w:pos="4320"/>
+        </w:tabs>
+        <w:ind w:left="4320" w:hanging="360"/>
+      </w:pPr>
+    </w:lvl>
+    <w:lvl w:ilvl="6" w:tentative="1">
+      <w:start w:val="1"/>
+      <w:numFmt w:val="decimal"/>
+      <w:lvlText w:val="%7."/>
+      <w:lvlJc w:val="left"/>
+      <w:pPr>
+        <w:tabs>
+          <w:tab w:val="num" w:pos="5040"/>
+        </w:tabs>
+        <w:ind w:left="5040" w:hanging="360"/>
+      </w:pPr>
+    </w:lvl>
+    <w:lvl w:ilvl="7" w:tentative="1">
+      <w:start w:val="1"/>
+      <w:numFmt w:val="decimal"/>
+      <w:lvlText w:val="%8."/>
+      <w:lvlJc w:val="left"/>
+      <w:pPr>
+        <w:tabs>
+          <w:tab w:val="num" w:pos="5760"/>
+        </w:tabs>
+        <w:ind w:left="5760" w:hanging="360"/>
+      </w:pPr>
+    </w:lvl>
+    <w:lvl w:ilvl="8" w:tentative="1">
+      <w:start w:val="1"/>
+      <w:numFmt w:val="decimal"/>
+      <w:lvlText w:val="%9."/>
+      <w:lvlJc w:val="left"/>
+      <w:pPr>
+        <w:tabs>
+          <w:tab w:val="num" w:pos="6480"/>
+        </w:tabs>
+        <w:ind w:left="6480" w:hanging="360"/>
+      </w:pPr>
+    </w:lvl>
+  </w:abstractNum>
+  <w:abstractNum w:abstractNumId="7" w15:restartNumberingAfterBreak="0">
+    <w:nsid w:val="6FCC30E6"/>
+    <w:multiLevelType w:val="multilevel"/>
+    <w:tmpl w:val="2D964028"/>
+    <w:lvl w:ilvl="0">
+      <w:start w:val="2"/>
+      <w:numFmt w:val="decimal"/>
+      <w:lvlText w:val="%1."/>
+      <w:lvlJc w:val="left"/>
+      <w:pPr>
+        <w:tabs>
+          <w:tab w:val="num" w:pos="720"/>
+        </w:tabs>
+        <w:ind w:left="720" w:hanging="360"/>
+      </w:pPr>
+    </w:lvl>
+    <w:lvl w:ilvl="1" w:tentative="1">
+      <w:start w:val="1"/>
+      <w:numFmt w:val="decimal"/>
+      <w:lvlText w:val="%2."/>
+      <w:lvlJc w:val="left"/>
+      <w:pPr>
+        <w:tabs>
+          <w:tab w:val="num" w:pos="1440"/>
+        </w:tabs>
+        <w:ind w:left="1440" w:hanging="360"/>
+      </w:pPr>
+    </w:lvl>
+    <w:lvl w:ilvl="2" w:tentative="1">
+      <w:start w:val="1"/>
+      <w:numFmt w:val="decimal"/>
+      <w:lvlText w:val="%3."/>
+      <w:lvlJc w:val="left"/>
+      <w:pPr>
+        <w:tabs>
+          <w:tab w:val="num" w:pos="2160"/>
+        </w:tabs>
+        <w:ind w:left="2160" w:hanging="360"/>
+      </w:pPr>
+    </w:lvl>
+    <w:lvl w:ilvl="3" w:tentative="1">
+      <w:start w:val="1"/>
+      <w:numFmt w:val="decimal"/>
+      <w:lvlText w:val="%4."/>
+      <w:lvlJc w:val="left"/>
+      <w:pPr>
+        <w:tabs>
+          <w:tab w:val="num" w:pos="2880"/>
+        </w:tabs>
+        <w:ind w:left="2880" w:hanging="360"/>
+      </w:pPr>
+    </w:lvl>
+    <w:lvl w:ilvl="4" w:tentative="1">
+      <w:start w:val="1"/>
+      <w:numFmt w:val="decimal"/>
+      <w:lvlText w:val="%5."/>
+      <w:lvlJc w:val="left"/>
+      <w:pPr>
+        <w:tabs>
+          <w:tab w:val="num" w:pos="3600"/>
+        </w:tabs>
+        <w:ind w:left="3600" w:hanging="360"/>
+      </w:pPr>
+    </w:lvl>
+    <w:lvl w:ilvl="5" w:tentative="1">
+      <w:start w:val="1"/>
+      <w:numFmt w:val="decimal"/>
+      <w:lvlText w:val="%6."/>
+      <w:lvlJc w:val="left"/>
+      <w:pPr>
+        <w:tabs>
+          <w:tab w:val="num" w:pos="4320"/>
+        </w:tabs>
+        <w:ind w:left="4320" w:hanging="360"/>
+      </w:pPr>
+    </w:lvl>
+    <w:lvl w:ilvl="6" w:tentative="1">
+      <w:start w:val="1"/>
+      <w:numFmt w:val="decimal"/>
+      <w:lvlText w:val="%7."/>
+      <w:lvlJc w:val="left"/>
+      <w:pPr>
+        <w:tabs>
+          <w:tab w:val="num" w:pos="5040"/>
+        </w:tabs>
+        <w:ind w:left="5040" w:hanging="360"/>
+      </w:pPr>
+    </w:lvl>
+    <w:lvl w:ilvl="7" w:tentative="1">
+      <w:start w:val="1"/>
+      <w:numFmt w:val="decimal"/>
+      <w:lvlText w:val="%8."/>
+      <w:lvlJc w:val="left"/>
+      <w:pPr>
+        <w:tabs>
+          <w:tab w:val="num" w:pos="5760"/>
+        </w:tabs>
+        <w:ind w:left="5760" w:hanging="360"/>
+      </w:pPr>
+    </w:lvl>
+    <w:lvl w:ilvl="8" w:tentative="1">
+      <w:start w:val="1"/>
+      <w:numFmt w:val="decimal"/>
+      <w:lvlText w:val="%9."/>
+      <w:lvlJc w:val="left"/>
+      <w:pPr>
+        <w:tabs>
+          <w:tab w:val="num" w:pos="6480"/>
+        </w:tabs>
+        <w:ind w:left="6480" w:hanging="360"/>
+      </w:pPr>
+    </w:lvl>
+  </w:abstractNum>
   <w:num w:numId="1">
-    <w:abstractNumId w:val="2"/>
+    <w:abstractNumId w:val="5"/>
   </w:num>
   <w:num w:numId="2">
-    <w:abstractNumId w:val="1"/>
+    <w:abstractNumId w:val="3"/>
   </w:num>
   <w:num w:numId="3">
     <w:abstractNumId w:val="0"/>
+  </w:num>
+  <w:num w:numId="4">
+    <w:abstractNumId w:val="2"/>
+  </w:num>
+  <w:num w:numId="5">
+    <w:abstractNumId w:val="7"/>
+    <w:lvlOverride w:ilvl="0">
+      <w:lvl w:ilvl="0">
+        <w:numFmt w:val="decimal"/>
+        <w:lvlText w:val="%1."/>
+        <w:lvlJc w:val="left"/>
+      </w:lvl>
+    </w:lvlOverride>
+  </w:num>
+  <w:num w:numId="6">
+    <w:abstractNumId w:val="4"/>
+    <w:lvlOverride w:ilvl="0">
+      <w:lvl w:ilvl="0">
+        <w:numFmt w:val="decimal"/>
+        <w:lvlText w:val="%1."/>
+        <w:lvlJc w:val="left"/>
+      </w:lvl>
+    </w:lvlOverride>
+  </w:num>
+  <w:num w:numId="7">
+    <w:abstractNumId w:val="6"/>
+    <w:lvlOverride w:ilvl="0">
+      <w:lvl w:ilvl="0">
+        <w:numFmt w:val="decimal"/>
+        <w:lvlText w:val="%1."/>
+        <w:lvlJc w:val="left"/>
+      </w:lvl>
+    </w:lvlOverride>
+  </w:num>
+  <w:num w:numId="8">
+    <w:abstractNumId w:val="1"/>
+    <w:lvlOverride w:ilvl="0">
+      <w:lvl w:ilvl="0">
+        <w:numFmt w:val="decimal"/>
+        <w:lvlText w:val="%1."/>
+        <w:lvlJc w:val="left"/>
+      </w:lvl>
+    </w:lvlOverride>
   </w:num>
 </w:numbering>
 </file>
@@ -4153,6 +7808,11 @@
       <w:lang w:eastAsia="es-EC"/>
     </w:rPr>
   </w:style>
+  <w:style w:type="character" w:customStyle="1" w:styleId="apple-tab-span">
+    <w:name w:val="apple-tab-span"/>
+    <w:basedOn w:val="Fuentedeprrafopredeter"/>
+    <w:rsid w:val="0056366B"/>
+  </w:style>
 </w:styles>
 </file>
 

</xml_diff>

<commit_message>
Update Listado de URIS
</commit_message>
<xml_diff>
--- a/ListadoURIS_Aguaiza_Beltrán_Benítez,Cabascango.docx
+++ b/ListadoURIS_Aguaiza_Beltrán_Benítez,Cabascango.docx
@@ -1,6 +1,6 @@
 
 <file path=word/document.xml><?xml version="1.0" encoding="utf-8"?>
-<w:document xmlns:wpc="http://schemas.microsoft.com/office/word/2010/wordprocessingCanvas" xmlns:mc="http://schemas.openxmlformats.org/markup-compatibility/2006" xmlns:o="urn:schemas-microsoft-com:office:office" xmlns:r="http://schemas.openxmlformats.org/officeDocument/2006/relationships" xmlns:m="http://schemas.openxmlformats.org/officeDocument/2006/math" xmlns:v="urn:schemas-microsoft-com:vml" xmlns:wp14="http://schemas.microsoft.com/office/word/2010/wordprocessingDrawing" xmlns:wp="http://schemas.openxmlformats.org/drawingml/2006/wordprocessingDrawing" xmlns:w10="urn:schemas-microsoft-com:office:word" xmlns:w="http://schemas.openxmlformats.org/wordprocessingml/2006/main" xmlns:w14="http://schemas.microsoft.com/office/word/2010/wordml" xmlns:w15="http://schemas.microsoft.com/office/word/2012/wordml" xmlns:wpg="http://schemas.microsoft.com/office/word/2010/wordprocessingGroup" xmlns:wpi="http://schemas.microsoft.com/office/word/2010/wordprocessingInk" xmlns:wne="http://schemas.microsoft.com/office/word/2006/wordml" xmlns:wps="http://schemas.microsoft.com/office/word/2010/wordprocessingShape" mc:Ignorable="w14 w15 wp14">
+<w:document xmlns:wpc="http://schemas.microsoft.com/office/word/2010/wordprocessingCanvas" xmlns:cx="http://schemas.microsoft.com/office/drawing/2014/chartex" xmlns:cx1="http://schemas.microsoft.com/office/drawing/2015/9/8/chartex" xmlns:cx2="http://schemas.microsoft.com/office/drawing/2015/10/21/chartex" xmlns:cx3="http://schemas.microsoft.com/office/drawing/2016/5/9/chartex" xmlns:cx4="http://schemas.microsoft.com/office/drawing/2016/5/10/chartex" xmlns:cx5="http://schemas.microsoft.com/office/drawing/2016/5/11/chartex" xmlns:cx6="http://schemas.microsoft.com/office/drawing/2016/5/12/chartex" xmlns:cx7="http://schemas.microsoft.com/office/drawing/2016/5/13/chartex" xmlns:cx8="http://schemas.microsoft.com/office/drawing/2016/5/14/chartex" xmlns:mc="http://schemas.openxmlformats.org/markup-compatibility/2006" xmlns:aink="http://schemas.microsoft.com/office/drawing/2016/ink" xmlns:am3d="http://schemas.microsoft.com/office/drawing/2017/model3d" xmlns:o="urn:schemas-microsoft-com:office:office" xmlns:r="http://schemas.openxmlformats.org/officeDocument/2006/relationships" xmlns:m="http://schemas.openxmlformats.org/officeDocument/2006/math" xmlns:v="urn:schemas-microsoft-com:vml" xmlns:wp14="http://schemas.microsoft.com/office/word/2010/wordprocessingDrawing" xmlns:wp="http://schemas.openxmlformats.org/drawingml/2006/wordprocessingDrawing" xmlns:w10="urn:schemas-microsoft-com:office:word" xmlns:w="http://schemas.openxmlformats.org/wordprocessingml/2006/main" xmlns:w14="http://schemas.microsoft.com/office/word/2010/wordml" xmlns:w15="http://schemas.microsoft.com/office/word/2012/wordml" xmlns:w16cid="http://schemas.microsoft.com/office/word/2016/wordml/cid" xmlns:w16se="http://schemas.microsoft.com/office/word/2015/wordml/symex" xmlns:wpg="http://schemas.microsoft.com/office/word/2010/wordprocessingGroup" xmlns:wpi="http://schemas.microsoft.com/office/word/2010/wordprocessingInk" xmlns:wne="http://schemas.microsoft.com/office/word/2006/wordml" xmlns:wps="http://schemas.microsoft.com/office/word/2010/wordprocessingShape" mc:Ignorable="w14 w15 w16se w16cid wp14">
   <w:body>
     <w:p>
       <w:pPr>
@@ -216,11 +216,10 @@
         <w:r>
           <w:rPr>
             <w:rStyle w:val="Hipervnculo"/>
-            <w:color w:val="1155CC"/>
             <w:shd w:val="clear" w:color="auto" w:fill="FFFFFF"/>
             <w:lang w:val="en-US"/>
           </w:rPr>
-          <w:t>http://localhost:8080/GruasService/RestFul/Service</w:t>
+          <w:t>http://localhost:8080/Crane/Service</w:t>
         </w:r>
       </w:hyperlink>
     </w:p>
@@ -405,39 +404,7 @@
                 <w:color w:val="000000"/>
                 <w:lang w:val="en-US"/>
               </w:rPr>
-              <w:t>"</w:t>
-            </w:r>
-            <w:proofErr w:type="spellStart"/>
-            <w:r>
-              <w:rPr>
-                <w:color w:val="000000"/>
-                <w:lang w:val="en-US"/>
-              </w:rPr>
-              <w:t>servBrand</w:t>
-            </w:r>
-            <w:proofErr w:type="spellEnd"/>
-            <w:r>
-              <w:rPr>
-                <w:color w:val="000000"/>
-                <w:lang w:val="en-US"/>
-              </w:rPr>
-              <w:t>": "</w:t>
-            </w:r>
-            <w:proofErr w:type="spellStart"/>
-            <w:r>
-              <w:rPr>
-                <w:color w:val="000000"/>
-                <w:lang w:val="en-US"/>
-              </w:rPr>
-              <w:t>Abarth</w:t>
-            </w:r>
-            <w:proofErr w:type="spellEnd"/>
-            <w:r>
-              <w:rPr>
-                <w:color w:val="000000"/>
-                <w:lang w:val="en-US"/>
-              </w:rPr>
-              <w:t>",</w:t>
+              <w:t>"servBrand": "Abarth",</w:t>
             </w:r>
           </w:p>
           <w:p>
@@ -454,23 +421,7 @@
                 <w:color w:val="000000"/>
                 <w:lang w:val="en-US"/>
               </w:rPr>
-              <w:t>"</w:t>
-            </w:r>
-            <w:proofErr w:type="spellStart"/>
-            <w:r>
-              <w:rPr>
-                <w:color w:val="000000"/>
-                <w:lang w:val="en-US"/>
-              </w:rPr>
-              <w:t>servColor</w:t>
-            </w:r>
-            <w:proofErr w:type="spellEnd"/>
-            <w:r>
-              <w:rPr>
-                <w:color w:val="000000"/>
-                <w:lang w:val="en-US"/>
-              </w:rPr>
-              <w:t>": "NEGRO",</w:t>
+              <w:t>"servColor": "NEGRO",</w:t>
             </w:r>
           </w:p>
           <w:p>
@@ -487,23 +438,7 @@
                 <w:color w:val="000000"/>
                 <w:lang w:val="en-US"/>
               </w:rPr>
-              <w:t>"</w:t>
-            </w:r>
-            <w:proofErr w:type="spellStart"/>
-            <w:r>
-              <w:rPr>
-                <w:color w:val="000000"/>
-                <w:lang w:val="en-US"/>
-              </w:rPr>
-              <w:t>servCost</w:t>
-            </w:r>
-            <w:proofErr w:type="spellEnd"/>
-            <w:r>
-              <w:rPr>
-                <w:color w:val="000000"/>
-                <w:lang w:val="en-US"/>
-              </w:rPr>
-              <w:t>": 10,</w:t>
+              <w:t>"servCost": 10,</w:t>
             </w:r>
           </w:p>
           <w:p>
@@ -516,21 +451,7 @@
               <w:rPr>
                 <w:color w:val="000000"/>
               </w:rPr>
-              <w:t>"</w:t>
-            </w:r>
-            <w:proofErr w:type="spellStart"/>
-            <w:r>
-              <w:rPr>
-                <w:color w:val="000000"/>
-              </w:rPr>
-              <w:t>servDest</w:t>
-            </w:r>
-            <w:proofErr w:type="spellEnd"/>
-            <w:r>
-              <w:rPr>
-                <w:color w:val="000000"/>
-              </w:rPr>
-              <w:t>": "CONDADO",</w:t>
+              <w:t>"servDest": "CONDADO",</w:t>
             </w:r>
           </w:p>
           <w:p>
@@ -543,21 +464,7 @@
               <w:rPr>
                 <w:color w:val="000000"/>
               </w:rPr>
-              <w:t>"</w:t>
-            </w:r>
-            <w:proofErr w:type="spellStart"/>
-            <w:r>
-              <w:rPr>
-                <w:color w:val="000000"/>
-              </w:rPr>
-              <w:t>servModel</w:t>
-            </w:r>
-            <w:proofErr w:type="spellEnd"/>
-            <w:r>
-              <w:rPr>
-                <w:color w:val="000000"/>
-              </w:rPr>
-              <w:t>": "Spider124",</w:t>
+              <w:t>"servModel": "Spider124",</w:t>
             </w:r>
           </w:p>
           <w:p>
@@ -570,21 +477,7 @@
               <w:rPr>
                 <w:color w:val="000000"/>
               </w:rPr>
-              <w:t>"</w:t>
-            </w:r>
-            <w:proofErr w:type="spellStart"/>
-            <w:r>
-              <w:rPr>
-                <w:color w:val="000000"/>
-              </w:rPr>
-              <w:t>servOrig</w:t>
-            </w:r>
-            <w:proofErr w:type="spellEnd"/>
-            <w:r>
-              <w:rPr>
-                <w:color w:val="000000"/>
-              </w:rPr>
-              <w:t>": "OCCIDENTAL Y FLORIDA",</w:t>
+              <w:t>"servOrig": "OCCIDENTAL Y FLORIDA",</w:t>
             </w:r>
           </w:p>
           <w:p>
@@ -601,23 +494,7 @@
                 <w:color w:val="000000"/>
                 <w:lang w:val="en-US"/>
               </w:rPr>
-              <w:t>"</w:t>
-            </w:r>
-            <w:proofErr w:type="spellStart"/>
-            <w:r>
-              <w:rPr>
-                <w:color w:val="000000"/>
-                <w:lang w:val="en-US"/>
-              </w:rPr>
-              <w:t>servPlate</w:t>
-            </w:r>
-            <w:proofErr w:type="spellEnd"/>
-            <w:r>
-              <w:rPr>
-                <w:color w:val="000000"/>
-                <w:lang w:val="en-US"/>
-              </w:rPr>
-              <w:t>": "PHT0694",</w:t>
+              <w:t>"servPlate": "PHT0694",</w:t>
             </w:r>
           </w:p>
           <w:p>
@@ -634,23 +511,7 @@
                 <w:color w:val="000000"/>
                 <w:lang w:val="en-US"/>
               </w:rPr>
-              <w:t>"</w:t>
-            </w:r>
-            <w:proofErr w:type="spellStart"/>
-            <w:r>
-              <w:rPr>
-                <w:color w:val="000000"/>
-                <w:lang w:val="en-US"/>
-              </w:rPr>
-              <w:t>servUnity</w:t>
-            </w:r>
-            <w:proofErr w:type="spellEnd"/>
-            <w:r>
-              <w:rPr>
-                <w:color w:val="000000"/>
-                <w:lang w:val="en-US"/>
-              </w:rPr>
-              <w:t>": "0",</w:t>
+              <w:t>"servUnity": "0",</w:t>
             </w:r>
           </w:p>
           <w:p>
@@ -667,23 +528,7 @@
                 <w:color w:val="000000"/>
                 <w:lang w:val="en-US"/>
               </w:rPr>
-              <w:t>"</w:t>
-            </w:r>
-            <w:proofErr w:type="spellStart"/>
-            <w:r>
-              <w:rPr>
-                <w:color w:val="000000"/>
-                <w:lang w:val="en-US"/>
-              </w:rPr>
-              <w:t>serviceDate</w:t>
-            </w:r>
-            <w:proofErr w:type="spellEnd"/>
-            <w:r>
-              <w:rPr>
-                <w:color w:val="000000"/>
-                <w:lang w:val="en-US"/>
-              </w:rPr>
-              <w:t>": "2018-07-20",</w:t>
+              <w:t>"serviceDate": "2018-07-20",</w:t>
             </w:r>
           </w:p>
           <w:p>
@@ -700,23 +545,7 @@
                 <w:color w:val="000000"/>
                 <w:lang w:val="en-US"/>
               </w:rPr>
-              <w:t>"</w:t>
-            </w:r>
-            <w:proofErr w:type="spellStart"/>
-            <w:r>
-              <w:rPr>
-                <w:color w:val="000000"/>
-                <w:lang w:val="en-US"/>
-              </w:rPr>
-              <w:t>servid</w:t>
-            </w:r>
-            <w:proofErr w:type="spellEnd"/>
-            <w:r>
-              <w:rPr>
-                <w:color w:val="000000"/>
-                <w:lang w:val="en-US"/>
-              </w:rPr>
-              <w:t>": "19245"</w:t>
+              <w:t>"servid": "19245"</w:t>
             </w:r>
           </w:p>
           <w:p>
@@ -767,23 +596,7 @@
                 <w:color w:val="000000"/>
                 <w:lang w:val="en-US"/>
               </w:rPr>
-              <w:t>"</w:t>
-            </w:r>
-            <w:proofErr w:type="spellStart"/>
-            <w:r>
-              <w:rPr>
-                <w:color w:val="000000"/>
-                <w:lang w:val="en-US"/>
-              </w:rPr>
-              <w:t>servBrand</w:t>
-            </w:r>
-            <w:proofErr w:type="spellEnd"/>
-            <w:r>
-              <w:rPr>
-                <w:color w:val="000000"/>
-                <w:lang w:val="en-US"/>
-              </w:rPr>
-              <w:t>": "Alfa Romeo",</w:t>
+              <w:t>"servBrand": "Alfa Romeo",</w:t>
             </w:r>
           </w:p>
           <w:p>
@@ -800,23 +613,7 @@
                 <w:color w:val="000000"/>
                 <w:lang w:val="en-US"/>
               </w:rPr>
-              <w:t>"</w:t>
-            </w:r>
-            <w:proofErr w:type="spellStart"/>
-            <w:r>
-              <w:rPr>
-                <w:color w:val="000000"/>
-                <w:lang w:val="en-US"/>
-              </w:rPr>
-              <w:t>servColor</w:t>
-            </w:r>
-            <w:proofErr w:type="spellEnd"/>
-            <w:r>
-              <w:rPr>
-                <w:color w:val="000000"/>
-                <w:lang w:val="en-US"/>
-              </w:rPr>
-              <w:t>": "NEGRO",</w:t>
+              <w:t>"servColor": "NEGRO",</w:t>
             </w:r>
           </w:p>
           <w:p>
@@ -833,23 +630,7 @@
                 <w:color w:val="000000"/>
                 <w:lang w:val="en-US"/>
               </w:rPr>
-              <w:t>"</w:t>
-            </w:r>
-            <w:proofErr w:type="spellStart"/>
-            <w:r>
-              <w:rPr>
-                <w:color w:val="000000"/>
-                <w:lang w:val="en-US"/>
-              </w:rPr>
-              <w:t>servCost</w:t>
-            </w:r>
-            <w:proofErr w:type="spellEnd"/>
-            <w:r>
-              <w:rPr>
-                <w:color w:val="000000"/>
-                <w:lang w:val="en-US"/>
-              </w:rPr>
-              <w:t>": 7,</w:t>
+              <w:t>"servCost": 7,</w:t>
             </w:r>
           </w:p>
           <w:p>
@@ -867,23 +648,7 @@
                 <w:lang w:val="en-US"/>
               </w:rPr>
               <w:lastRenderedPageBreak/>
-              <w:t>"</w:t>
-            </w:r>
-            <w:proofErr w:type="spellStart"/>
-            <w:r>
-              <w:rPr>
-                <w:color w:val="000000"/>
-                <w:lang w:val="en-US"/>
-              </w:rPr>
-              <w:t>servDest</w:t>
-            </w:r>
-            <w:proofErr w:type="spellEnd"/>
-            <w:r>
-              <w:rPr>
-                <w:color w:val="000000"/>
-                <w:lang w:val="en-US"/>
-              </w:rPr>
-              <w:t>": "ORELLANA",</w:t>
+              <w:t>"servDest": "ORELLANA",</w:t>
             </w:r>
           </w:p>
           <w:p>
@@ -900,23 +665,7 @@
                 <w:color w:val="000000"/>
                 <w:lang w:val="en-US"/>
               </w:rPr>
-              <w:t>"</w:t>
-            </w:r>
-            <w:proofErr w:type="spellStart"/>
-            <w:r>
-              <w:rPr>
-                <w:color w:val="000000"/>
-                <w:lang w:val="en-US"/>
-              </w:rPr>
-              <w:t>servModel</w:t>
-            </w:r>
-            <w:proofErr w:type="spellEnd"/>
-            <w:r>
-              <w:rPr>
-                <w:color w:val="000000"/>
-                <w:lang w:val="en-US"/>
-              </w:rPr>
-              <w:t>": "4C",</w:t>
+              <w:t>"servModel": "4C",</w:t>
             </w:r>
           </w:p>
           <w:p>
@@ -933,23 +682,7 @@
                 <w:color w:val="000000"/>
                 <w:lang w:val="en-US"/>
               </w:rPr>
-              <w:t>"</w:t>
-            </w:r>
-            <w:proofErr w:type="spellStart"/>
-            <w:r>
-              <w:rPr>
-                <w:color w:val="000000"/>
-                <w:lang w:val="en-US"/>
-              </w:rPr>
-              <w:t>servOrig</w:t>
-            </w:r>
-            <w:proofErr w:type="spellEnd"/>
-            <w:r>
-              <w:rPr>
-                <w:color w:val="000000"/>
-                <w:lang w:val="en-US"/>
-              </w:rPr>
-              <w:t>": "GUAMANI",</w:t>
+              <w:t>"servOrig": "GUAMANI",</w:t>
             </w:r>
           </w:p>
           <w:p>
@@ -966,23 +699,7 @@
                 <w:color w:val="000000"/>
                 <w:lang w:val="en-US"/>
               </w:rPr>
-              <w:t>"</w:t>
-            </w:r>
-            <w:proofErr w:type="spellStart"/>
-            <w:r>
-              <w:rPr>
-                <w:color w:val="000000"/>
-                <w:lang w:val="en-US"/>
-              </w:rPr>
-              <w:t>servPlate</w:t>
-            </w:r>
-            <w:proofErr w:type="spellEnd"/>
-            <w:r>
-              <w:rPr>
-                <w:color w:val="000000"/>
-                <w:lang w:val="en-US"/>
-              </w:rPr>
-              <w:t>": "PHT0694",</w:t>
+              <w:t>"servPlate": "PHT0694",</w:t>
             </w:r>
           </w:p>
           <w:p>
@@ -999,23 +716,7 @@
                 <w:color w:val="000000"/>
                 <w:lang w:val="en-US"/>
               </w:rPr>
-              <w:t>"</w:t>
-            </w:r>
-            <w:proofErr w:type="spellStart"/>
-            <w:r>
-              <w:rPr>
-                <w:color w:val="000000"/>
-                <w:lang w:val="en-US"/>
-              </w:rPr>
-              <w:t>servUnity</w:t>
-            </w:r>
-            <w:proofErr w:type="spellEnd"/>
-            <w:r>
-              <w:rPr>
-                <w:color w:val="000000"/>
-                <w:lang w:val="en-US"/>
-              </w:rPr>
-              <w:t>": "0",</w:t>
+              <w:t>"servUnity": "0",</w:t>
             </w:r>
           </w:p>
           <w:p>
@@ -1032,23 +733,7 @@
                 <w:color w:val="000000"/>
                 <w:lang w:val="en-US"/>
               </w:rPr>
-              <w:t>"</w:t>
-            </w:r>
-            <w:proofErr w:type="spellStart"/>
-            <w:r>
-              <w:rPr>
-                <w:color w:val="000000"/>
-                <w:lang w:val="en-US"/>
-              </w:rPr>
-              <w:t>serviceDate</w:t>
-            </w:r>
-            <w:proofErr w:type="spellEnd"/>
-            <w:r>
-              <w:rPr>
-                <w:color w:val="000000"/>
-                <w:lang w:val="en-US"/>
-              </w:rPr>
-              <w:t>": "2018-07-13",</w:t>
+              <w:t>"serviceDate": "2018-07-13",</w:t>
             </w:r>
           </w:p>
           <w:p>
@@ -1065,23 +750,7 @@
                 <w:color w:val="000000"/>
                 <w:lang w:val="en-US"/>
               </w:rPr>
-              <w:t>"</w:t>
-            </w:r>
-            <w:proofErr w:type="spellStart"/>
-            <w:r>
-              <w:rPr>
-                <w:color w:val="000000"/>
-                <w:lang w:val="en-US"/>
-              </w:rPr>
-              <w:t>servid</w:t>
-            </w:r>
-            <w:proofErr w:type="spellEnd"/>
-            <w:r>
-              <w:rPr>
-                <w:color w:val="000000"/>
-                <w:lang w:val="en-US"/>
-              </w:rPr>
-              <w:t>": "19254"</w:t>
+              <w:t>"servid": "19254"</w:t>
             </w:r>
           </w:p>
           <w:p>
@@ -1132,23 +801,7 @@
                 <w:color w:val="000000"/>
                 <w:lang w:val="en-US"/>
               </w:rPr>
-              <w:t>"</w:t>
-            </w:r>
-            <w:proofErr w:type="spellStart"/>
-            <w:r>
-              <w:rPr>
-                <w:color w:val="000000"/>
-                <w:lang w:val="en-US"/>
-              </w:rPr>
-              <w:t>servBrand</w:t>
-            </w:r>
-            <w:proofErr w:type="spellEnd"/>
-            <w:r>
-              <w:rPr>
-                <w:color w:val="000000"/>
-                <w:lang w:val="en-US"/>
-              </w:rPr>
-              <w:t>": "Alpine",</w:t>
+              <w:t>"servBrand": "Alpine",</w:t>
             </w:r>
           </w:p>
           <w:p>
@@ -1165,23 +818,7 @@
                 <w:color w:val="000000"/>
                 <w:lang w:val="en-US"/>
               </w:rPr>
-              <w:t>"</w:t>
-            </w:r>
-            <w:proofErr w:type="spellStart"/>
-            <w:r>
-              <w:rPr>
-                <w:color w:val="000000"/>
-                <w:lang w:val="en-US"/>
-              </w:rPr>
-              <w:t>servColor</w:t>
-            </w:r>
-            <w:proofErr w:type="spellEnd"/>
-            <w:r>
-              <w:rPr>
-                <w:color w:val="000000"/>
-                <w:lang w:val="en-US"/>
-              </w:rPr>
-              <w:t>": "NEGRO",</w:t>
+              <w:t>"servColor": "NEGRO",</w:t>
             </w:r>
           </w:p>
           <w:p>
@@ -1198,23 +835,7 @@
                 <w:color w:val="000000"/>
                 <w:lang w:val="en-US"/>
               </w:rPr>
-              <w:t>"</w:t>
-            </w:r>
-            <w:proofErr w:type="spellStart"/>
-            <w:r>
-              <w:rPr>
-                <w:color w:val="000000"/>
-                <w:lang w:val="en-US"/>
-              </w:rPr>
-              <w:t>servCost</w:t>
-            </w:r>
-            <w:proofErr w:type="spellEnd"/>
-            <w:r>
-              <w:rPr>
-                <w:color w:val="000000"/>
-                <w:lang w:val="en-US"/>
-              </w:rPr>
-              <w:t>": 7,</w:t>
+              <w:t>"servCost": 7,</w:t>
             </w:r>
           </w:p>
           <w:p>
@@ -1231,23 +852,7 @@
                 <w:color w:val="000000"/>
                 <w:lang w:val="en-US"/>
               </w:rPr>
-              <w:t>"</w:t>
-            </w:r>
-            <w:proofErr w:type="spellStart"/>
-            <w:r>
-              <w:rPr>
-                <w:color w:val="000000"/>
-                <w:lang w:val="en-US"/>
-              </w:rPr>
-              <w:t>servDest</w:t>
-            </w:r>
-            <w:proofErr w:type="spellEnd"/>
-            <w:r>
-              <w:rPr>
-                <w:color w:val="000000"/>
-                <w:lang w:val="en-US"/>
-              </w:rPr>
-              <w:t>": "null",</w:t>
+              <w:t>"servDest": "null",</w:t>
             </w:r>
           </w:p>
           <w:p>
@@ -1264,23 +869,7 @@
                 <w:color w:val="000000"/>
                 <w:lang w:val="en-US"/>
               </w:rPr>
-              <w:t>"</w:t>
-            </w:r>
-            <w:proofErr w:type="spellStart"/>
-            <w:r>
-              <w:rPr>
-                <w:color w:val="000000"/>
-                <w:lang w:val="en-US"/>
-              </w:rPr>
-              <w:t>servModel</w:t>
-            </w:r>
-            <w:proofErr w:type="spellEnd"/>
-            <w:r>
-              <w:rPr>
-                <w:color w:val="000000"/>
-                <w:lang w:val="en-US"/>
-              </w:rPr>
-              <w:t>": "A110",</w:t>
+              <w:t>"servModel": "A110",</w:t>
             </w:r>
           </w:p>
           <w:p>
@@ -1297,23 +886,7 @@
                 <w:color w:val="000000"/>
                 <w:lang w:val="en-US"/>
               </w:rPr>
-              <w:t>"</w:t>
-            </w:r>
-            <w:proofErr w:type="spellStart"/>
-            <w:r>
-              <w:rPr>
-                <w:color w:val="000000"/>
-                <w:lang w:val="en-US"/>
-              </w:rPr>
-              <w:t>servOrig</w:t>
-            </w:r>
-            <w:proofErr w:type="spellEnd"/>
-            <w:r>
-              <w:rPr>
-                <w:color w:val="000000"/>
-                <w:lang w:val="en-US"/>
-              </w:rPr>
-              <w:t>": "SANGOLQUI",</w:t>
+              <w:t>"servOrig": "SANGOLQUI",</w:t>
             </w:r>
           </w:p>
           <w:p>
@@ -1330,23 +903,7 @@
                 <w:color w:val="000000"/>
                 <w:lang w:val="en-US"/>
               </w:rPr>
-              <w:t>"</w:t>
-            </w:r>
-            <w:proofErr w:type="spellStart"/>
-            <w:r>
-              <w:rPr>
-                <w:color w:val="000000"/>
-                <w:lang w:val="en-US"/>
-              </w:rPr>
-              <w:t>servPlate</w:t>
-            </w:r>
-            <w:proofErr w:type="spellEnd"/>
-            <w:r>
-              <w:rPr>
-                <w:color w:val="000000"/>
-                <w:lang w:val="en-US"/>
-              </w:rPr>
-              <w:t>": "PJG2431",</w:t>
+              <w:t>"servPlate": "PJG2431",</w:t>
             </w:r>
           </w:p>
           <w:p>
@@ -1363,23 +920,7 @@
                 <w:color w:val="000000"/>
                 <w:lang w:val="en-US"/>
               </w:rPr>
-              <w:t>"</w:t>
-            </w:r>
-            <w:proofErr w:type="spellStart"/>
-            <w:r>
-              <w:rPr>
-                <w:color w:val="000000"/>
-                <w:lang w:val="en-US"/>
-              </w:rPr>
-              <w:t>servUnity</w:t>
-            </w:r>
-            <w:proofErr w:type="spellEnd"/>
-            <w:r>
-              <w:rPr>
-                <w:color w:val="000000"/>
-                <w:lang w:val="en-US"/>
-              </w:rPr>
-              <w:t>": "0",</w:t>
+              <w:t>"servUnity": "0",</w:t>
             </w:r>
           </w:p>
           <w:p>
@@ -1392,21 +933,7 @@
               <w:rPr>
                 <w:color w:val="000000"/>
               </w:rPr>
-              <w:t>"</w:t>
-            </w:r>
-            <w:proofErr w:type="spellStart"/>
-            <w:r>
-              <w:rPr>
-                <w:color w:val="000000"/>
-              </w:rPr>
-              <w:t>serviceDate</w:t>
-            </w:r>
-            <w:proofErr w:type="spellEnd"/>
-            <w:r>
-              <w:rPr>
-                <w:color w:val="000000"/>
-              </w:rPr>
-              <w:t>": "2018-07-21",</w:t>
+              <w:t>"serviceDate": "2018-07-21",</w:t>
             </w:r>
           </w:p>
           <w:p>
@@ -2002,6 +1529,7 @@
           <w:color w:val="000000"/>
           <w:lang w:val="en-US"/>
         </w:rPr>
+        <w:lastRenderedPageBreak/>
         <w:t xml:space="preserve">STATUS CODE: </w:t>
       </w:r>
       <w:r>
@@ -2049,11 +1577,10 @@
         <w:r>
           <w:rPr>
             <w:rStyle w:val="Hipervnculo"/>
-            <w:color w:val="1155CC"/>
             <w:shd w:val="clear" w:color="auto" w:fill="FFFFFF"/>
             <w:lang w:val="en-US"/>
           </w:rPr>
-          <w:t>http://localhost:8080/GruasService/</w:t>
+          <w:t>http://localhost:8080/Crane/</w:t>
         </w:r>
       </w:hyperlink>
       <w:hyperlink r:id="rId11" w:history="1">
@@ -2064,20 +1591,9 @@
             <w:shd w:val="clear" w:color="auto" w:fill="FFFFFF"/>
             <w:lang w:val="en-US"/>
           </w:rPr>
-          <w:t>RestFul</w:t>
+          <w:t>Service/total/{from}/{to}</w:t>
         </w:r>
       </w:hyperlink>
-      <w:hyperlink r:id="rId12" w:history="1">
-        <w:r>
-          <w:rPr>
-            <w:rStyle w:val="Hipervnculo"/>
-            <w:color w:val="1155CC"/>
-            <w:shd w:val="clear" w:color="auto" w:fill="FFFFFF"/>
-            <w:lang w:val="en-US"/>
-          </w:rPr>
-          <w:t>/Service/total/{from}/{to}</w:t>
-        </w:r>
-      </w:hyperlink>
     </w:p>
     <w:p>
       <w:pPr>
@@ -2202,7 +1718,6 @@
           <w:bCs/>
           <w:color w:val="000000"/>
         </w:rPr>
-        <w:lastRenderedPageBreak/>
         <w:t>RESPONSE:</w:t>
       </w:r>
     </w:p>
@@ -2297,7 +1812,7 @@
         </w:rPr>
         <w:t>URI:</w:t>
       </w:r>
-      <w:hyperlink r:id="rId13" w:history="1">
+      <w:hyperlink r:id="rId12" w:history="1">
         <w:r>
           <w:rPr>
             <w:rStyle w:val="Hipervnculo"/>
@@ -2307,6 +1822,15 @@
           <w:t xml:space="preserve"> </w:t>
         </w:r>
       </w:hyperlink>
+      <w:hyperlink r:id="rId13" w:history="1">
+        <w:r>
+          <w:rPr>
+            <w:rStyle w:val="Hipervnculo"/>
+            <w:shd w:val="clear" w:color="auto" w:fill="FFFFFF"/>
+          </w:rPr>
+          <w:t>http://localhost:8080/Crane/</w:t>
+        </w:r>
+      </w:hyperlink>
       <w:hyperlink r:id="rId14" w:history="1">
         <w:r>
           <w:rPr>
@@ -2314,29 +1838,9 @@
             <w:color w:val="1155CC"/>
             <w:shd w:val="clear" w:color="auto" w:fill="FFFFFF"/>
           </w:rPr>
-          <w:t>http://localhost:8080/GruasService/</w:t>
+          <w:t>Service/{servId}</w:t>
         </w:r>
       </w:hyperlink>
-      <w:hyperlink r:id="rId15" w:history="1">
-        <w:r>
-          <w:rPr>
-            <w:rStyle w:val="Hipervnculo"/>
-            <w:color w:val="1155CC"/>
-            <w:shd w:val="clear" w:color="auto" w:fill="FFFFFF"/>
-          </w:rPr>
-          <w:t>RestFul</w:t>
-        </w:r>
-      </w:hyperlink>
-      <w:hyperlink r:id="rId16" w:history="1">
-        <w:r>
-          <w:rPr>
-            <w:rStyle w:val="Hipervnculo"/>
-            <w:color w:val="1155CC"/>
-            <w:shd w:val="clear" w:color="auto" w:fill="FFFFFF"/>
-          </w:rPr>
-          <w:t>/Service/{servId}</w:t>
-        </w:r>
-      </w:hyperlink>
     </w:p>
     <w:p>
       <w:pPr>
@@ -2413,32 +1917,7 @@
           <w:color w:val="000000"/>
           <w:lang w:val="en-US"/>
         </w:rPr>
-        <w:t xml:space="preserve"> </w:t>
-      </w:r>
-      <w:proofErr w:type="spellStart"/>
-      <w:r>
-        <w:rPr>
-          <w:color w:val="000000"/>
-          <w:lang w:val="en-US"/>
-        </w:rPr>
-        <w:t>servId</w:t>
-      </w:r>
-      <w:proofErr w:type="spellEnd"/>
-      <w:proofErr w:type="gramStart"/>
-      <w:r>
-        <w:rPr>
-          <w:color w:val="000000"/>
-          <w:lang w:val="en-US"/>
-        </w:rPr>
-        <w:t>  =</w:t>
-      </w:r>
-      <w:proofErr w:type="gramEnd"/>
-      <w:r>
-        <w:rPr>
-          <w:color w:val="000000"/>
-          <w:lang w:val="en-US"/>
-        </w:rPr>
-        <w:t xml:space="preserve"> String unique identifier of a client.</w:t>
+        <w:t xml:space="preserve"> servId  = String unique identifier of a client.</w:t>
       </w:r>
     </w:p>
     <w:p>
@@ -2541,23 +2020,7 @@
                 <w:color w:val="000000"/>
                 <w:lang w:val="en-US"/>
               </w:rPr>
-              <w:t>“</w:t>
-            </w:r>
-            <w:proofErr w:type="spellStart"/>
-            <w:r>
-              <w:rPr>
-                <w:color w:val="000000"/>
-                <w:lang w:val="en-US"/>
-              </w:rPr>
-              <w:t>servId</w:t>
-            </w:r>
-            <w:proofErr w:type="spellEnd"/>
-            <w:r>
-              <w:rPr>
-                <w:color w:val="000000"/>
-                <w:lang w:val="en-US"/>
-              </w:rPr>
-              <w:t>” : “SER-002”,</w:t>
+              <w:t>“servId” : “SER-002”,</w:t>
             </w:r>
           </w:p>
           <w:p>
@@ -2574,23 +2037,7 @@
                 <w:color w:val="000000"/>
                 <w:lang w:val="en-US"/>
               </w:rPr>
-              <w:t>“</w:t>
-            </w:r>
-            <w:proofErr w:type="spellStart"/>
-            <w:r>
-              <w:rPr>
-                <w:color w:val="000000"/>
-                <w:lang w:val="en-US"/>
-              </w:rPr>
-              <w:t>servBrand</w:t>
-            </w:r>
-            <w:proofErr w:type="spellEnd"/>
-            <w:r>
-              <w:rPr>
-                <w:color w:val="000000"/>
-                <w:lang w:val="en-US"/>
-              </w:rPr>
-              <w:t>” :”Hino”,</w:t>
+              <w:t>“servBrand” :”Hino”,</w:t>
             </w:r>
           </w:p>
           <w:p>
@@ -2607,23 +2054,7 @@
                 <w:color w:val="000000"/>
                 <w:lang w:val="en-US"/>
               </w:rPr>
-              <w:t>“</w:t>
-            </w:r>
-            <w:proofErr w:type="spellStart"/>
-            <w:r>
-              <w:rPr>
-                <w:color w:val="000000"/>
-                <w:lang w:val="en-US"/>
-              </w:rPr>
-              <w:t>servCost</w:t>
-            </w:r>
-            <w:proofErr w:type="spellEnd"/>
-            <w:r>
-              <w:rPr>
-                <w:color w:val="000000"/>
-                <w:lang w:val="en-US"/>
-              </w:rPr>
-              <w:t>” : “100”,</w:t>
+              <w:t>“servCost” : “100”,</w:t>
             </w:r>
           </w:p>
           <w:p>
@@ -2640,23 +2071,7 @@
                 <w:color w:val="000000"/>
                 <w:lang w:val="en-US"/>
               </w:rPr>
-              <w:t>“</w:t>
-            </w:r>
-            <w:proofErr w:type="spellStart"/>
-            <w:r>
-              <w:rPr>
-                <w:color w:val="000000"/>
-                <w:lang w:val="en-US"/>
-              </w:rPr>
-              <w:t>servDest</w:t>
-            </w:r>
-            <w:proofErr w:type="spellEnd"/>
-            <w:r>
-              <w:rPr>
-                <w:color w:val="000000"/>
-                <w:lang w:val="en-US"/>
-              </w:rPr>
-              <w:t>” : “Ambato”</w:t>
+              <w:t>“servDest” : “Ambato”</w:t>
             </w:r>
           </w:p>
           <w:p>
@@ -2739,15 +2154,14 @@
         </w:rPr>
         <w:t xml:space="preserve"> </w:t>
       </w:r>
-      <w:hyperlink r:id="rId17" w:history="1">
+      <w:hyperlink r:id="rId15" w:history="1">
         <w:r>
           <w:rPr>
             <w:rStyle w:val="Hipervnculo"/>
             <w:bCs/>
-            <w:color w:val="1155CC"/>
             <w:lang w:val="en-US"/>
           </w:rPr>
-          <w:t>http://localhost:8080/GruasService/RestFul/CompanyVehicle/plate/{plate}</w:t>
+          <w:t>http://localhost:8080/Crane/CompanyVehicle/plate/{plate}</w:t>
         </w:r>
       </w:hyperlink>
     </w:p>
@@ -2800,23 +2214,7 @@
           <w:color w:val="000000"/>
           <w:lang w:val="en-US"/>
         </w:rPr>
-        <w:t xml:space="preserve">Response with the data </w:t>
-      </w:r>
-      <w:proofErr w:type="spellStart"/>
-      <w:r>
-        <w:rPr>
-          <w:color w:val="000000"/>
-          <w:lang w:val="en-US"/>
-        </w:rPr>
-        <w:t>o</w:t>
-      </w:r>
-      <w:proofErr w:type="spellEnd"/>
-      <w:r>
-        <w:rPr>
-          <w:color w:val="000000"/>
-          <w:lang w:val="en-US"/>
-        </w:rPr>
-        <w:t xml:space="preserve"> a company vehicle search by plate</w:t>
+        <w:t>Response with the data o a company vehicle search by plate</w:t>
       </w:r>
     </w:p>
     <w:p>
@@ -2931,7 +2329,6 @@
               </w:rPr>
               <w:t>"</w:t>
             </w:r>
-            <w:proofErr w:type="spellStart"/>
             <w:r>
               <w:rPr>
                 <w:rFonts w:ascii="Courier New" w:hAnsi="Courier New" w:cs="Courier New"/>
@@ -2941,7 +2338,6 @@
               </w:rPr>
               <w:t>vehicleBrand</w:t>
             </w:r>
-            <w:proofErr w:type="spellEnd"/>
             <w:r>
               <w:rPr>
                 <w:rFonts w:ascii="Courier New" w:hAnsi="Courier New" w:cs="Courier New"/>
@@ -2985,7 +2381,6 @@
               </w:rPr>
               <w:t>"</w:t>
             </w:r>
-            <w:proofErr w:type="spellStart"/>
             <w:r>
               <w:rPr>
                 <w:rFonts w:ascii="Courier New" w:hAnsi="Courier New" w:cs="Courier New"/>
@@ -2995,7 +2390,6 @@
               </w:rPr>
               <w:t>vehicleColor</w:t>
             </w:r>
-            <w:proofErr w:type="spellEnd"/>
             <w:r>
               <w:rPr>
                 <w:rFonts w:ascii="Courier New" w:hAnsi="Courier New" w:cs="Courier New"/>
@@ -3039,7 +2433,6 @@
               </w:rPr>
               <w:t>"</w:t>
             </w:r>
-            <w:proofErr w:type="spellStart"/>
             <w:r>
               <w:rPr>
                 <w:rFonts w:ascii="Courier New" w:hAnsi="Courier New" w:cs="Courier New"/>
@@ -3049,7 +2442,6 @@
               </w:rPr>
               <w:t>vehicleId</w:t>
             </w:r>
-            <w:proofErr w:type="spellEnd"/>
             <w:r>
               <w:rPr>
                 <w:rFonts w:ascii="Courier New" w:hAnsi="Courier New" w:cs="Courier New"/>
@@ -3095,7 +2487,6 @@
               </w:rPr>
               <w:t>"</w:t>
             </w:r>
-            <w:proofErr w:type="spellStart"/>
             <w:r>
               <w:rPr>
                 <w:rFonts w:ascii="Courier New" w:hAnsi="Courier New" w:cs="Courier New"/>
@@ -3105,7 +2496,6 @@
               </w:rPr>
               <w:t>vehicleLicensePlate</w:t>
             </w:r>
-            <w:proofErr w:type="spellEnd"/>
             <w:r>
               <w:rPr>
                 <w:rFonts w:ascii="Courier New" w:hAnsi="Courier New" w:cs="Courier New"/>
@@ -3149,7 +2539,6 @@
               </w:rPr>
               <w:t>"</w:t>
             </w:r>
-            <w:proofErr w:type="spellStart"/>
             <w:r>
               <w:rPr>
                 <w:rFonts w:ascii="Courier New" w:hAnsi="Courier New" w:cs="Courier New"/>
@@ -3159,7 +2548,6 @@
               </w:rPr>
               <w:t>vehicleModel</w:t>
             </w:r>
-            <w:proofErr w:type="spellEnd"/>
             <w:r>
               <w:rPr>
                 <w:rFonts w:ascii="Courier New" w:hAnsi="Courier New" w:cs="Courier New"/>
@@ -3203,7 +2591,6 @@
               </w:rPr>
               <w:t>"</w:t>
             </w:r>
-            <w:proofErr w:type="spellStart"/>
             <w:r>
               <w:rPr>
                 <w:rFonts w:ascii="Courier New" w:hAnsi="Courier New" w:cs="Courier New"/>
@@ -3213,7 +2600,6 @@
               </w:rPr>
               <w:t>vehicleType</w:t>
             </w:r>
-            <w:proofErr w:type="spellEnd"/>
             <w:r>
               <w:rPr>
                 <w:rFonts w:ascii="Courier New" w:hAnsi="Courier New" w:cs="Courier New"/>
@@ -3307,7 +2693,17 @@
         </w:rPr>
         <w:t xml:space="preserve"> </w:t>
       </w:r>
-      <w:hyperlink r:id="rId18" w:history="1">
+      <w:hyperlink r:id="rId16" w:history="1">
+        <w:r>
+          <w:rPr>
+            <w:rStyle w:val="Hipervnculo"/>
+            <w:shd w:val="clear" w:color="auto" w:fill="FFFFFF"/>
+            <w:lang w:val="en-US"/>
+          </w:rPr>
+          <w:t>http://localhost:8080/Crane/</w:t>
+        </w:r>
+      </w:hyperlink>
+      <w:hyperlink r:id="rId17" w:history="1">
         <w:r>
           <w:rPr>
             <w:rStyle w:val="Hipervnculo"/>
@@ -3315,31 +2711,9 @@
             <w:shd w:val="clear" w:color="auto" w:fill="FFFFFF"/>
             <w:lang w:val="en-US"/>
           </w:rPr>
-          <w:t>http://localhost:8080/GruasService/</w:t>
+          <w:t>CompanyVehicle/plate/picoplaca/{plate}</w:t>
         </w:r>
       </w:hyperlink>
-      <w:hyperlink r:id="rId19" w:history="1">
-        <w:r>
-          <w:rPr>
-            <w:rStyle w:val="Hipervnculo"/>
-            <w:color w:val="1155CC"/>
-            <w:shd w:val="clear" w:color="auto" w:fill="FFFFFF"/>
-            <w:lang w:val="en-US"/>
-          </w:rPr>
-          <w:t>RestFul</w:t>
-        </w:r>
-      </w:hyperlink>
-      <w:hyperlink r:id="rId20" w:history="1">
-        <w:r>
-          <w:rPr>
-            <w:rStyle w:val="Hipervnculo"/>
-            <w:color w:val="1155CC"/>
-            <w:shd w:val="clear" w:color="auto" w:fill="FFFFFF"/>
-            <w:lang w:val="en-US"/>
-          </w:rPr>
-          <w:t>/CompanyVehicle/plate/picoplaca/{plate}</w:t>
-        </w:r>
-      </w:hyperlink>
     </w:p>
     <w:p>
       <w:pPr>
@@ -3390,23 +2764,7 @@
           <w:color w:val="000000"/>
           <w:lang w:val="en-US"/>
         </w:rPr>
-        <w:t xml:space="preserve">Response with the day of ‘Pico y </w:t>
-      </w:r>
-      <w:proofErr w:type="spellStart"/>
-      <w:r>
-        <w:rPr>
-          <w:color w:val="000000"/>
-          <w:lang w:val="en-US"/>
-        </w:rPr>
-        <w:t>Placa</w:t>
-      </w:r>
-      <w:proofErr w:type="spellEnd"/>
-      <w:r>
-        <w:rPr>
-          <w:color w:val="000000"/>
-          <w:lang w:val="en-US"/>
-        </w:rPr>
-        <w:t>’ of a plate</w:t>
+        <w:t>Response with the day of ‘Pico y Placa’ of a plate</w:t>
       </w:r>
     </w:p>
     <w:p>
@@ -3588,20 +2946,79 @@
         </w:rPr>
         <w:t xml:space="preserve"> </w:t>
       </w:r>
-      <w:hyperlink r:id="rId21" w:tgtFrame="_blank" w:history="1">
-        <w:r>
-          <w:rPr>
-            <w:rStyle w:val="Hipervnculo"/>
-            <w:rFonts w:ascii="Times New Roman" w:hAnsi="Times New Roman" w:cs="Times New Roman"/>
-            <w:color w:val="003399"/>
-            <w:sz w:val="24"/>
-            <w:szCs w:val="24"/>
-            <w:shd w:val="clear" w:color="auto" w:fill="FFFFFF"/>
-            <w:lang w:val="en-US"/>
-          </w:rPr>
-          <w:t>http://localhost:8080/GruasService/RestFul/OperatorById/{id}</w:t>
-        </w:r>
-      </w:hyperlink>
+      <w:bookmarkStart w:id="0" w:name="_GoBack"/>
+      <w:bookmarkEnd w:id="0"/>
+      <w:r>
+        <w:rPr>
+          <w:rFonts w:ascii="Times New Roman" w:hAnsi="Times New Roman" w:cs="Times New Roman"/>
+          <w:sz w:val="24"/>
+          <w:szCs w:val="24"/>
+          <w:shd w:val="clear" w:color="auto" w:fill="FFFFFF"/>
+          <w:lang w:val="en-US"/>
+        </w:rPr>
+        <w:fldChar w:fldCharType="begin"/>
+      </w:r>
+      <w:r>
+        <w:rPr>
+          <w:rFonts w:ascii="Times New Roman" w:hAnsi="Times New Roman" w:cs="Times New Roman"/>
+          <w:sz w:val="24"/>
+          <w:szCs w:val="24"/>
+          <w:shd w:val="clear" w:color="auto" w:fill="FFFFFF"/>
+          <w:lang w:val="en-US"/>
+        </w:rPr>
+        <w:instrText xml:space="preserve"> HYPERLINK "</w:instrText>
+      </w:r>
+      <w:r>
+        <w:rPr>
+          <w:rFonts w:ascii="Times New Roman" w:hAnsi="Times New Roman" w:cs="Times New Roman"/>
+          <w:sz w:val="24"/>
+          <w:szCs w:val="24"/>
+          <w:shd w:val="clear" w:color="auto" w:fill="FFFFFF"/>
+          <w:lang w:val="en-US"/>
+        </w:rPr>
+        <w:instrText>http://localhost:8080/Crane/OperatorById/{id}</w:instrText>
+      </w:r>
+      <w:r>
+        <w:rPr>
+          <w:rFonts w:ascii="Times New Roman" w:hAnsi="Times New Roman" w:cs="Times New Roman"/>
+          <w:sz w:val="24"/>
+          <w:szCs w:val="24"/>
+          <w:shd w:val="clear" w:color="auto" w:fill="FFFFFF"/>
+          <w:lang w:val="en-US"/>
+        </w:rPr>
+        <w:instrText xml:space="preserve">" </w:instrText>
+      </w:r>
+      <w:r>
+        <w:rPr>
+          <w:rFonts w:ascii="Times New Roman" w:hAnsi="Times New Roman" w:cs="Times New Roman"/>
+          <w:sz w:val="24"/>
+          <w:szCs w:val="24"/>
+          <w:shd w:val="clear" w:color="auto" w:fill="FFFFFF"/>
+          <w:lang w:val="en-US"/>
+        </w:rPr>
+        <w:fldChar w:fldCharType="separate"/>
+      </w:r>
+      <w:r>
+        <w:rPr>
+          <w:rStyle w:val="Hipervnculo"/>
+          <w:rFonts w:ascii="Times New Roman" w:hAnsi="Times New Roman" w:cs="Times New Roman"/>
+          <w:sz w:val="24"/>
+          <w:szCs w:val="24"/>
+          <w:shd w:val="clear" w:color="auto" w:fill="FFFFFF"/>
+          <w:lang w:val="en-US"/>
+        </w:rPr>
+        <w:t>http://localhost:8080/Crane/OperatorById/{id}</w:t>
+      </w:r>
+      <w:r>
+        <w:rPr>
+          <w:rFonts w:ascii="Times New Roman" w:hAnsi="Times New Roman" w:cs="Times New Roman"/>
+          <w:sz w:val="24"/>
+          <w:szCs w:val="24"/>
+          <w:shd w:val="clear" w:color="auto" w:fill="FFFFFF"/>
+          <w:lang w:val="en-US"/>
+        </w:rPr>
+        <w:fldChar w:fldCharType="end"/>
+      </w:r>
     </w:p>
     <w:p>
       <w:pPr>
@@ -3680,27 +3097,7 @@
           <w:szCs w:val="24"/>
           <w:lang w:val="en-US"/>
         </w:rPr>
-        <w:t xml:space="preserve">  </w:t>
-      </w:r>
-      <w:proofErr w:type="spellStart"/>
-      <w:r>
-        <w:rPr>
-          <w:rFonts w:ascii="Times New Roman" w:hAnsi="Times New Roman" w:cs="Times New Roman"/>
-          <w:sz w:val="24"/>
-          <w:szCs w:val="24"/>
-          <w:lang w:val="en-US"/>
-        </w:rPr>
-        <w:t>idOperator</w:t>
-      </w:r>
-      <w:proofErr w:type="spellEnd"/>
-      <w:r>
-        <w:rPr>
-          <w:rFonts w:ascii="Times New Roman" w:hAnsi="Times New Roman" w:cs="Times New Roman"/>
-          <w:sz w:val="24"/>
-          <w:szCs w:val="24"/>
-          <w:lang w:val="en-US"/>
-        </w:rPr>
-        <w:t>: String = unique identifier of an operator</w:t>
+        <w:t xml:space="preserve">  idOperator: String = unique identifier of an operator</w:t>
       </w:r>
     </w:p>
     <w:p>
@@ -3820,10 +3217,11 @@
                 <w:szCs w:val="24"/>
                 <w:lang w:val="en-US"/>
               </w:rPr>
-              <w:t>"</w:t>
-            </w:r>
-            <w:proofErr w:type="spellStart"/>
-            <w:r>
+              <w:t>"operatorLastName":"Aguaiza",</w:t>
+            </w:r>
+          </w:p>
+          <w:p>
+            <w:pPr>
               <w:rPr>
                 <w:rStyle w:val="sbrace"/>
                 <w:rFonts w:ascii="Times New Roman" w:hAnsi="Times New Roman" w:cs="Times New Roman"/>
@@ -3831,9 +3229,7 @@
                 <w:szCs w:val="24"/>
                 <w:lang w:val="en-US"/>
               </w:rPr>
-              <w:t>operatorLastName</w:t>
-            </w:r>
-            <w:proofErr w:type="spellEnd"/>
+            </w:pPr>
             <w:r>
               <w:rPr>
                 <w:rStyle w:val="sbrace"/>
@@ -3842,10 +3238,11 @@
                 <w:szCs w:val="24"/>
                 <w:lang w:val="en-US"/>
               </w:rPr>
-              <w:t>":"</w:t>
-            </w:r>
-            <w:proofErr w:type="spellStart"/>
-            <w:r>
+              <w:t>"operatorLicense":"B",</w:t>
+            </w:r>
+          </w:p>
+          <w:p>
+            <w:pPr>
               <w:rPr>
                 <w:rStyle w:val="sbrace"/>
                 <w:rFonts w:ascii="Times New Roman" w:hAnsi="Times New Roman" w:cs="Times New Roman"/>
@@ -3853,9 +3250,7 @@
                 <w:szCs w:val="24"/>
                 <w:lang w:val="en-US"/>
               </w:rPr>
-              <w:t>Aguaiza</w:t>
-            </w:r>
-            <w:proofErr w:type="spellEnd"/>
+            </w:pPr>
             <w:r>
               <w:rPr>
                 <w:rStyle w:val="sbrace"/>
@@ -3864,93 +3259,7 @@
                 <w:szCs w:val="24"/>
                 <w:lang w:val="en-US"/>
               </w:rPr>
-              <w:t>",</w:t>
-            </w:r>
-          </w:p>
-          <w:p>
-            <w:pPr>
-              <w:rPr>
-                <w:rStyle w:val="sbrace"/>
-                <w:rFonts w:ascii="Times New Roman" w:hAnsi="Times New Roman" w:cs="Times New Roman"/>
-                <w:sz w:val="24"/>
-                <w:szCs w:val="24"/>
-                <w:lang w:val="en-US"/>
-              </w:rPr>
-            </w:pPr>
-            <w:r>
-              <w:rPr>
-                <w:rStyle w:val="sbrace"/>
-                <w:rFonts w:ascii="Times New Roman" w:hAnsi="Times New Roman" w:cs="Times New Roman"/>
-                <w:sz w:val="24"/>
-                <w:szCs w:val="24"/>
-                <w:lang w:val="en-US"/>
-              </w:rPr>
-              <w:t>"</w:t>
-            </w:r>
-            <w:proofErr w:type="spellStart"/>
-            <w:r>
-              <w:rPr>
-                <w:rStyle w:val="sbrace"/>
-                <w:rFonts w:ascii="Times New Roman" w:hAnsi="Times New Roman" w:cs="Times New Roman"/>
-                <w:sz w:val="24"/>
-                <w:szCs w:val="24"/>
-                <w:lang w:val="en-US"/>
-              </w:rPr>
-              <w:t>operatorLicense</w:t>
-            </w:r>
-            <w:proofErr w:type="spellEnd"/>
-            <w:r>
-              <w:rPr>
-                <w:rStyle w:val="sbrace"/>
-                <w:rFonts w:ascii="Times New Roman" w:hAnsi="Times New Roman" w:cs="Times New Roman"/>
-                <w:sz w:val="24"/>
-                <w:szCs w:val="24"/>
-                <w:lang w:val="en-US"/>
-              </w:rPr>
-              <w:t>":"B",</w:t>
-            </w:r>
-          </w:p>
-          <w:p>
-            <w:pPr>
-              <w:rPr>
-                <w:rStyle w:val="sbrace"/>
-                <w:rFonts w:ascii="Times New Roman" w:hAnsi="Times New Roman" w:cs="Times New Roman"/>
-                <w:sz w:val="24"/>
-                <w:szCs w:val="24"/>
-                <w:lang w:val="en-US"/>
-              </w:rPr>
-            </w:pPr>
-            <w:r>
-              <w:rPr>
-                <w:rStyle w:val="sbrace"/>
-                <w:rFonts w:ascii="Times New Roman" w:hAnsi="Times New Roman" w:cs="Times New Roman"/>
-                <w:sz w:val="24"/>
-                <w:szCs w:val="24"/>
-                <w:lang w:val="en-US"/>
-              </w:rPr>
-              <w:t>"</w:t>
-            </w:r>
-            <w:proofErr w:type="spellStart"/>
-            <w:r>
-              <w:rPr>
-                <w:rStyle w:val="sbrace"/>
-                <w:rFonts w:ascii="Times New Roman" w:hAnsi="Times New Roman" w:cs="Times New Roman"/>
-                <w:sz w:val="24"/>
-                <w:szCs w:val="24"/>
-                <w:lang w:val="en-US"/>
-              </w:rPr>
-              <w:t>operatorName</w:t>
-            </w:r>
-            <w:proofErr w:type="spellEnd"/>
-            <w:r>
-              <w:rPr>
-                <w:rStyle w:val="sbrace"/>
-                <w:rFonts w:ascii="Times New Roman" w:hAnsi="Times New Roman" w:cs="Times New Roman"/>
-                <w:sz w:val="24"/>
-                <w:szCs w:val="24"/>
-                <w:lang w:val="en-US"/>
-              </w:rPr>
-              <w:t>":"Henry"</w:t>
+              <w:t>"operatorName":"Henry"</w:t>
             </w:r>
           </w:p>
           <w:p>
@@ -4053,7 +3362,7 @@
         </w:rPr>
         <w:t xml:space="preserve"> </w:t>
       </w:r>
-      <w:hyperlink r:id="rId22" w:history="1">
+      <w:hyperlink r:id="rId18" w:history="1">
         <w:r>
           <w:rPr>
             <w:rStyle w:val="Hipervnculo"/>
@@ -4116,78 +3425,58 @@
           <w:szCs w:val="24"/>
           <w:lang w:val="en-US"/>
         </w:rPr>
+        <w:t>DESCRIPTION:</w:t>
+      </w:r>
+    </w:p>
+    <w:p>
+      <w:pPr>
+        <w:pStyle w:val="Prrafodelista"/>
+        <w:rPr>
+          <w:rFonts w:ascii="Times New Roman" w:hAnsi="Times New Roman" w:cs="Times New Roman"/>
+          <w:sz w:val="24"/>
+          <w:szCs w:val="24"/>
+          <w:lang w:val="en-US"/>
+        </w:rPr>
+      </w:pPr>
+      <w:r>
+        <w:rPr>
+          <w:rFonts w:ascii="Times New Roman" w:hAnsi="Times New Roman" w:cs="Times New Roman"/>
+          <w:b/>
+          <w:sz w:val="24"/>
+          <w:szCs w:val="24"/>
+          <w:lang w:val="en-US"/>
+        </w:rPr>
+        <w:t>PARAMETERS</w:t>
+      </w:r>
+      <w:r>
+        <w:rPr>
+          <w:rFonts w:ascii="Times New Roman" w:hAnsi="Times New Roman" w:cs="Times New Roman"/>
+          <w:sz w:val="24"/>
+          <w:szCs w:val="24"/>
+          <w:lang w:val="en-US"/>
+        </w:rPr>
+        <w:t>: idOperator: String = unique identifier of an operator</w:t>
+      </w:r>
+    </w:p>
+    <w:p>
+      <w:pPr>
+        <w:pStyle w:val="Prrafodelista"/>
+        <w:rPr>
+          <w:rFonts w:ascii="Times New Roman" w:hAnsi="Times New Roman" w:cs="Times New Roman"/>
+          <w:sz w:val="24"/>
+          <w:szCs w:val="24"/>
+          <w:lang w:val="en-US"/>
+        </w:rPr>
+      </w:pPr>
+      <w:r>
+        <w:rPr>
+          <w:rFonts w:ascii="Times New Roman" w:hAnsi="Times New Roman" w:cs="Times New Roman"/>
+          <w:b/>
+          <w:sz w:val="24"/>
+          <w:szCs w:val="24"/>
+          <w:lang w:val="en-US"/>
+        </w:rPr>
         <w:lastRenderedPageBreak/>
-        <w:t>DESCRIPTION:</w:t>
-      </w:r>
-    </w:p>
-    <w:p>
-      <w:pPr>
-        <w:pStyle w:val="Prrafodelista"/>
-        <w:rPr>
-          <w:rFonts w:ascii="Times New Roman" w:hAnsi="Times New Roman" w:cs="Times New Roman"/>
-          <w:sz w:val="24"/>
-          <w:szCs w:val="24"/>
-          <w:lang w:val="en-US"/>
-        </w:rPr>
-      </w:pPr>
-      <w:r>
-        <w:rPr>
-          <w:rFonts w:ascii="Times New Roman" w:hAnsi="Times New Roman" w:cs="Times New Roman"/>
-          <w:b/>
-          <w:sz w:val="24"/>
-          <w:szCs w:val="24"/>
-          <w:lang w:val="en-US"/>
-        </w:rPr>
-        <w:t>PARAMETERS</w:t>
-      </w:r>
-      <w:r>
-        <w:rPr>
-          <w:rFonts w:ascii="Times New Roman" w:hAnsi="Times New Roman" w:cs="Times New Roman"/>
-          <w:sz w:val="24"/>
-          <w:szCs w:val="24"/>
-          <w:lang w:val="en-US"/>
-        </w:rPr>
-        <w:t xml:space="preserve">: </w:t>
-      </w:r>
-      <w:proofErr w:type="spellStart"/>
-      <w:r>
-        <w:rPr>
-          <w:rFonts w:ascii="Times New Roman" w:hAnsi="Times New Roman" w:cs="Times New Roman"/>
-          <w:sz w:val="24"/>
-          <w:szCs w:val="24"/>
-          <w:lang w:val="en-US"/>
-        </w:rPr>
-        <w:t>idOperator</w:t>
-      </w:r>
-      <w:proofErr w:type="spellEnd"/>
-      <w:r>
-        <w:rPr>
-          <w:rFonts w:ascii="Times New Roman" w:hAnsi="Times New Roman" w:cs="Times New Roman"/>
-          <w:sz w:val="24"/>
-          <w:szCs w:val="24"/>
-          <w:lang w:val="en-US"/>
-        </w:rPr>
-        <w:t>: String = unique identifier of an operator</w:t>
-      </w:r>
-    </w:p>
-    <w:p>
-      <w:pPr>
-        <w:pStyle w:val="Prrafodelista"/>
-        <w:rPr>
-          <w:rFonts w:ascii="Times New Roman" w:hAnsi="Times New Roman" w:cs="Times New Roman"/>
-          <w:sz w:val="24"/>
-          <w:szCs w:val="24"/>
-          <w:lang w:val="en-US"/>
-        </w:rPr>
-      </w:pPr>
-      <w:r>
-        <w:rPr>
-          <w:rFonts w:ascii="Times New Roman" w:hAnsi="Times New Roman" w:cs="Times New Roman"/>
-          <w:b/>
-          <w:sz w:val="24"/>
-          <w:szCs w:val="24"/>
-          <w:lang w:val="en-US"/>
-        </w:rPr>
         <w:t>RESPONSE:</w:t>
       </w:r>
     </w:p>
@@ -4216,7 +3505,6 @@
                 <w:lang w:val="en-US"/>
               </w:rPr>
             </w:pPr>
-            <w:proofErr w:type="spellStart"/>
             <w:r>
               <w:rPr>
                 <w:rFonts w:ascii="Times New Roman" w:hAnsi="Times New Roman" w:cs="Times New Roman"/>
@@ -4225,40 +3513,7 @@
                 <w:szCs w:val="24"/>
                 <w:shd w:val="clear" w:color="auto" w:fill="FFFFFF"/>
               </w:rPr>
-              <w:t>operator</w:t>
-            </w:r>
-            <w:proofErr w:type="spellEnd"/>
-            <w:r>
-              <w:rPr>
-                <w:rFonts w:ascii="Times New Roman" w:hAnsi="Times New Roman" w:cs="Times New Roman"/>
-                <w:color w:val="000000"/>
-                <w:sz w:val="24"/>
-                <w:szCs w:val="24"/>
-                <w:shd w:val="clear" w:color="auto" w:fill="FFFFFF"/>
-              </w:rPr>
-              <w:t xml:space="preserve"> </w:t>
-            </w:r>
-            <w:proofErr w:type="spellStart"/>
-            <w:r>
-              <w:rPr>
-                <w:rFonts w:ascii="Times New Roman" w:hAnsi="Times New Roman" w:cs="Times New Roman"/>
-                <w:color w:val="000000"/>
-                <w:sz w:val="24"/>
-                <w:szCs w:val="24"/>
-                <w:shd w:val="clear" w:color="auto" w:fill="FFFFFF"/>
-              </w:rPr>
-              <w:t>successfully</w:t>
-            </w:r>
-            <w:proofErr w:type="spellEnd"/>
-            <w:r>
-              <w:rPr>
-                <w:rFonts w:ascii="Times New Roman" w:hAnsi="Times New Roman" w:cs="Times New Roman"/>
-                <w:color w:val="000000"/>
-                <w:sz w:val="24"/>
-                <w:szCs w:val="24"/>
-                <w:shd w:val="clear" w:color="auto" w:fill="FFFFFF"/>
-              </w:rPr>
-              <w:t xml:space="preserve"> removed</w:t>
+              <w:t>operator successfully removed</w:t>
             </w:r>
           </w:p>
         </w:tc>
@@ -4343,7 +3598,7 @@
         </w:rPr>
         <w:t xml:space="preserve"> </w:t>
       </w:r>
-      <w:hyperlink r:id="rId23" w:tgtFrame="_blank" w:history="1">
+      <w:hyperlink r:id="rId19" w:tgtFrame="_blank" w:history="1">
         <w:r>
           <w:rPr>
             <w:rStyle w:val="Hipervnculo"/>
@@ -4570,10 +3825,11 @@
                 <w:szCs w:val="24"/>
                 <w:lang w:val="en-US"/>
               </w:rPr>
-              <w:t xml:space="preserve">   "</w:t>
-            </w:r>
-            <w:proofErr w:type="spellStart"/>
-            <w:r>
+              <w:t xml:space="preserve">   "operatorName":"Narcisa",</w:t>
+            </w:r>
+          </w:p>
+          <w:p>
+            <w:pPr>
               <w:rPr>
                 <w:rStyle w:val="sbrace"/>
                 <w:rFonts w:ascii="Times New Roman" w:hAnsi="Times New Roman" w:cs="Times New Roman"/>
@@ -4581,9 +3837,7 @@
                 <w:szCs w:val="24"/>
                 <w:lang w:val="en-US"/>
               </w:rPr>
-              <w:t>operatorName</w:t>
-            </w:r>
-            <w:proofErr w:type="spellEnd"/>
+            </w:pPr>
             <w:r>
               <w:rPr>
                 <w:rStyle w:val="sbrace"/>
@@ -4592,10 +3846,11 @@
                 <w:szCs w:val="24"/>
                 <w:lang w:val="en-US"/>
               </w:rPr>
-              <w:t>":"</w:t>
-            </w:r>
-            <w:proofErr w:type="spellStart"/>
-            <w:r>
+              <w:t xml:space="preserve">   "operatorLastName":"Abata",</w:t>
+            </w:r>
+          </w:p>
+          <w:p>
+            <w:pPr>
               <w:rPr>
                 <w:rStyle w:val="sbrace"/>
                 <w:rFonts w:ascii="Times New Roman" w:hAnsi="Times New Roman" w:cs="Times New Roman"/>
@@ -4603,9 +3858,7 @@
                 <w:szCs w:val="24"/>
                 <w:lang w:val="en-US"/>
               </w:rPr>
-              <w:t>Narcisa</w:t>
-            </w:r>
-            <w:proofErr w:type="spellEnd"/>
+            </w:pPr>
             <w:r>
               <w:rPr>
                 <w:rStyle w:val="sbrace"/>
@@ -4614,115 +3867,7 @@
                 <w:szCs w:val="24"/>
                 <w:lang w:val="en-US"/>
               </w:rPr>
-              <w:t>",</w:t>
-            </w:r>
-          </w:p>
-          <w:p>
-            <w:pPr>
-              <w:rPr>
-                <w:rStyle w:val="sbrace"/>
-                <w:rFonts w:ascii="Times New Roman" w:hAnsi="Times New Roman" w:cs="Times New Roman"/>
-                <w:sz w:val="24"/>
-                <w:szCs w:val="24"/>
-                <w:lang w:val="en-US"/>
-              </w:rPr>
-            </w:pPr>
-            <w:r>
-              <w:rPr>
-                <w:rStyle w:val="sbrace"/>
-                <w:rFonts w:ascii="Times New Roman" w:hAnsi="Times New Roman" w:cs="Times New Roman"/>
-                <w:sz w:val="24"/>
-                <w:szCs w:val="24"/>
-                <w:lang w:val="en-US"/>
-              </w:rPr>
-              <w:t xml:space="preserve">   "</w:t>
-            </w:r>
-            <w:proofErr w:type="spellStart"/>
-            <w:r>
-              <w:rPr>
-                <w:rStyle w:val="sbrace"/>
-                <w:rFonts w:ascii="Times New Roman" w:hAnsi="Times New Roman" w:cs="Times New Roman"/>
-                <w:sz w:val="24"/>
-                <w:szCs w:val="24"/>
-                <w:lang w:val="en-US"/>
-              </w:rPr>
-              <w:t>operatorLastName</w:t>
-            </w:r>
-            <w:proofErr w:type="spellEnd"/>
-            <w:r>
-              <w:rPr>
-                <w:rStyle w:val="sbrace"/>
-                <w:rFonts w:ascii="Times New Roman" w:hAnsi="Times New Roman" w:cs="Times New Roman"/>
-                <w:sz w:val="24"/>
-                <w:szCs w:val="24"/>
-                <w:lang w:val="en-US"/>
-              </w:rPr>
-              <w:t>":"</w:t>
-            </w:r>
-            <w:proofErr w:type="spellStart"/>
-            <w:r>
-              <w:rPr>
-                <w:rStyle w:val="sbrace"/>
-                <w:rFonts w:ascii="Times New Roman" w:hAnsi="Times New Roman" w:cs="Times New Roman"/>
-                <w:sz w:val="24"/>
-                <w:szCs w:val="24"/>
-                <w:lang w:val="en-US"/>
-              </w:rPr>
-              <w:t>Abata</w:t>
-            </w:r>
-            <w:proofErr w:type="spellEnd"/>
-            <w:r>
-              <w:rPr>
-                <w:rStyle w:val="sbrace"/>
-                <w:rFonts w:ascii="Times New Roman" w:hAnsi="Times New Roman" w:cs="Times New Roman"/>
-                <w:sz w:val="24"/>
-                <w:szCs w:val="24"/>
-                <w:lang w:val="en-US"/>
-              </w:rPr>
-              <w:t>",</w:t>
-            </w:r>
-          </w:p>
-          <w:p>
-            <w:pPr>
-              <w:rPr>
-                <w:rStyle w:val="sbrace"/>
-                <w:rFonts w:ascii="Times New Roman" w:hAnsi="Times New Roman" w:cs="Times New Roman"/>
-                <w:sz w:val="24"/>
-                <w:szCs w:val="24"/>
-                <w:lang w:val="en-US"/>
-              </w:rPr>
-            </w:pPr>
-            <w:r>
-              <w:rPr>
-                <w:rStyle w:val="sbrace"/>
-                <w:rFonts w:ascii="Times New Roman" w:hAnsi="Times New Roman" w:cs="Times New Roman"/>
-                <w:sz w:val="24"/>
-                <w:szCs w:val="24"/>
-                <w:lang w:val="en-US"/>
-              </w:rPr>
-              <w:t xml:space="preserve">   "</w:t>
-            </w:r>
-            <w:proofErr w:type="spellStart"/>
-            <w:r>
-              <w:rPr>
-                <w:rStyle w:val="sbrace"/>
-                <w:rFonts w:ascii="Times New Roman" w:hAnsi="Times New Roman" w:cs="Times New Roman"/>
-                <w:sz w:val="24"/>
-                <w:szCs w:val="24"/>
-                <w:lang w:val="en-US"/>
-              </w:rPr>
-              <w:t>operatorLicense</w:t>
-            </w:r>
-            <w:proofErr w:type="spellEnd"/>
-            <w:r>
-              <w:rPr>
-                <w:rStyle w:val="sbrace"/>
-                <w:rFonts w:ascii="Times New Roman" w:hAnsi="Times New Roman" w:cs="Times New Roman"/>
-                <w:sz w:val="24"/>
-                <w:szCs w:val="24"/>
-                <w:lang w:val="en-US"/>
-              </w:rPr>
-              <w:t>":"A"</w:t>
+              <w:t xml:space="preserve">   "operatorLicense":"A"</w:t>
             </w:r>
           </w:p>
           <w:p>
@@ -4818,7 +3963,6 @@
                 <w:lang w:val="en-US"/>
               </w:rPr>
             </w:pPr>
-            <w:proofErr w:type="spellStart"/>
             <w:r>
               <w:rPr>
                 <w:rFonts w:ascii="Times New Roman" w:hAnsi="Times New Roman" w:cs="Times New Roman"/>
@@ -4827,53 +3971,8 @@
                 <w:szCs w:val="24"/>
                 <w:shd w:val="clear" w:color="auto" w:fill="FFFFFF"/>
               </w:rPr>
-              <w:t>successful</w:t>
-            </w:r>
-            <w:proofErr w:type="spellEnd"/>
-            <w:r>
-              <w:rPr>
-                <w:rFonts w:ascii="Times New Roman" w:hAnsi="Times New Roman" w:cs="Times New Roman"/>
-                <w:color w:val="000000"/>
-                <w:sz w:val="24"/>
-                <w:szCs w:val="24"/>
-                <w:shd w:val="clear" w:color="auto" w:fill="FFFFFF"/>
-              </w:rPr>
-              <w:t xml:space="preserve"> </w:t>
-            </w:r>
-            <w:proofErr w:type="spellStart"/>
-            <w:r>
-              <w:rPr>
-                <w:rFonts w:ascii="Times New Roman" w:hAnsi="Times New Roman" w:cs="Times New Roman"/>
-                <w:color w:val="000000"/>
-                <w:sz w:val="24"/>
-                <w:szCs w:val="24"/>
-                <w:shd w:val="clear" w:color="auto" w:fill="FFFFFF"/>
-              </w:rPr>
-              <w:t>license</w:t>
-            </w:r>
-            <w:proofErr w:type="spellEnd"/>
-            <w:r>
-              <w:rPr>
-                <w:rFonts w:ascii="Times New Roman" w:hAnsi="Times New Roman" w:cs="Times New Roman"/>
-                <w:color w:val="000000"/>
-                <w:sz w:val="24"/>
-                <w:szCs w:val="24"/>
-                <w:shd w:val="clear" w:color="auto" w:fill="FFFFFF"/>
-              </w:rPr>
-              <w:t xml:space="preserve"> </w:t>
-            </w:r>
-            <w:proofErr w:type="spellStart"/>
-            <w:r>
-              <w:rPr>
-                <w:rFonts w:ascii="Times New Roman" w:hAnsi="Times New Roman" w:cs="Times New Roman"/>
-                <w:color w:val="000000"/>
-                <w:sz w:val="24"/>
-                <w:szCs w:val="24"/>
-                <w:shd w:val="clear" w:color="auto" w:fill="FFFFFF"/>
-              </w:rPr>
-              <w:t>update</w:t>
-            </w:r>
-            <w:proofErr w:type="spellEnd"/>
+              <w:t>successful license update</w:t>
+            </w:r>
           </w:p>
         </w:tc>
       </w:tr>
@@ -4965,7 +4064,7 @@
         </w:rPr>
         <w:t xml:space="preserve"> </w:t>
       </w:r>
-      <w:hyperlink r:id="rId24" w:tgtFrame="_blank" w:history="1">
+      <w:hyperlink r:id="rId20" w:tgtFrame="_blank" w:history="1">
         <w:r>
           <w:rPr>
             <w:rStyle w:val="Hipervnculo"/>
@@ -5171,10 +4270,11 @@
                 <w:szCs w:val="24"/>
                 <w:lang w:val="en-US"/>
               </w:rPr>
-              <w:t xml:space="preserve">   "</w:t>
-            </w:r>
-            <w:proofErr w:type="spellStart"/>
-            <w:r>
+              <w:t xml:space="preserve">   "operatorName":"Narcisa",</w:t>
+            </w:r>
+          </w:p>
+          <w:p>
+            <w:pPr>
               <w:rPr>
                 <w:rStyle w:val="sbrace"/>
                 <w:rFonts w:ascii="Times New Roman" w:hAnsi="Times New Roman" w:cs="Times New Roman"/>
@@ -5182,9 +4282,7 @@
                 <w:szCs w:val="24"/>
                 <w:lang w:val="en-US"/>
               </w:rPr>
-              <w:t>operatorName</w:t>
-            </w:r>
-            <w:proofErr w:type="spellEnd"/>
+            </w:pPr>
             <w:r>
               <w:rPr>
                 <w:rStyle w:val="sbrace"/>
@@ -5193,10 +4291,11 @@
                 <w:szCs w:val="24"/>
                 <w:lang w:val="en-US"/>
               </w:rPr>
-              <w:t>":"</w:t>
-            </w:r>
-            <w:proofErr w:type="spellStart"/>
-            <w:r>
+              <w:t xml:space="preserve">   "operatorLastName":"Abata",</w:t>
+            </w:r>
+          </w:p>
+          <w:p>
+            <w:pPr>
               <w:rPr>
                 <w:rStyle w:val="sbrace"/>
                 <w:rFonts w:ascii="Times New Roman" w:hAnsi="Times New Roman" w:cs="Times New Roman"/>
@@ -5204,9 +4303,7 @@
                 <w:szCs w:val="24"/>
                 <w:lang w:val="en-US"/>
               </w:rPr>
-              <w:t>Narcisa</w:t>
-            </w:r>
-            <w:proofErr w:type="spellEnd"/>
+            </w:pPr>
             <w:r>
               <w:rPr>
                 <w:rStyle w:val="sbrace"/>
@@ -5215,115 +4312,7 @@
                 <w:szCs w:val="24"/>
                 <w:lang w:val="en-US"/>
               </w:rPr>
-              <w:t>",</w:t>
-            </w:r>
-          </w:p>
-          <w:p>
-            <w:pPr>
-              <w:rPr>
-                <w:rStyle w:val="sbrace"/>
-                <w:rFonts w:ascii="Times New Roman" w:hAnsi="Times New Roman" w:cs="Times New Roman"/>
-                <w:sz w:val="24"/>
-                <w:szCs w:val="24"/>
-                <w:lang w:val="en-US"/>
-              </w:rPr>
-            </w:pPr>
-            <w:r>
-              <w:rPr>
-                <w:rStyle w:val="sbrace"/>
-                <w:rFonts w:ascii="Times New Roman" w:hAnsi="Times New Roman" w:cs="Times New Roman"/>
-                <w:sz w:val="24"/>
-                <w:szCs w:val="24"/>
-                <w:lang w:val="en-US"/>
-              </w:rPr>
-              <w:t xml:space="preserve">   "</w:t>
-            </w:r>
-            <w:proofErr w:type="spellStart"/>
-            <w:r>
-              <w:rPr>
-                <w:rStyle w:val="sbrace"/>
-                <w:rFonts w:ascii="Times New Roman" w:hAnsi="Times New Roman" w:cs="Times New Roman"/>
-                <w:sz w:val="24"/>
-                <w:szCs w:val="24"/>
-                <w:lang w:val="en-US"/>
-              </w:rPr>
-              <w:t>operatorLastName</w:t>
-            </w:r>
-            <w:proofErr w:type="spellEnd"/>
-            <w:r>
-              <w:rPr>
-                <w:rStyle w:val="sbrace"/>
-                <w:rFonts w:ascii="Times New Roman" w:hAnsi="Times New Roman" w:cs="Times New Roman"/>
-                <w:sz w:val="24"/>
-                <w:szCs w:val="24"/>
-                <w:lang w:val="en-US"/>
-              </w:rPr>
-              <w:t>":"</w:t>
-            </w:r>
-            <w:proofErr w:type="spellStart"/>
-            <w:r>
-              <w:rPr>
-                <w:rStyle w:val="sbrace"/>
-                <w:rFonts w:ascii="Times New Roman" w:hAnsi="Times New Roman" w:cs="Times New Roman"/>
-                <w:sz w:val="24"/>
-                <w:szCs w:val="24"/>
-                <w:lang w:val="en-US"/>
-              </w:rPr>
-              <w:t>Abata</w:t>
-            </w:r>
-            <w:proofErr w:type="spellEnd"/>
-            <w:r>
-              <w:rPr>
-                <w:rStyle w:val="sbrace"/>
-                <w:rFonts w:ascii="Times New Roman" w:hAnsi="Times New Roman" w:cs="Times New Roman"/>
-                <w:sz w:val="24"/>
-                <w:szCs w:val="24"/>
-                <w:lang w:val="en-US"/>
-              </w:rPr>
-              <w:t>",</w:t>
-            </w:r>
-          </w:p>
-          <w:p>
-            <w:pPr>
-              <w:rPr>
-                <w:rStyle w:val="sbrace"/>
-                <w:rFonts w:ascii="Times New Roman" w:hAnsi="Times New Roman" w:cs="Times New Roman"/>
-                <w:sz w:val="24"/>
-                <w:szCs w:val="24"/>
-                <w:lang w:val="en-US"/>
-              </w:rPr>
-            </w:pPr>
-            <w:r>
-              <w:rPr>
-                <w:rStyle w:val="sbrace"/>
-                <w:rFonts w:ascii="Times New Roman" w:hAnsi="Times New Roman" w:cs="Times New Roman"/>
-                <w:sz w:val="24"/>
-                <w:szCs w:val="24"/>
-                <w:lang w:val="en-US"/>
-              </w:rPr>
-              <w:t xml:space="preserve">   "</w:t>
-            </w:r>
-            <w:proofErr w:type="spellStart"/>
-            <w:r>
-              <w:rPr>
-                <w:rStyle w:val="sbrace"/>
-                <w:rFonts w:ascii="Times New Roman" w:hAnsi="Times New Roman" w:cs="Times New Roman"/>
-                <w:sz w:val="24"/>
-                <w:szCs w:val="24"/>
-                <w:lang w:val="en-US"/>
-              </w:rPr>
-              <w:t>operatorLicense</w:t>
-            </w:r>
-            <w:proofErr w:type="spellEnd"/>
-            <w:r>
-              <w:rPr>
-                <w:rStyle w:val="sbrace"/>
-                <w:rFonts w:ascii="Times New Roman" w:hAnsi="Times New Roman" w:cs="Times New Roman"/>
-                <w:sz w:val="24"/>
-                <w:szCs w:val="24"/>
-                <w:lang w:val="en-US"/>
-              </w:rPr>
-              <w:t>":"C"</w:t>
+              <w:t xml:space="preserve">   "operatorLicense":"C"</w:t>
             </w:r>
           </w:p>
           <w:p>
@@ -5411,7 +4400,6 @@
                 <w:lang w:val="en-US"/>
               </w:rPr>
             </w:pPr>
-            <w:proofErr w:type="spellStart"/>
             <w:r>
               <w:rPr>
                 <w:rFonts w:ascii="Times New Roman" w:hAnsi="Times New Roman" w:cs="Times New Roman"/>
@@ -5420,31 +4408,8 @@
                 <w:szCs w:val="24"/>
                 <w:shd w:val="clear" w:color="auto" w:fill="FFFFFF"/>
               </w:rPr>
-              <w:t>registered</w:t>
-            </w:r>
-            <w:proofErr w:type="spellEnd"/>
-            <w:r>
-              <w:rPr>
-                <w:rFonts w:ascii="Times New Roman" w:hAnsi="Times New Roman" w:cs="Times New Roman"/>
-                <w:color w:val="000000"/>
-                <w:sz w:val="24"/>
-                <w:szCs w:val="24"/>
-                <w:shd w:val="clear" w:color="auto" w:fill="FFFFFF"/>
-              </w:rPr>
-              <w:t xml:space="preserve"> </w:t>
-            </w:r>
-            <w:proofErr w:type="spellStart"/>
-            <w:r>
-              <w:rPr>
-                <w:rFonts w:ascii="Times New Roman" w:hAnsi="Times New Roman" w:cs="Times New Roman"/>
-                <w:color w:val="000000"/>
-                <w:sz w:val="24"/>
-                <w:szCs w:val="24"/>
-                <w:shd w:val="clear" w:color="auto" w:fill="FFFFFF"/>
-              </w:rPr>
-              <w:t>operator</w:t>
-            </w:r>
-            <w:proofErr w:type="spellEnd"/>
+              <w:t>registered operator</w:t>
+            </w:r>
           </w:p>
         </w:tc>
       </w:tr>
@@ -5525,6 +4490,7 @@
           <w:szCs w:val="24"/>
           <w:lang w:val="en-US"/>
         </w:rPr>
+        <w:lastRenderedPageBreak/>
         <w:t>URI:</w:t>
       </w:r>
       <w:r>
@@ -5536,7 +4502,7 @@
         </w:rPr>
         <w:t xml:space="preserve"> </w:t>
       </w:r>
-      <w:hyperlink r:id="rId25" w:tgtFrame="_blank" w:history="1">
+      <w:hyperlink r:id="rId21" w:tgtFrame="_blank" w:history="1">
         <w:r>
           <w:rPr>
             <w:rStyle w:val="Hipervnculo"/>
@@ -5653,7 +4619,6 @@
         </w:rPr>
         <w:t xml:space="preserve"> </w:t>
       </w:r>
-      <w:proofErr w:type="spellStart"/>
       <w:r>
         <w:rPr>
           <w:rFonts w:ascii="Times New Roman" w:hAnsi="Times New Roman" w:cs="Times New Roman"/>
@@ -5663,26 +4628,14 @@
         </w:rPr>
         <w:t>typeLicense</w:t>
       </w:r>
-      <w:proofErr w:type="gramStart"/>
-      <w:r>
-        <w:rPr>
-          <w:rFonts w:ascii="Times New Roman" w:hAnsi="Times New Roman" w:cs="Times New Roman"/>
-          <w:sz w:val="24"/>
-          <w:szCs w:val="24"/>
-          <w:lang w:val="en-US"/>
-        </w:rPr>
-        <w:t>:String</w:t>
-      </w:r>
-      <w:proofErr w:type="spellEnd"/>
-      <w:proofErr w:type="gramEnd"/>
-      <w:r>
-        <w:rPr>
-          <w:rFonts w:ascii="Times New Roman" w:hAnsi="Times New Roman" w:cs="Times New Roman"/>
-          <w:sz w:val="24"/>
-          <w:szCs w:val="24"/>
-          <w:lang w:val="en-US"/>
-        </w:rPr>
-        <w:t xml:space="preserve"> =</w:t>
+      <w:r>
+        <w:rPr>
+          <w:rFonts w:ascii="Times New Roman" w:hAnsi="Times New Roman" w:cs="Times New Roman"/>
+          <w:sz w:val="24"/>
+          <w:szCs w:val="24"/>
+          <w:lang w:val="en-US"/>
+        </w:rPr>
+        <w:t>:String =</w:t>
       </w:r>
       <w:r>
         <w:rPr>
@@ -5839,7 +4792,7 @@
         </w:rPr>
         <w:t xml:space="preserve"> </w:t>
       </w:r>
-      <w:hyperlink r:id="rId26" w:history="1">
+      <w:hyperlink r:id="rId22" w:history="1">
         <w:r>
           <w:rPr>
             <w:rStyle w:val="Hipervnculo"/>
@@ -5944,7 +4897,6 @@
         </w:rPr>
         <w:t xml:space="preserve">PARAMETERS: </w:t>
       </w:r>
-      <w:proofErr w:type="spellStart"/>
       <w:r>
         <w:rPr>
           <w:rFonts w:ascii="Times New Roman" w:hAnsi="Times New Roman" w:cs="Times New Roman"/>
@@ -5963,7 +4915,6 @@
         </w:rPr>
         <w:t>t</w:t>
       </w:r>
-      <w:proofErr w:type="spellEnd"/>
       <w:r>
         <w:rPr>
           <w:rFonts w:ascii="Times New Roman" w:hAnsi="Times New Roman" w:cs="Times New Roman"/>
@@ -6443,7 +5394,7 @@
         </w:rPr>
         <w:t>URI:</w:t>
       </w:r>
-      <w:hyperlink r:id="rId27" w:history="1">
+      <w:hyperlink r:id="rId23" w:history="1">
         <w:r>
           <w:rPr>
             <w:rStyle w:val="Hipervnculo"/>
@@ -6454,7 +5405,7 @@
           <w:t xml:space="preserve"> </w:t>
         </w:r>
       </w:hyperlink>
-      <w:hyperlink r:id="rId28" w:history="1">
+      <w:hyperlink r:id="rId24" w:history="1">
         <w:r>
           <w:rPr>
             <w:rStyle w:val="Hipervnculo"/>
@@ -6464,7 +5415,7 @@
           <w:t>http://localhost:8080/GruasService/RestFul/Client/{id</w:t>
         </w:r>
       </w:hyperlink>
-      <w:hyperlink r:id="rId29" w:history="1">
+      <w:hyperlink r:id="rId25" w:history="1">
         <w:r>
           <w:rPr>
             <w:rStyle w:val="Hipervnculo"/>
@@ -6503,25 +5454,7 @@
           <w:bCs/>
           <w:color w:val="000000"/>
         </w:rPr>
-        <w:t xml:space="preserve">HTTP </w:t>
-      </w:r>
-      <w:proofErr w:type="spellStart"/>
-      <w:r>
-        <w:rPr>
-          <w:b/>
-          <w:bCs/>
-          <w:color w:val="000000"/>
-        </w:rPr>
-        <w:t>method</w:t>
-      </w:r>
-      <w:proofErr w:type="spellEnd"/>
-      <w:r>
-        <w:rPr>
-          <w:b/>
-          <w:bCs/>
-          <w:color w:val="000000"/>
-        </w:rPr>
-        <w:t>:</w:t>
+        <w:t>HTTP method:</w:t>
       </w:r>
       <w:r>
         <w:rPr>
@@ -6546,7 +5479,6 @@
           <w:color w:val="000000"/>
           <w:lang w:val="en-US"/>
         </w:rPr>
-        <w:lastRenderedPageBreak/>
         <w:t>PARAMETERS:</w:t>
       </w:r>
       <w:r>
@@ -6554,23 +5486,7 @@
           <w:color w:val="000000"/>
           <w:lang w:val="en-US"/>
         </w:rPr>
-        <w:t xml:space="preserve"> </w:t>
-      </w:r>
-      <w:proofErr w:type="spellStart"/>
-      <w:r>
-        <w:rPr>
-          <w:color w:val="000000"/>
-          <w:lang w:val="en-US"/>
-        </w:rPr>
-        <w:t>cliId</w:t>
-      </w:r>
-      <w:proofErr w:type="spellEnd"/>
-      <w:r>
-        <w:rPr>
-          <w:color w:val="000000"/>
-          <w:lang w:val="en-US"/>
-        </w:rPr>
-        <w:t>: String = unique identifier of a client.</w:t>
+        <w:t xml:space="preserve"> cliId: String = unique identifier of a client.</w:t>
       </w:r>
     </w:p>
     <w:p>
@@ -6634,6 +5550,7 @@
               <w:rPr>
                 <w:color w:val="000000"/>
               </w:rPr>
+              <w:lastRenderedPageBreak/>
               <w:t>{</w:t>
             </w:r>
           </w:p>
@@ -6646,21 +5563,7 @@
               <w:rPr>
                 <w:color w:val="000000"/>
               </w:rPr>
-              <w:t>     "</w:t>
-            </w:r>
-            <w:proofErr w:type="spellStart"/>
-            <w:r>
-              <w:rPr>
-                <w:color w:val="000000"/>
-              </w:rPr>
-              <w:t>clientId</w:t>
-            </w:r>
-            <w:proofErr w:type="spellEnd"/>
-            <w:r>
-              <w:rPr>
-                <w:color w:val="000000"/>
-              </w:rPr>
-              <w:t>": “1”,</w:t>
+              <w:t>     "clientId": “1”,</w:t>
             </w:r>
           </w:p>
           <w:p>
@@ -6672,21 +5575,7 @@
               <w:rPr>
                 <w:color w:val="000000"/>
               </w:rPr>
-              <w:t>     "</w:t>
-            </w:r>
-            <w:proofErr w:type="spellStart"/>
-            <w:r>
-              <w:rPr>
-                <w:color w:val="000000"/>
-              </w:rPr>
-              <w:t>clientName</w:t>
-            </w:r>
-            <w:proofErr w:type="spellEnd"/>
-            <w:r>
-              <w:rPr>
-                <w:color w:val="000000"/>
-              </w:rPr>
-              <w:t>":"Carlos",</w:t>
+              <w:t>     "clientName":"Carlos",</w:t>
             </w:r>
           </w:p>
           <w:p>
@@ -6763,7 +5652,7 @@
         </w:rPr>
         <w:t>URI:</w:t>
       </w:r>
-      <w:hyperlink r:id="rId30" w:history="1">
+      <w:hyperlink r:id="rId26" w:history="1">
         <w:r>
           <w:rPr>
             <w:rStyle w:val="Hipervnculo"/>
@@ -6774,7 +5663,7 @@
           <w:t xml:space="preserve"> </w:t>
         </w:r>
       </w:hyperlink>
-      <w:hyperlink r:id="rId31" w:history="1">
+      <w:hyperlink r:id="rId27" w:history="1">
         <w:r>
           <w:rPr>
             <w:rStyle w:val="Hipervnculo"/>
@@ -6807,8 +5696,6 @@
         </w:rPr>
         <w:t xml:space="preserve"> </w:t>
       </w:r>
-      <w:bookmarkStart w:id="0" w:name="_GoBack"/>
-      <w:bookmarkEnd w:id="0"/>
     </w:p>
     <w:p>
       <w:pPr>
@@ -6822,25 +5709,7 @@
           <w:bCs/>
           <w:color w:val="000000"/>
         </w:rPr>
-        <w:t xml:space="preserve">HTTP </w:t>
-      </w:r>
-      <w:proofErr w:type="spellStart"/>
-      <w:r>
-        <w:rPr>
-          <w:b/>
-          <w:bCs/>
-          <w:color w:val="000000"/>
-        </w:rPr>
-        <w:t>method</w:t>
-      </w:r>
-      <w:proofErr w:type="spellEnd"/>
-      <w:r>
-        <w:rPr>
-          <w:b/>
-          <w:bCs/>
-          <w:color w:val="000000"/>
-        </w:rPr>
-        <w:t xml:space="preserve">: </w:t>
+        <w:t xml:space="preserve">HTTP method: </w:t>
       </w:r>
       <w:r>
         <w:rPr>
@@ -6954,21 +5823,7 @@
               <w:rPr>
                 <w:color w:val="000000"/>
               </w:rPr>
-              <w:t>       "</w:t>
-            </w:r>
-            <w:proofErr w:type="spellStart"/>
-            <w:r>
-              <w:rPr>
-                <w:color w:val="000000"/>
-              </w:rPr>
-              <w:t>vehicleModel</w:t>
-            </w:r>
-            <w:proofErr w:type="spellEnd"/>
-            <w:r>
-              <w:rPr>
-                <w:color w:val="000000"/>
-              </w:rPr>
-              <w:t>": “C200”,</w:t>
+              <w:t>       "vehicleModel": “C200”,</w:t>
             </w:r>
           </w:p>
           <w:p>
@@ -6980,21 +5835,7 @@
               <w:rPr>
                 <w:color w:val="000000"/>
               </w:rPr>
-              <w:t>       "</w:t>
-            </w:r>
-            <w:proofErr w:type="spellStart"/>
-            <w:r>
-              <w:rPr>
-                <w:color w:val="000000"/>
-              </w:rPr>
-              <w:t>vehicleBrand</w:t>
-            </w:r>
-            <w:proofErr w:type="spellEnd"/>
-            <w:r>
-              <w:rPr>
-                <w:color w:val="000000"/>
-              </w:rPr>
-              <w:t>":"CAT",</w:t>
+              <w:t>       "vehicleBrand":"CAT",</w:t>
             </w:r>
           </w:p>
           <w:p>
@@ -7006,21 +5847,7 @@
               <w:rPr>
                 <w:color w:val="000000"/>
               </w:rPr>
-              <w:t>       "</w:t>
-            </w:r>
-            <w:proofErr w:type="spellStart"/>
-            <w:r>
-              <w:rPr>
-                <w:color w:val="000000"/>
-              </w:rPr>
-              <w:t>vehicleColor</w:t>
-            </w:r>
-            <w:proofErr w:type="spellEnd"/>
-            <w:r>
-              <w:rPr>
-                <w:color w:val="000000"/>
-              </w:rPr>
-              <w:t>":"Amarillo",</w:t>
+              <w:t>       "vehicleColor":"Amarillo",</w:t>
             </w:r>
           </w:p>
           <w:p>
@@ -7032,35 +5859,7 @@
               <w:rPr>
                 <w:color w:val="000000"/>
               </w:rPr>
-              <w:t>       "</w:t>
-            </w:r>
-            <w:proofErr w:type="spellStart"/>
-            <w:r>
-              <w:rPr>
-                <w:color w:val="000000"/>
-              </w:rPr>
-              <w:t>vehicleType</w:t>
-            </w:r>
-            <w:proofErr w:type="spellEnd"/>
-            <w:r>
-              <w:rPr>
-                <w:color w:val="000000"/>
-              </w:rPr>
-              <w:t>":"</w:t>
-            </w:r>
-            <w:proofErr w:type="spellStart"/>
-            <w:r>
-              <w:rPr>
-                <w:color w:val="000000"/>
-              </w:rPr>
-              <w:t>Wincha</w:t>
-            </w:r>
-            <w:proofErr w:type="spellEnd"/>
-            <w:r>
-              <w:rPr>
-                <w:color w:val="000000"/>
-              </w:rPr>
-              <w:t>",</w:t>
+              <w:t>       "vehicleType":"Wincha",</w:t>
             </w:r>
           </w:p>
           <w:p>
@@ -7147,63 +5946,13 @@
               <w:pStyle w:val="NormalWeb"/>
               <w:spacing w:before="240" w:beforeAutospacing="0" w:after="0" w:afterAutospacing="0"/>
             </w:pPr>
-            <w:proofErr w:type="spellStart"/>
             <w:r>
               <w:rPr>
                 <w:color w:val="000000"/>
                 <w:shd w:val="clear" w:color="auto" w:fill="FFFFFF"/>
               </w:rPr>
-              <w:t>successfully</w:t>
-            </w:r>
-            <w:proofErr w:type="spellEnd"/>
-            <w:r>
-              <w:rPr>
-                <w:color w:val="000000"/>
-                <w:shd w:val="clear" w:color="auto" w:fill="FFFFFF"/>
-              </w:rPr>
-              <w:t xml:space="preserve"> </w:t>
-            </w:r>
-            <w:proofErr w:type="spellStart"/>
-            <w:r>
-              <w:rPr>
-                <w:color w:val="000000"/>
-                <w:shd w:val="clear" w:color="auto" w:fill="FFFFFF"/>
-              </w:rPr>
-              <w:t>create</w:t>
-            </w:r>
-            <w:proofErr w:type="spellEnd"/>
-            <w:r>
-              <w:rPr>
-                <w:color w:val="000000"/>
-                <w:shd w:val="clear" w:color="auto" w:fill="FFFFFF"/>
-              </w:rPr>
-              <w:t xml:space="preserve"> </w:t>
-            </w:r>
-            <w:proofErr w:type="spellStart"/>
-            <w:r>
-              <w:rPr>
-                <w:color w:val="000000"/>
-                <w:shd w:val="clear" w:color="auto" w:fill="FFFFFF"/>
-              </w:rPr>
-              <w:t>company</w:t>
-            </w:r>
-            <w:proofErr w:type="spellEnd"/>
-            <w:r>
-              <w:rPr>
-                <w:color w:val="000000"/>
-                <w:shd w:val="clear" w:color="auto" w:fill="FFFFFF"/>
-              </w:rPr>
-              <w:t xml:space="preserve"> </w:t>
-            </w:r>
-            <w:proofErr w:type="spellStart"/>
-            <w:r>
-              <w:rPr>
-                <w:color w:val="000000"/>
-                <w:shd w:val="clear" w:color="auto" w:fill="FFFFFF"/>
-              </w:rPr>
-              <w:t>vehicle</w:t>
-            </w:r>
-            <w:proofErr w:type="spellEnd"/>
+              <w:t>successfully create company vehicle</w:t>
+            </w:r>
           </w:p>
         </w:tc>
       </w:tr>
@@ -7227,17 +5976,8 @@
           <w:color w:val="000000"/>
           <w:shd w:val="clear" w:color="auto" w:fill="FFFFFF"/>
         </w:rPr>
-        <w:t xml:space="preserve">201 </w:t>
-      </w:r>
-      <w:proofErr w:type="spellStart"/>
-      <w:r>
-        <w:rPr>
-          <w:color w:val="000000"/>
-          <w:shd w:val="clear" w:color="auto" w:fill="FFFFFF"/>
-        </w:rPr>
-        <w:t>Created</w:t>
-      </w:r>
-      <w:proofErr w:type="spellEnd"/>
+        <w:t>201 Created</w:t>
+      </w:r>
     </w:p>
     <w:p/>
     <w:p>
@@ -7265,7 +6005,7 @@
         </w:rPr>
         <w:t>URI:</w:t>
       </w:r>
-      <w:hyperlink r:id="rId32" w:history="1">
+      <w:hyperlink r:id="rId28" w:history="1">
         <w:r>
           <w:rPr>
             <w:rStyle w:val="Hipervnculo"/>
@@ -7276,7 +6016,7 @@
           <w:t xml:space="preserve"> </w:t>
         </w:r>
       </w:hyperlink>
-      <w:hyperlink r:id="rId33" w:history="1">
+      <w:hyperlink r:id="rId29" w:history="1">
         <w:r>
           <w:rPr>
             <w:rStyle w:val="Hipervnculo"/>
@@ -7339,6 +6079,7 @@
           <w:color w:val="000000"/>
           <w:lang w:val="en-US"/>
         </w:rPr>
+        <w:lastRenderedPageBreak/>
         <w:t>HTTP method:</w:t>
       </w:r>
       <w:r>
@@ -7369,23 +6110,13 @@
         </w:rPr>
         <w:t>PARAMETERS: </w:t>
       </w:r>
-      <w:proofErr w:type="spellStart"/>
-      <w:r>
-        <w:rPr>
-          <w:bCs/>
-          <w:color w:val="000000"/>
-          <w:lang w:val="en-US"/>
-        </w:rPr>
-        <w:t>vehicleId</w:t>
-      </w:r>
-      <w:proofErr w:type="spellEnd"/>
-      <w:r>
-        <w:rPr>
-          <w:bCs/>
-          <w:color w:val="000000"/>
-          <w:lang w:val="en-US"/>
-        </w:rPr>
-        <w:t xml:space="preserve"> -&gt; Integer </w:t>
+      <w:r>
+        <w:rPr>
+          <w:bCs/>
+          <w:color w:val="000000"/>
+          <w:lang w:val="en-US"/>
+        </w:rPr>
+        <w:t xml:space="preserve">vehicleId -&gt; Integer </w:t>
       </w:r>
     </w:p>
     <w:p>
@@ -7658,7 +6389,7 @@
         </w:rPr>
         <w:t>URI:</w:t>
       </w:r>
-      <w:hyperlink r:id="rId34" w:history="1">
+      <w:hyperlink r:id="rId30" w:history="1">
         <w:r>
           <w:rPr>
             <w:rStyle w:val="Hipervnculo"/>
@@ -7669,7 +6400,7 @@
           <w:t xml:space="preserve"> </w:t>
         </w:r>
       </w:hyperlink>
-      <w:hyperlink r:id="rId35" w:history="1">
+      <w:hyperlink r:id="rId31" w:history="1">
         <w:r>
           <w:rPr>
             <w:rStyle w:val="Hipervnculo"/>
@@ -7679,7 +6410,7 @@
           <w:t>http://localhost:8080/GruasService/RestFul/DeleteClient/{cliId</w:t>
         </w:r>
       </w:hyperlink>
-      <w:hyperlink r:id="rId36" w:history="1">
+      <w:hyperlink r:id="rId32" w:history="1">
         <w:r>
           <w:rPr>
             <w:rStyle w:val="Hipervnculo"/>
@@ -7779,23 +6510,7 @@
           <w:color w:val="000000"/>
           <w:lang w:val="en-US"/>
         </w:rPr>
-        <w:t xml:space="preserve">: </w:t>
-      </w:r>
-      <w:proofErr w:type="spellStart"/>
-      <w:r>
-        <w:rPr>
-          <w:color w:val="000000"/>
-          <w:lang w:val="en-US"/>
-        </w:rPr>
-        <w:t>cliId</w:t>
-      </w:r>
-      <w:proofErr w:type="spellEnd"/>
-      <w:r>
-        <w:rPr>
-          <w:color w:val="000000"/>
-          <w:lang w:val="en-US"/>
-        </w:rPr>
-        <w:t>: String = unique identifier of an client</w:t>
+        <w:t>: cliId: String = unique identifier of an client</w:t>
       </w:r>
     </w:p>
     <w:p>
@@ -7854,37 +6569,12 @@
               <w:pStyle w:val="NormalWeb"/>
               <w:spacing w:before="240" w:beforeAutospacing="0" w:after="0" w:afterAutospacing="0"/>
             </w:pPr>
-            <w:proofErr w:type="spellStart"/>
             <w:r>
               <w:rPr>
                 <w:color w:val="000000"/>
                 <w:shd w:val="clear" w:color="auto" w:fill="FFFFFF"/>
               </w:rPr>
-              <w:t>client</w:t>
-            </w:r>
-            <w:proofErr w:type="spellEnd"/>
-            <w:r>
-              <w:rPr>
-                <w:color w:val="000000"/>
-                <w:shd w:val="clear" w:color="auto" w:fill="FFFFFF"/>
-              </w:rPr>
-              <w:t xml:space="preserve"> </w:t>
-            </w:r>
-            <w:proofErr w:type="spellStart"/>
-            <w:r>
-              <w:rPr>
-                <w:color w:val="000000"/>
-                <w:shd w:val="clear" w:color="auto" w:fill="FFFFFF"/>
-              </w:rPr>
-              <w:t>successfully</w:t>
-            </w:r>
-            <w:proofErr w:type="spellEnd"/>
-            <w:r>
-              <w:rPr>
-                <w:color w:val="000000"/>
-                <w:shd w:val="clear" w:color="auto" w:fill="FFFFFF"/>
-              </w:rPr>
-              <w:t xml:space="preserve"> removed</w:t>
+              <w:t>client successfully removed</w:t>
             </w:r>
           </w:p>
         </w:tc>
@@ -7941,7 +6631,7 @@
       </w:pPr>
     </w:p>
     <w:sectPr>
-      <w:headerReference w:type="default" r:id="rId37"/>
+      <w:headerReference w:type="default" r:id="rId33"/>
       <w:pgSz w:w="11906" w:h="16838"/>
       <w:pgMar w:top="1417" w:right="1701" w:bottom="1417" w:left="1701" w:header="708" w:footer="708" w:gutter="0"/>
       <w:cols w:space="708"/>
@@ -7952,7 +6642,7 @@
 </file>
 
 <file path=word/endnotes.xml><?xml version="1.0" encoding="utf-8"?>
-<w:endnotes xmlns:wpc="http://schemas.microsoft.com/office/word/2010/wordprocessingCanvas" xmlns:mc="http://schemas.openxmlformats.org/markup-compatibility/2006" xmlns:o="urn:schemas-microsoft-com:office:office" xmlns:r="http://schemas.openxmlformats.org/officeDocument/2006/relationships" xmlns:m="http://schemas.openxmlformats.org/officeDocument/2006/math" xmlns:v="urn:schemas-microsoft-com:vml" xmlns:wp14="http://schemas.microsoft.com/office/word/2010/wordprocessingDrawing" xmlns:wp="http://schemas.openxmlformats.org/drawingml/2006/wordprocessingDrawing" xmlns:w10="urn:schemas-microsoft-com:office:word" xmlns:w="http://schemas.openxmlformats.org/wordprocessingml/2006/main" xmlns:w14="http://schemas.microsoft.com/office/word/2010/wordml" xmlns:w15="http://schemas.microsoft.com/office/word/2012/wordml" xmlns:wpg="http://schemas.microsoft.com/office/word/2010/wordprocessingGroup" xmlns:wpi="http://schemas.microsoft.com/office/word/2010/wordprocessingInk" xmlns:wne="http://schemas.microsoft.com/office/word/2006/wordml" xmlns:wps="http://schemas.microsoft.com/office/word/2010/wordprocessingShape" mc:Ignorable="w14 w15 wp14">
+<w:endnotes xmlns:wpc="http://schemas.microsoft.com/office/word/2010/wordprocessingCanvas" xmlns:cx="http://schemas.microsoft.com/office/drawing/2014/chartex" xmlns:cx1="http://schemas.microsoft.com/office/drawing/2015/9/8/chartex" xmlns:cx2="http://schemas.microsoft.com/office/drawing/2015/10/21/chartex" xmlns:cx3="http://schemas.microsoft.com/office/drawing/2016/5/9/chartex" xmlns:cx4="http://schemas.microsoft.com/office/drawing/2016/5/10/chartex" xmlns:cx5="http://schemas.microsoft.com/office/drawing/2016/5/11/chartex" xmlns:cx6="http://schemas.microsoft.com/office/drawing/2016/5/12/chartex" xmlns:cx7="http://schemas.microsoft.com/office/drawing/2016/5/13/chartex" xmlns:cx8="http://schemas.microsoft.com/office/drawing/2016/5/14/chartex" xmlns:mc="http://schemas.openxmlformats.org/markup-compatibility/2006" xmlns:aink="http://schemas.microsoft.com/office/drawing/2016/ink" xmlns:am3d="http://schemas.microsoft.com/office/drawing/2017/model3d" xmlns:o="urn:schemas-microsoft-com:office:office" xmlns:r="http://schemas.openxmlformats.org/officeDocument/2006/relationships" xmlns:m="http://schemas.openxmlformats.org/officeDocument/2006/math" xmlns:v="urn:schemas-microsoft-com:vml" xmlns:wp14="http://schemas.microsoft.com/office/word/2010/wordprocessingDrawing" xmlns:wp="http://schemas.openxmlformats.org/drawingml/2006/wordprocessingDrawing" xmlns:w10="urn:schemas-microsoft-com:office:word" xmlns:w="http://schemas.openxmlformats.org/wordprocessingml/2006/main" xmlns:w14="http://schemas.microsoft.com/office/word/2010/wordml" xmlns:w15="http://schemas.microsoft.com/office/word/2012/wordml" xmlns:w16cid="http://schemas.microsoft.com/office/word/2016/wordml/cid" xmlns:w16se="http://schemas.microsoft.com/office/word/2015/wordml/symex" xmlns:wpg="http://schemas.microsoft.com/office/word/2010/wordprocessingGroup" xmlns:wpi="http://schemas.microsoft.com/office/word/2010/wordprocessingInk" xmlns:wne="http://schemas.microsoft.com/office/word/2006/wordml" xmlns:wps="http://schemas.microsoft.com/office/word/2010/wordprocessingShape" mc:Ignorable="w14 w15 w16se w16cid wp14">
   <w:endnote w:type="separator" w:id="-1">
     <w:p>
       <w:pPr>
@@ -7977,7 +6667,7 @@
 </file>
 
 <file path=word/footnotes.xml><?xml version="1.0" encoding="utf-8"?>
-<w:footnotes xmlns:wpc="http://schemas.microsoft.com/office/word/2010/wordprocessingCanvas" xmlns:mc="http://schemas.openxmlformats.org/markup-compatibility/2006" xmlns:o="urn:schemas-microsoft-com:office:office" xmlns:r="http://schemas.openxmlformats.org/officeDocument/2006/relationships" xmlns:m="http://schemas.openxmlformats.org/officeDocument/2006/math" xmlns:v="urn:schemas-microsoft-com:vml" xmlns:wp14="http://schemas.microsoft.com/office/word/2010/wordprocessingDrawing" xmlns:wp="http://schemas.openxmlformats.org/drawingml/2006/wordprocessingDrawing" xmlns:w10="urn:schemas-microsoft-com:office:word" xmlns:w="http://schemas.openxmlformats.org/wordprocessingml/2006/main" xmlns:w14="http://schemas.microsoft.com/office/word/2010/wordml" xmlns:w15="http://schemas.microsoft.com/office/word/2012/wordml" xmlns:wpg="http://schemas.microsoft.com/office/word/2010/wordprocessingGroup" xmlns:wpi="http://schemas.microsoft.com/office/word/2010/wordprocessingInk" xmlns:wne="http://schemas.microsoft.com/office/word/2006/wordml" xmlns:wps="http://schemas.microsoft.com/office/word/2010/wordprocessingShape" mc:Ignorable="w14 w15 wp14">
+<w:footnotes xmlns:wpc="http://schemas.microsoft.com/office/word/2010/wordprocessingCanvas" xmlns:cx="http://schemas.microsoft.com/office/drawing/2014/chartex" xmlns:cx1="http://schemas.microsoft.com/office/drawing/2015/9/8/chartex" xmlns:cx2="http://schemas.microsoft.com/office/drawing/2015/10/21/chartex" xmlns:cx3="http://schemas.microsoft.com/office/drawing/2016/5/9/chartex" xmlns:cx4="http://schemas.microsoft.com/office/drawing/2016/5/10/chartex" xmlns:cx5="http://schemas.microsoft.com/office/drawing/2016/5/11/chartex" xmlns:cx6="http://schemas.microsoft.com/office/drawing/2016/5/12/chartex" xmlns:cx7="http://schemas.microsoft.com/office/drawing/2016/5/13/chartex" xmlns:cx8="http://schemas.microsoft.com/office/drawing/2016/5/14/chartex" xmlns:mc="http://schemas.openxmlformats.org/markup-compatibility/2006" xmlns:aink="http://schemas.microsoft.com/office/drawing/2016/ink" xmlns:am3d="http://schemas.microsoft.com/office/drawing/2017/model3d" xmlns:o="urn:schemas-microsoft-com:office:office" xmlns:r="http://schemas.openxmlformats.org/officeDocument/2006/relationships" xmlns:m="http://schemas.openxmlformats.org/officeDocument/2006/math" xmlns:v="urn:schemas-microsoft-com:vml" xmlns:wp14="http://schemas.microsoft.com/office/word/2010/wordprocessingDrawing" xmlns:wp="http://schemas.openxmlformats.org/drawingml/2006/wordprocessingDrawing" xmlns:w10="urn:schemas-microsoft-com:office:word" xmlns:w="http://schemas.openxmlformats.org/wordprocessingml/2006/main" xmlns:w14="http://schemas.microsoft.com/office/word/2010/wordml" xmlns:w15="http://schemas.microsoft.com/office/word/2012/wordml" xmlns:w16cid="http://schemas.microsoft.com/office/word/2016/wordml/cid" xmlns:w16se="http://schemas.microsoft.com/office/word/2015/wordml/symex" xmlns:wpg="http://schemas.microsoft.com/office/word/2010/wordprocessingGroup" xmlns:wpi="http://schemas.microsoft.com/office/word/2010/wordprocessingInk" xmlns:wne="http://schemas.microsoft.com/office/word/2006/wordml" xmlns:wps="http://schemas.microsoft.com/office/word/2010/wordprocessingShape" mc:Ignorable="w14 w15 w16se w16cid wp14">
   <w:footnote w:type="separator" w:id="-1">
     <w:p>
       <w:pPr>
@@ -8002,7 +6692,7 @@
 </file>
 
 <file path=word/header1.xml><?xml version="1.0" encoding="utf-8"?>
-<w:hdr xmlns:wpc="http://schemas.microsoft.com/office/word/2010/wordprocessingCanvas" xmlns:mc="http://schemas.openxmlformats.org/markup-compatibility/2006" xmlns:o="urn:schemas-microsoft-com:office:office" xmlns:r="http://schemas.openxmlformats.org/officeDocument/2006/relationships" xmlns:m="http://schemas.openxmlformats.org/officeDocument/2006/math" xmlns:v="urn:schemas-microsoft-com:vml" xmlns:wp14="http://schemas.microsoft.com/office/word/2010/wordprocessingDrawing" xmlns:wp="http://schemas.openxmlformats.org/drawingml/2006/wordprocessingDrawing" xmlns:w10="urn:schemas-microsoft-com:office:word" xmlns:w="http://schemas.openxmlformats.org/wordprocessingml/2006/main" xmlns:w14="http://schemas.microsoft.com/office/word/2010/wordml" xmlns:w15="http://schemas.microsoft.com/office/word/2012/wordml" xmlns:wpg="http://schemas.microsoft.com/office/word/2010/wordprocessingGroup" xmlns:wpi="http://schemas.microsoft.com/office/word/2010/wordprocessingInk" xmlns:wne="http://schemas.microsoft.com/office/word/2006/wordml" xmlns:wps="http://schemas.microsoft.com/office/word/2010/wordprocessingShape" mc:Ignorable="w14 w15 wp14">
+<w:hdr xmlns:wpc="http://schemas.microsoft.com/office/word/2010/wordprocessingCanvas" xmlns:cx="http://schemas.microsoft.com/office/drawing/2014/chartex" xmlns:cx1="http://schemas.microsoft.com/office/drawing/2015/9/8/chartex" xmlns:cx2="http://schemas.microsoft.com/office/drawing/2015/10/21/chartex" xmlns:cx3="http://schemas.microsoft.com/office/drawing/2016/5/9/chartex" xmlns:cx4="http://schemas.microsoft.com/office/drawing/2016/5/10/chartex" xmlns:cx5="http://schemas.microsoft.com/office/drawing/2016/5/11/chartex" xmlns:cx6="http://schemas.microsoft.com/office/drawing/2016/5/12/chartex" xmlns:cx7="http://schemas.microsoft.com/office/drawing/2016/5/13/chartex" xmlns:cx8="http://schemas.microsoft.com/office/drawing/2016/5/14/chartex" xmlns:mc="http://schemas.openxmlformats.org/markup-compatibility/2006" xmlns:aink="http://schemas.microsoft.com/office/drawing/2016/ink" xmlns:am3d="http://schemas.microsoft.com/office/drawing/2017/model3d" xmlns:o="urn:schemas-microsoft-com:office:office" xmlns:r="http://schemas.openxmlformats.org/officeDocument/2006/relationships" xmlns:m="http://schemas.openxmlformats.org/officeDocument/2006/math" xmlns:v="urn:schemas-microsoft-com:vml" xmlns:wp14="http://schemas.microsoft.com/office/word/2010/wordprocessingDrawing" xmlns:wp="http://schemas.openxmlformats.org/drawingml/2006/wordprocessingDrawing" xmlns:w10="urn:schemas-microsoft-com:office:word" xmlns:w="http://schemas.openxmlformats.org/wordprocessingml/2006/main" xmlns:w14="http://schemas.microsoft.com/office/word/2010/wordml" xmlns:w15="http://schemas.microsoft.com/office/word/2012/wordml" xmlns:w16cid="http://schemas.microsoft.com/office/word/2016/wordml/cid" xmlns:w16se="http://schemas.microsoft.com/office/word/2015/wordml/symex" xmlns:wpg="http://schemas.microsoft.com/office/word/2010/wordprocessingGroup" xmlns:wpi="http://schemas.microsoft.com/office/word/2010/wordprocessingInk" xmlns:wne="http://schemas.microsoft.com/office/word/2006/wordml" xmlns:wps="http://schemas.microsoft.com/office/word/2010/wordprocessingShape" mc:Ignorable="w14 w15 w16se w16cid wp14">
   <w:p>
     <w:pPr>
       <w:pStyle w:val="Encabezado"/>
@@ -8059,8 +6749,8 @@
 </file>
 
 <file path=word/numbering.xml><?xml version="1.0" encoding="utf-8"?>
-<w:numbering xmlns:wpc="http://schemas.microsoft.com/office/word/2010/wordprocessingCanvas" xmlns:mc="http://schemas.openxmlformats.org/markup-compatibility/2006" xmlns:o="urn:schemas-microsoft-com:office:office" xmlns:r="http://schemas.openxmlformats.org/officeDocument/2006/relationships" xmlns:m="http://schemas.openxmlformats.org/officeDocument/2006/math" xmlns:v="urn:schemas-microsoft-com:vml" xmlns:wp14="http://schemas.microsoft.com/office/word/2010/wordprocessingDrawing" xmlns:wp="http://schemas.openxmlformats.org/drawingml/2006/wordprocessingDrawing" xmlns:w10="urn:schemas-microsoft-com:office:word" xmlns:w="http://schemas.openxmlformats.org/wordprocessingml/2006/main" xmlns:w14="http://schemas.microsoft.com/office/word/2010/wordml" xmlns:w15="http://schemas.microsoft.com/office/word/2012/wordml" xmlns:wpg="http://schemas.microsoft.com/office/word/2010/wordprocessingGroup" xmlns:wpi="http://schemas.microsoft.com/office/word/2010/wordprocessingInk" xmlns:wne="http://schemas.microsoft.com/office/word/2006/wordml" xmlns:wps="http://schemas.microsoft.com/office/word/2010/wordprocessingShape" mc:Ignorable="w14 w15 wp14">
-  <w:abstractNum w:abstractNumId="0">
+<w:numbering xmlns:wpc="http://schemas.microsoft.com/office/word/2010/wordprocessingCanvas" xmlns:cx="http://schemas.microsoft.com/office/drawing/2014/chartex" xmlns:cx1="http://schemas.microsoft.com/office/drawing/2015/9/8/chartex" xmlns:cx2="http://schemas.microsoft.com/office/drawing/2015/10/21/chartex" xmlns:cx3="http://schemas.microsoft.com/office/drawing/2016/5/9/chartex" xmlns:cx4="http://schemas.microsoft.com/office/drawing/2016/5/10/chartex" xmlns:cx5="http://schemas.microsoft.com/office/drawing/2016/5/11/chartex" xmlns:cx6="http://schemas.microsoft.com/office/drawing/2016/5/12/chartex" xmlns:cx7="http://schemas.microsoft.com/office/drawing/2016/5/13/chartex" xmlns:cx8="http://schemas.microsoft.com/office/drawing/2016/5/14/chartex" xmlns:mc="http://schemas.openxmlformats.org/markup-compatibility/2006" xmlns:aink="http://schemas.microsoft.com/office/drawing/2016/ink" xmlns:am3d="http://schemas.microsoft.com/office/drawing/2017/model3d" xmlns:o="urn:schemas-microsoft-com:office:office" xmlns:r="http://schemas.openxmlformats.org/officeDocument/2006/relationships" xmlns:m="http://schemas.openxmlformats.org/officeDocument/2006/math" xmlns:v="urn:schemas-microsoft-com:vml" xmlns:wp14="http://schemas.microsoft.com/office/word/2010/wordprocessingDrawing" xmlns:wp="http://schemas.openxmlformats.org/drawingml/2006/wordprocessingDrawing" xmlns:w10="urn:schemas-microsoft-com:office:word" xmlns:w="http://schemas.openxmlformats.org/wordprocessingml/2006/main" xmlns:w14="http://schemas.microsoft.com/office/word/2010/wordml" xmlns:w15="http://schemas.microsoft.com/office/word/2012/wordml" xmlns:w16cid="http://schemas.microsoft.com/office/word/2016/wordml/cid" xmlns:w16se="http://schemas.microsoft.com/office/word/2015/wordml/symex" xmlns:wpg="http://schemas.microsoft.com/office/word/2010/wordprocessingGroup" xmlns:wpi="http://schemas.microsoft.com/office/word/2010/wordprocessingInk" xmlns:wne="http://schemas.microsoft.com/office/word/2006/wordml" xmlns:wps="http://schemas.microsoft.com/office/word/2010/wordprocessingShape" mc:Ignorable="w14 w15 w16se w16cid wp14">
+  <w:abstractNum w:abstractNumId="0" w15:restartNumberingAfterBreak="0">
     <w:nsid w:val="03C971E5"/>
     <w:multiLevelType w:val="hybridMultilevel"/>
     <w:tmpl w:val="4CAA88E2"/>
@@ -8173,7 +6863,7 @@
       </w:rPr>
     </w:lvl>
   </w:abstractNum>
-  <w:abstractNum w:abstractNumId="1">
+  <w:abstractNum w:abstractNumId="1" w15:restartNumberingAfterBreak="0">
     <w:nsid w:val="043638DF"/>
     <w:multiLevelType w:val="multilevel"/>
     <w:tmpl w:val="E88490EE"/>
@@ -8286,7 +6976,7 @@
       </w:pPr>
     </w:lvl>
   </w:abstractNum>
-  <w:abstractNum w:abstractNumId="2">
+  <w:abstractNum w:abstractNumId="2" w15:restartNumberingAfterBreak="0">
     <w:nsid w:val="06842ECF"/>
     <w:multiLevelType w:val="multilevel"/>
     <w:tmpl w:val="017EC02C"/>
@@ -8399,7 +7089,7 @@
       </w:pPr>
     </w:lvl>
   </w:abstractNum>
-  <w:abstractNum w:abstractNumId="3">
+  <w:abstractNum w:abstractNumId="3" w15:restartNumberingAfterBreak="0">
     <w:nsid w:val="0EE801F9"/>
     <w:multiLevelType w:val="multilevel"/>
     <w:tmpl w:val="FA869614"/>
@@ -8515,7 +7205,7 @@
       </w:pPr>
     </w:lvl>
   </w:abstractNum>
-  <w:abstractNum w:abstractNumId="4">
+  <w:abstractNum w:abstractNumId="4" w15:restartNumberingAfterBreak="0">
     <w:nsid w:val="12904829"/>
     <w:multiLevelType w:val="multilevel"/>
     <w:tmpl w:val="418859CE"/>
@@ -8628,7 +7318,7 @@
       </w:pPr>
     </w:lvl>
   </w:abstractNum>
-  <w:abstractNum w:abstractNumId="5">
+  <w:abstractNum w:abstractNumId="5" w15:restartNumberingAfterBreak="0">
     <w:nsid w:val="1FF41C66"/>
     <w:multiLevelType w:val="hybridMultilevel"/>
     <w:tmpl w:val="E9842B7A"/>
@@ -8717,7 +7407,7 @@
       </w:pPr>
     </w:lvl>
   </w:abstractNum>
-  <w:abstractNum w:abstractNumId="6">
+  <w:abstractNum w:abstractNumId="6" w15:restartNumberingAfterBreak="0">
     <w:nsid w:val="3D67625D"/>
     <w:multiLevelType w:val="multilevel"/>
     <w:tmpl w:val="C2A6F57A"/>
@@ -8830,7 +7520,7 @@
       </w:pPr>
     </w:lvl>
   </w:abstractNum>
-  <w:abstractNum w:abstractNumId="7">
+  <w:abstractNum w:abstractNumId="7" w15:restartNumberingAfterBreak="0">
     <w:nsid w:val="535472B6"/>
     <w:multiLevelType w:val="hybridMultilevel"/>
     <w:tmpl w:val="52D050DE"/>
@@ -8919,7 +7609,7 @@
       </w:pPr>
     </w:lvl>
   </w:abstractNum>
-  <w:abstractNum w:abstractNumId="8">
+  <w:abstractNum w:abstractNumId="8" w15:restartNumberingAfterBreak="0">
     <w:nsid w:val="59A4260B"/>
     <w:multiLevelType w:val="multilevel"/>
     <w:tmpl w:val="398C00EE"/>
@@ -9032,7 +7722,7 @@
       </w:pPr>
     </w:lvl>
   </w:abstractNum>
-  <w:abstractNum w:abstractNumId="9">
+  <w:abstractNum w:abstractNumId="9" w15:restartNumberingAfterBreak="0">
     <w:nsid w:val="5D346E1A"/>
     <w:multiLevelType w:val="multilevel"/>
     <w:tmpl w:val="3C0C222C"/>
@@ -9145,7 +7835,7 @@
       </w:pPr>
     </w:lvl>
   </w:abstractNum>
-  <w:abstractNum w:abstractNumId="10">
+  <w:abstractNum w:abstractNumId="10" w15:restartNumberingAfterBreak="0">
     <w:nsid w:val="5F3D72C0"/>
     <w:multiLevelType w:val="multilevel"/>
     <w:tmpl w:val="FE302D72"/>
@@ -9258,7 +7948,7 @@
       </w:pPr>
     </w:lvl>
   </w:abstractNum>
-  <w:abstractNum w:abstractNumId="11">
+  <w:abstractNum w:abstractNumId="11" w15:restartNumberingAfterBreak="0">
     <w:nsid w:val="6FCC30E6"/>
     <w:multiLevelType w:val="multilevel"/>
     <w:tmpl w:val="2D964028"/>
@@ -9460,7 +8150,7 @@
 </file>
 
 <file path=word/styles.xml><?xml version="1.0" encoding="utf-8"?>
-<w:styles xmlns:mc="http://schemas.openxmlformats.org/markup-compatibility/2006" xmlns:r="http://schemas.openxmlformats.org/officeDocument/2006/relationships" xmlns:w="http://schemas.openxmlformats.org/wordprocessingml/2006/main" xmlns:w14="http://schemas.microsoft.com/office/word/2010/wordml" xmlns:w15="http://schemas.microsoft.com/office/word/2012/wordml" mc:Ignorable="w14 w15">
+<w:styles xmlns:mc="http://schemas.openxmlformats.org/markup-compatibility/2006" xmlns:r="http://schemas.openxmlformats.org/officeDocument/2006/relationships" xmlns:w="http://schemas.openxmlformats.org/wordprocessingml/2006/main" xmlns:w14="http://schemas.microsoft.com/office/word/2010/wordml" xmlns:w15="http://schemas.microsoft.com/office/word/2012/wordml" xmlns:w16cid="http://schemas.microsoft.com/office/word/2016/wordml/cid" xmlns:w16se="http://schemas.microsoft.com/office/word/2015/wordml/symex" mc:Ignorable="w14 w15 w16se w16cid">
   <w:docDefaults>
     <w:rPrDefault>
       <w:rPr>
@@ -9476,7 +8166,7 @@
       </w:pPr>
     </w:pPrDefault>
   </w:docDefaults>
-  <w:latentStyles w:defLockedState="0" w:defUIPriority="99" w:defSemiHidden="0" w:defUnhideWhenUsed="0" w:defQFormat="0" w:count="371">
+  <w:latentStyles w:defLockedState="0" w:defUIPriority="99" w:defSemiHidden="0" w:defUnhideWhenUsed="0" w:defQFormat="0" w:count="375">
     <w:lsdException w:name="Normal" w:uiPriority="0" w:qFormat="1"/>
     <w:lsdException w:name="heading 1" w:uiPriority="9" w:qFormat="1"/>
     <w:lsdException w:name="heading 2" w:semiHidden="1" w:uiPriority="9" w:unhideWhenUsed="1" w:qFormat="1"/>
@@ -9582,7 +8272,6 @@
     <w:lsdException w:name="HTML Sample" w:semiHidden="1" w:unhideWhenUsed="1"/>
     <w:lsdException w:name="HTML Typewriter" w:semiHidden="1" w:unhideWhenUsed="1"/>
     <w:lsdException w:name="HTML Variable" w:semiHidden="1" w:unhideWhenUsed="1"/>
-    <w:lsdException w:name="Normal Table" w:semiHidden="1" w:unhideWhenUsed="1"/>
     <w:lsdException w:name="annotation subject" w:semiHidden="1" w:unhideWhenUsed="1"/>
     <w:lsdException w:name="No List" w:semiHidden="1" w:unhideWhenUsed="1"/>
     <w:lsdException w:name="Outline List 1" w:semiHidden="1" w:unhideWhenUsed="1"/>
@@ -9626,10 +8315,8 @@
     <w:lsdException w:name="Table Elegant" w:semiHidden="1" w:unhideWhenUsed="1"/>
     <w:lsdException w:name="Table Professional" w:semiHidden="1" w:unhideWhenUsed="1"/>
     <w:lsdException w:name="Table Subtle 1" w:semiHidden="1" w:unhideWhenUsed="1"/>
-    <w:lsdException w:name="Table Subtle 2" w:semiHidden="1" w:unhideWhenUsed="1"/>
     <w:lsdException w:name="Table Web 1" w:semiHidden="1" w:unhideWhenUsed="1"/>
     <w:lsdException w:name="Table Web 2" w:semiHidden="1" w:unhideWhenUsed="1"/>
-    <w:lsdException w:name="Table Web 3" w:semiHidden="1" w:unhideWhenUsed="1"/>
     <w:lsdException w:name="Balloon Text" w:semiHidden="1" w:unhideWhenUsed="1"/>
     <w:lsdException w:name="Table Grid" w:uiPriority="39"/>
     <w:lsdException w:name="Table Theme" w:semiHidden="1" w:unhideWhenUsed="1"/>
@@ -9848,6 +8535,10 @@
     <w:lsdException w:name="List Table 5 Dark Accent 6" w:uiPriority="50"/>
     <w:lsdException w:name="List Table 6 Colorful Accent 6" w:uiPriority="51"/>
     <w:lsdException w:name="List Table 7 Colorful Accent 6" w:uiPriority="52"/>
+    <w:lsdException w:name="Mention" w:semiHidden="1" w:unhideWhenUsed="1"/>
+    <w:lsdException w:name="Smart Hyperlink" w:semiHidden="1" w:unhideWhenUsed="1"/>
+    <w:lsdException w:name="Hashtag" w:semiHidden="1" w:unhideWhenUsed="1"/>
+    <w:lsdException w:name="Unresolved Mention" w:semiHidden="1" w:unhideWhenUsed="1"/>
   </w:latentStyles>
   <w:style w:type="paragraph" w:default="1" w:styleId="Normal">
     <w:name w:val="Normal"/>
@@ -9892,8 +8583,8 @@
       <w:u w:val="single"/>
     </w:rPr>
   </w:style>
-  <w:style w:type="character" w:customStyle="1" w:styleId="UnresolvedMention">
-    <w:name w:val="Unresolved Mention"/>
+  <w:style w:type="character" w:customStyle="1" w:styleId="Mencinsinresolver1">
+    <w:name w:val="Mención sin resolver1"/>
     <w:basedOn w:val="Fuentedeprrafopredeter"/>
     <w:uiPriority w:val="99"/>
     <w:semiHidden/>
@@ -9998,7 +8689,6 @@
       <w:spacing w:after="0" w:line="240" w:lineRule="auto"/>
     </w:pPr>
     <w:tblPr>
-      <w:tblInd w:w="0" w:type="dxa"/>
       <w:tblBorders>
         <w:top w:val="single" w:sz="4" w:space="0" w:color="auto"/>
         <w:left w:val="single" w:sz="4" w:space="0" w:color="auto"/>
@@ -10007,12 +8697,6 @@
         <w:insideH w:val="single" w:sz="4" w:space="0" w:color="auto"/>
         <w:insideV w:val="single" w:sz="4" w:space="0" w:color="auto"/>
       </w:tblBorders>
-      <w:tblCellMar>
-        <w:top w:w="0" w:type="dxa"/>
-        <w:left w:w="108" w:type="dxa"/>
-        <w:bottom w:w="0" w:type="dxa"/>
-        <w:right w:w="108" w:type="dxa"/>
-      </w:tblCellMar>
     </w:tblPr>
   </w:style>
   <w:style w:type="character" w:customStyle="1" w:styleId="sbrace">
@@ -10072,6 +8756,18 @@
     <w:name w:val="apple-tab-span"/>
     <w:basedOn w:val="Fuentedeprrafopredeter"/>
     <w:rsid w:val="0056366B"/>
+  </w:style>
+  <w:style w:type="character" w:styleId="Mencinsinresolver">
+    <w:name w:val="Unresolved Mention"/>
+    <w:basedOn w:val="Fuentedeprrafopredeter"/>
+    <w:uiPriority w:val="99"/>
+    <w:semiHidden/>
+    <w:unhideWhenUsed/>
+    <w:rsid w:val="00A52D26"/>
+    <w:rPr>
+      <w:color w:val="605E5C"/>
+      <w:shd w:val="clear" w:color="auto" w:fill="E1DFDD"/>
+    </w:rPr>
   </w:style>
 </w:styles>
 </file>

</xml_diff>